<commit_message>
Added points for lit
</commit_message>
<xml_diff>
--- a/doc/Points for lit.docx
+++ b/doc/Points for lit.docx
@@ -2215,6 +2215,7 @@
     <w:p>
       <w:pPr>
         <w:pStyle w:val="Heading2"/>
+        <w:jc w:val="both"/>
         <w:rPr>
           <w:rFonts w:eastAsia="Times New Roman"/>
           <w:lang w:eastAsia="en-GB"/>
@@ -2484,6 +2485,7 @@
     <w:p>
       <w:pPr>
         <w:pStyle w:val="Heading2"/>
+        <w:jc w:val="both"/>
         <w:rPr>
           <w:rFonts w:eastAsia="Times New Roman"/>
           <w:lang w:eastAsia="en-GB"/>
@@ -2493,6 +2495,7 @@
     <w:p>
       <w:pPr>
         <w:pStyle w:val="Heading2"/>
+        <w:jc w:val="both"/>
         <w:rPr>
           <w:rFonts w:eastAsia="Times New Roman"/>
           <w:lang w:eastAsia="en-GB"/>
@@ -2514,6 +2517,7 @@
           <w:numId w:val="20"/>
         </w:numPr>
         <w:spacing w:after="240" w:line="240" w:lineRule="auto"/>
+        <w:jc w:val="both"/>
         <w:rPr>
           <w:rFonts w:eastAsia="Times New Roman" w:cstheme="minorHAnsi"/>
           <w:sz w:val="24"/>
@@ -2539,6 +2543,7 @@
           <w:numId w:val="20"/>
         </w:numPr>
         <w:spacing w:after="240" w:line="240" w:lineRule="auto"/>
+        <w:jc w:val="both"/>
         <w:rPr>
           <w:rFonts w:eastAsia="Times New Roman" w:cstheme="minorHAnsi"/>
           <w:sz w:val="24"/>
@@ -2564,6 +2569,7 @@
           <w:numId w:val="20"/>
         </w:numPr>
         <w:spacing w:after="240" w:line="240" w:lineRule="auto"/>
+        <w:jc w:val="both"/>
         <w:rPr>
           <w:rFonts w:ascii="Times New Roman" w:eastAsia="Times New Roman" w:hAnsi="Times New Roman" w:cs="Times New Roman"/>
           <w:sz w:val="24"/>
@@ -2593,6 +2599,7 @@
     <w:p>
       <w:pPr>
         <w:pStyle w:val="Heading2"/>
+        <w:jc w:val="both"/>
         <w:rPr>
           <w:lang w:eastAsia="en-GB"/>
         </w:rPr>
@@ -2612,6 +2619,7 @@
           <w:numId w:val="21"/>
         </w:numPr>
         <w:spacing w:after="0" w:line="240" w:lineRule="auto"/>
+        <w:jc w:val="both"/>
         <w:rPr>
           <w:rFonts w:eastAsia="Times New Roman" w:cstheme="minorHAnsi"/>
           <w:sz w:val="24"/>
@@ -2637,6 +2645,7 @@
           <w:numId w:val="21"/>
         </w:numPr>
         <w:spacing w:after="0" w:line="240" w:lineRule="auto"/>
+        <w:jc w:val="both"/>
         <w:rPr>
           <w:rFonts w:eastAsia="Times New Roman" w:cstheme="minorHAnsi"/>
           <w:sz w:val="24"/>
@@ -2656,6 +2665,7 @@
     </w:p>
     <w:p>
       <w:pPr>
+        <w:jc w:val="both"/>
         <w:rPr>
           <w:lang w:eastAsia="en-GB"/>
         </w:rPr>
@@ -2664,6 +2674,7 @@
     <w:p>
       <w:pPr>
         <w:pStyle w:val="Title"/>
+        <w:jc w:val="both"/>
         <w:rPr>
           <w:lang w:eastAsia="en-GB"/>
         </w:rPr>
@@ -2685,17 +2696,2369 @@
     </w:p>
     <w:p>
       <w:pPr>
-        <w:rPr>
-          <w:lang w:eastAsia="en-GB"/>
-        </w:rPr>
-      </w:pPr>
-      <w:bookmarkStart w:id="0" w:name="_GoBack"/>
-      <w:bookmarkEnd w:id="0"/>
-    </w:p>
-    <w:p>
-      <w:pPr>
-        <w:pStyle w:val="ListParagraph"/>
+        <w:jc w:val="both"/>
+        <w:rPr>
+          <w:lang w:eastAsia="en-GB"/>
+        </w:rPr>
+      </w:pPr>
+    </w:p>
+    <w:p>
+      <w:pPr>
+        <w:pStyle w:val="Heading2"/>
+        <w:jc w:val="both"/>
+        <w:rPr>
+          <w:lang w:eastAsia="en-GB"/>
+        </w:rPr>
+      </w:pPr>
+      <w:r>
+        <w:rPr>
+          <w:lang w:eastAsia="en-GB"/>
+        </w:rPr>
+        <w:t xml:space="preserve">Abstract: </w:t>
+      </w:r>
+    </w:p>
+    <w:p>
+      <w:pPr>
         <w:spacing w:after="0" w:line="240" w:lineRule="auto"/>
+        <w:jc w:val="both"/>
+        <w:rPr>
+          <w:rFonts w:eastAsia="Times New Roman" w:cstheme="minorHAnsi"/>
+          <w:sz w:val="24"/>
+          <w:szCs w:val="24"/>
+          <w:lang w:eastAsia="en-GB"/>
+        </w:rPr>
+      </w:pPr>
+      <w:r>
+        <w:rPr>
+          <w:rFonts w:eastAsia="Times New Roman" w:cstheme="minorHAnsi"/>
+          <w:sz w:val="24"/>
+          <w:szCs w:val="24"/>
+          <w:lang w:eastAsia="en-GB"/>
+        </w:rPr>
+        <w:t>The application of modern data analytics to enhance business performance in speciality retail sectors is examined in this study. In order to find high-performing items, comprehend client purchase patterns, and guide strategic decision-making, the authors stress the significance of sales data analysis. The study shows how interactive data visualisation can give firms insights into sales patte</w:t>
+      </w:r>
+      <w:r>
+        <w:rPr>
+          <w:rFonts w:eastAsia="Times New Roman" w:cstheme="minorHAnsi"/>
+          <w:sz w:val="24"/>
+          <w:szCs w:val="24"/>
+          <w:lang w:eastAsia="en-GB"/>
+        </w:rPr>
+        <w:t xml:space="preserve">rns, geographic dispersion, and </w:t>
+      </w:r>
+      <w:r>
+        <w:rPr>
+          <w:rFonts w:eastAsia="Times New Roman" w:cstheme="minorHAnsi"/>
+          <w:sz w:val="24"/>
+          <w:szCs w:val="24"/>
+          <w:lang w:eastAsia="en-GB"/>
+        </w:rPr>
+        <w:t>market performance using a Power BI dashboard, SQL queries, and the DAX query language.</w:t>
+      </w:r>
+    </w:p>
+    <w:p>
+      <w:pPr>
+        <w:jc w:val="both"/>
+        <w:rPr>
+          <w:lang w:eastAsia="en-GB"/>
+        </w:rPr>
+      </w:pPr>
+    </w:p>
+    <w:p>
+      <w:pPr>
+        <w:pStyle w:val="Heading2"/>
+        <w:jc w:val="both"/>
+        <w:rPr>
+          <w:lang w:eastAsia="en-GB"/>
+        </w:rPr>
+      </w:pPr>
+      <w:r>
+        <w:rPr>
+          <w:lang w:eastAsia="en-GB"/>
+        </w:rPr>
+        <w:t>Literature:</w:t>
+      </w:r>
+    </w:p>
+    <w:p>
+      <w:pPr>
+        <w:spacing w:after="0" w:line="240" w:lineRule="auto"/>
+        <w:jc w:val="both"/>
+        <w:rPr>
+          <w:rFonts w:eastAsia="Times New Roman" w:cstheme="minorHAnsi"/>
+          <w:sz w:val="24"/>
+          <w:szCs w:val="24"/>
+          <w:lang w:eastAsia="en-GB"/>
+        </w:rPr>
+      </w:pPr>
+      <w:proofErr w:type="spellStart"/>
+      <w:r>
+        <w:rPr>
+          <w:rFonts w:eastAsia="Times New Roman" w:cstheme="minorHAnsi"/>
+          <w:sz w:val="24"/>
+          <w:szCs w:val="24"/>
+          <w:lang w:eastAsia="en-GB"/>
+        </w:rPr>
+        <w:t>Kanagaraj</w:t>
+      </w:r>
+      <w:proofErr w:type="spellEnd"/>
+      <w:r>
+        <w:rPr>
+          <w:rFonts w:eastAsia="Times New Roman" w:cstheme="minorHAnsi"/>
+          <w:sz w:val="24"/>
+          <w:szCs w:val="24"/>
+          <w:lang w:eastAsia="en-GB"/>
+        </w:rPr>
+        <w:t xml:space="preserve"> et al. investigate a number of data analysis methods and techniques:</w:t>
+      </w:r>
+    </w:p>
+    <w:p>
+      <w:pPr>
+        <w:spacing w:after="0" w:line="240" w:lineRule="auto"/>
+        <w:jc w:val="both"/>
+        <w:rPr>
+          <w:rFonts w:eastAsia="Times New Roman" w:cstheme="minorHAnsi"/>
+          <w:sz w:val="24"/>
+          <w:szCs w:val="24"/>
+          <w:lang w:eastAsia="en-GB"/>
+        </w:rPr>
+      </w:pPr>
+    </w:p>
+    <w:p>
+      <w:pPr>
+        <w:pStyle w:val="ListParagraph"/>
+        <w:numPr>
+          <w:ilvl w:val="0"/>
+          <w:numId w:val="23"/>
+        </w:numPr>
+        <w:spacing w:after="0" w:line="240" w:lineRule="auto"/>
+        <w:jc w:val="both"/>
+        <w:rPr>
+          <w:rFonts w:eastAsia="Times New Roman" w:cstheme="minorHAnsi"/>
+          <w:sz w:val="24"/>
+          <w:szCs w:val="24"/>
+          <w:lang w:eastAsia="en-GB"/>
+        </w:rPr>
+      </w:pPr>
+      <w:r>
+        <w:rPr>
+          <w:rFonts w:eastAsia="Times New Roman" w:cstheme="minorHAnsi"/>
+          <w:sz w:val="24"/>
+          <w:szCs w:val="24"/>
+          <w:lang w:eastAsia="en-GB"/>
+        </w:rPr>
+        <w:t xml:space="preserve">Data Preparation: In order to guarantee clean and trustworthy data, the study emphasises the importance of data </w:t>
+      </w:r>
+      <w:proofErr w:type="spellStart"/>
+      <w:r>
+        <w:rPr>
+          <w:rFonts w:eastAsia="Times New Roman" w:cstheme="minorHAnsi"/>
+          <w:sz w:val="24"/>
+          <w:szCs w:val="24"/>
+          <w:lang w:eastAsia="en-GB"/>
+        </w:rPr>
+        <w:t>preprocessing</w:t>
+      </w:r>
+      <w:proofErr w:type="spellEnd"/>
+      <w:r>
+        <w:rPr>
+          <w:rFonts w:eastAsia="Times New Roman" w:cstheme="minorHAnsi"/>
+          <w:sz w:val="24"/>
+          <w:szCs w:val="24"/>
+          <w:lang w:eastAsia="en-GB"/>
+        </w:rPr>
+        <w:t xml:space="preserve"> (such as deduplication and standardisation) utilising programs like Microsoft SQL Serve</w:t>
+      </w:r>
+      <w:r>
+        <w:rPr>
+          <w:rFonts w:eastAsia="Times New Roman" w:cstheme="minorHAnsi"/>
+          <w:sz w:val="24"/>
+          <w:szCs w:val="24"/>
+          <w:lang w:eastAsia="en-GB"/>
+        </w:rPr>
+        <w:t>r Integration Services (SSIS).</w:t>
+      </w:r>
+    </w:p>
+    <w:p>
+      <w:pPr>
+        <w:pStyle w:val="ListParagraph"/>
+        <w:numPr>
+          <w:ilvl w:val="0"/>
+          <w:numId w:val="23"/>
+        </w:numPr>
+        <w:spacing w:after="0" w:line="240" w:lineRule="auto"/>
+        <w:jc w:val="both"/>
+        <w:rPr>
+          <w:rFonts w:eastAsia="Times New Roman" w:cstheme="minorHAnsi"/>
+          <w:sz w:val="24"/>
+          <w:szCs w:val="24"/>
+          <w:lang w:eastAsia="en-GB"/>
+        </w:rPr>
+      </w:pPr>
+      <w:r>
+        <w:rPr>
+          <w:rFonts w:eastAsia="Times New Roman" w:cstheme="minorHAnsi"/>
+          <w:sz w:val="24"/>
+          <w:szCs w:val="24"/>
+          <w:lang w:eastAsia="en-GB"/>
+        </w:rPr>
+        <w:t>E</w:t>
+      </w:r>
+      <w:r>
+        <w:rPr>
+          <w:rFonts w:eastAsia="Times New Roman" w:cstheme="minorHAnsi"/>
+          <w:sz w:val="24"/>
+          <w:szCs w:val="24"/>
+          <w:lang w:eastAsia="en-GB"/>
+        </w:rPr>
+        <w:t>xploratory Data Analysis (EDA): EDA enables researchers to find important patterns in sales data, like customer segmentation and seasonal trends, by using visualisation libraries like</w:t>
+      </w:r>
+      <w:r>
+        <w:rPr>
+          <w:rFonts w:eastAsia="Times New Roman" w:cstheme="minorHAnsi"/>
+          <w:sz w:val="24"/>
+          <w:szCs w:val="24"/>
+          <w:lang w:eastAsia="en-GB"/>
+        </w:rPr>
+        <w:t xml:space="preserve"> </w:t>
+      </w:r>
+      <w:proofErr w:type="spellStart"/>
+      <w:r>
+        <w:rPr>
+          <w:rFonts w:eastAsia="Times New Roman" w:cstheme="minorHAnsi"/>
+          <w:sz w:val="24"/>
+          <w:szCs w:val="24"/>
+          <w:lang w:eastAsia="en-GB"/>
+        </w:rPr>
+        <w:t>Seaborn.</w:t>
+      </w:r>
+      <w:proofErr w:type="spellEnd"/>
+    </w:p>
+    <w:p>
+      <w:pPr>
+        <w:pStyle w:val="ListParagraph"/>
+        <w:numPr>
+          <w:ilvl w:val="0"/>
+          <w:numId w:val="23"/>
+        </w:numPr>
+        <w:spacing w:after="0" w:line="240" w:lineRule="auto"/>
+        <w:jc w:val="both"/>
+        <w:rPr>
+          <w:rFonts w:eastAsia="Times New Roman" w:cstheme="minorHAnsi"/>
+          <w:sz w:val="24"/>
+          <w:szCs w:val="24"/>
+          <w:lang w:eastAsia="en-GB"/>
+        </w:rPr>
+      </w:pPr>
+      <w:r>
+        <w:rPr>
+          <w:rFonts w:eastAsia="Times New Roman" w:cstheme="minorHAnsi"/>
+          <w:sz w:val="24"/>
+          <w:szCs w:val="24"/>
+          <w:lang w:eastAsia="en-GB"/>
+        </w:rPr>
+        <w:lastRenderedPageBreak/>
+        <w:t>Advanced Analytics and DAX: Creating dynamic dashboards that display real-time data insights requires the use of Power BI's DAX (Data Analysis Expressions)</w:t>
+      </w:r>
+      <w:r>
+        <w:rPr>
+          <w:rFonts w:eastAsia="Times New Roman" w:cstheme="minorHAnsi"/>
+          <w:sz w:val="24"/>
+          <w:szCs w:val="24"/>
+          <w:lang w:eastAsia="en-GB"/>
+        </w:rPr>
+        <w:t xml:space="preserve"> </w:t>
+      </w:r>
+      <w:r>
+        <w:rPr>
+          <w:rFonts w:eastAsia="Times New Roman" w:cstheme="minorHAnsi"/>
+          <w:sz w:val="24"/>
+          <w:szCs w:val="24"/>
+          <w:lang w:eastAsia="en-GB"/>
+        </w:rPr>
+        <w:t>query language, which makes custom computa</w:t>
+      </w:r>
+      <w:r>
+        <w:rPr>
+          <w:rFonts w:eastAsia="Times New Roman" w:cstheme="minorHAnsi"/>
+          <w:sz w:val="24"/>
+          <w:szCs w:val="24"/>
+          <w:lang w:eastAsia="en-GB"/>
+        </w:rPr>
+        <w:t>tions and aggregations easier.</w:t>
+      </w:r>
+    </w:p>
+    <w:p>
+      <w:pPr>
+        <w:pStyle w:val="ListParagraph"/>
+        <w:numPr>
+          <w:ilvl w:val="0"/>
+          <w:numId w:val="23"/>
+        </w:numPr>
+        <w:spacing w:after="0" w:line="240" w:lineRule="auto"/>
+        <w:jc w:val="both"/>
+        <w:rPr>
+          <w:rFonts w:eastAsia="Times New Roman" w:cstheme="minorHAnsi"/>
+          <w:sz w:val="24"/>
+          <w:szCs w:val="24"/>
+          <w:lang w:eastAsia="en-GB"/>
+        </w:rPr>
+      </w:pPr>
+      <w:r>
+        <w:rPr>
+          <w:rFonts w:eastAsia="Times New Roman" w:cstheme="minorHAnsi"/>
+          <w:sz w:val="24"/>
+          <w:szCs w:val="24"/>
+          <w:lang w:eastAsia="en-GB"/>
+        </w:rPr>
+        <w:t>Data Integration: With applications for resource allocation and inventory management, the study explores merging SQL and DAX within Power BI to offer a strong framework for assessing business performance.</w:t>
+      </w:r>
+    </w:p>
+    <w:p>
+      <w:pPr>
+        <w:spacing w:after="0" w:line="240" w:lineRule="auto"/>
+        <w:jc w:val="both"/>
+        <w:rPr>
+          <w:rFonts w:eastAsia="Times New Roman" w:cstheme="minorHAnsi"/>
+          <w:sz w:val="24"/>
+          <w:szCs w:val="24"/>
+          <w:lang w:eastAsia="en-GB"/>
+        </w:rPr>
+      </w:pPr>
+    </w:p>
+    <w:p>
+      <w:pPr>
+        <w:pStyle w:val="Heading2"/>
+        <w:jc w:val="both"/>
+        <w:rPr>
+          <w:rFonts w:eastAsia="Times New Roman"/>
+          <w:lang w:eastAsia="en-GB"/>
+        </w:rPr>
+      </w:pPr>
+      <w:r>
+        <w:rPr>
+          <w:rFonts w:eastAsia="Times New Roman"/>
+          <w:lang w:eastAsia="en-GB"/>
+        </w:rPr>
+        <w:t>Methodology:</w:t>
+      </w:r>
+    </w:p>
+    <w:p>
+      <w:pPr>
+        <w:spacing w:after="240" w:line="240" w:lineRule="auto"/>
+        <w:jc w:val="both"/>
+        <w:rPr>
+          <w:rFonts w:eastAsia="Times New Roman" w:cstheme="minorHAnsi"/>
+          <w:sz w:val="24"/>
+          <w:szCs w:val="24"/>
+          <w:lang w:eastAsia="en-GB"/>
+        </w:rPr>
+      </w:pPr>
+      <w:r>
+        <w:rPr>
+          <w:rFonts w:eastAsia="Times New Roman" w:cstheme="minorHAnsi"/>
+          <w:sz w:val="24"/>
+          <w:szCs w:val="24"/>
+          <w:lang w:eastAsia="en-GB"/>
+        </w:rPr>
+        <w:t>In order to analyse and visualise sales data, the process entails building a Power BI dashboard that integrates SQL and DAX:</w:t>
+      </w:r>
+    </w:p>
+    <w:p>
+      <w:pPr>
+        <w:pStyle w:val="ListParagraph"/>
+        <w:numPr>
+          <w:ilvl w:val="0"/>
+          <w:numId w:val="24"/>
+        </w:numPr>
+        <w:spacing w:after="240" w:line="240" w:lineRule="auto"/>
+        <w:jc w:val="both"/>
+        <w:rPr>
+          <w:rFonts w:eastAsia="Times New Roman" w:cstheme="minorHAnsi"/>
+          <w:sz w:val="24"/>
+          <w:szCs w:val="24"/>
+          <w:lang w:eastAsia="en-GB"/>
+        </w:rPr>
+      </w:pPr>
+      <w:r>
+        <w:rPr>
+          <w:rFonts w:eastAsia="Times New Roman" w:cstheme="minorHAnsi"/>
+          <w:sz w:val="24"/>
+          <w:szCs w:val="24"/>
+          <w:lang w:eastAsia="en-GB"/>
+        </w:rPr>
+        <w:t xml:space="preserve">Data Collection: With a focus on historical and geographic data dimensions, sales and distribution data were gathered from speciality retail establishments. </w:t>
+      </w:r>
+    </w:p>
+    <w:p>
+      <w:pPr>
+        <w:pStyle w:val="ListParagraph"/>
+        <w:numPr>
+          <w:ilvl w:val="0"/>
+          <w:numId w:val="24"/>
+        </w:numPr>
+        <w:spacing w:after="240" w:line="240" w:lineRule="auto"/>
+        <w:jc w:val="both"/>
+        <w:rPr>
+          <w:rFonts w:eastAsia="Times New Roman" w:cstheme="minorHAnsi"/>
+          <w:sz w:val="24"/>
+          <w:szCs w:val="24"/>
+          <w:lang w:eastAsia="en-GB"/>
+        </w:rPr>
+      </w:pPr>
+      <w:r>
+        <w:rPr>
+          <w:rFonts w:eastAsia="Times New Roman" w:cstheme="minorHAnsi"/>
+          <w:sz w:val="24"/>
+          <w:szCs w:val="24"/>
+          <w:lang w:eastAsia="en-GB"/>
+        </w:rPr>
+        <w:t>Data Preparation: To address missing values, duplication, and format inconsistencies, the data was cleaned, standardised, and pre-processed using SQL and SSIS.</w:t>
+      </w:r>
+    </w:p>
+    <w:p>
+      <w:pPr>
+        <w:pStyle w:val="ListParagraph"/>
+        <w:numPr>
+          <w:ilvl w:val="0"/>
+          <w:numId w:val="24"/>
+        </w:numPr>
+        <w:spacing w:after="240" w:line="240" w:lineRule="auto"/>
+        <w:jc w:val="both"/>
+        <w:rPr>
+          <w:rFonts w:eastAsia="Times New Roman" w:cstheme="minorHAnsi"/>
+          <w:sz w:val="24"/>
+          <w:szCs w:val="24"/>
+          <w:lang w:eastAsia="en-GB"/>
+        </w:rPr>
+      </w:pPr>
+      <w:r>
+        <w:rPr>
+          <w:rFonts w:eastAsia="Times New Roman" w:cstheme="minorHAnsi"/>
+          <w:sz w:val="24"/>
+          <w:szCs w:val="24"/>
+          <w:lang w:eastAsia="en-GB"/>
+        </w:rPr>
+        <w:t xml:space="preserve">Dashboard Development: </w:t>
+      </w:r>
+    </w:p>
+    <w:p>
+      <w:pPr>
+        <w:pStyle w:val="ListParagraph"/>
+        <w:numPr>
+          <w:ilvl w:val="1"/>
+          <w:numId w:val="24"/>
+        </w:numPr>
+        <w:spacing w:after="240" w:line="240" w:lineRule="auto"/>
+        <w:jc w:val="both"/>
+        <w:rPr>
+          <w:rFonts w:eastAsia="Times New Roman" w:cstheme="minorHAnsi"/>
+          <w:sz w:val="24"/>
+          <w:szCs w:val="24"/>
+          <w:lang w:eastAsia="en-GB"/>
+        </w:rPr>
+      </w:pPr>
+      <w:r>
+        <w:rPr>
+          <w:rFonts w:eastAsia="Times New Roman" w:cstheme="minorHAnsi"/>
+          <w:sz w:val="24"/>
+          <w:szCs w:val="24"/>
+          <w:lang w:eastAsia="en-GB"/>
+        </w:rPr>
+        <w:t>DAX Query Language: Metrics like profit, net sales, and gross sales were computed using custom DAX methods. Interactive visualisations that show sales by time period, area, and product category were made possible by the enquiries.</w:t>
+      </w:r>
+    </w:p>
+    <w:p>
+      <w:pPr>
+        <w:pStyle w:val="ListParagraph"/>
+        <w:numPr>
+          <w:ilvl w:val="1"/>
+          <w:numId w:val="24"/>
+        </w:numPr>
+        <w:spacing w:after="240" w:line="240" w:lineRule="auto"/>
+        <w:jc w:val="both"/>
+        <w:rPr>
+          <w:rFonts w:eastAsia="Times New Roman" w:cstheme="minorHAnsi"/>
+          <w:sz w:val="24"/>
+          <w:szCs w:val="24"/>
+          <w:lang w:eastAsia="en-GB"/>
+        </w:rPr>
+      </w:pPr>
+      <w:r>
+        <w:rPr>
+          <w:rFonts w:eastAsia="Times New Roman" w:cstheme="minorHAnsi"/>
+          <w:sz w:val="24"/>
+          <w:szCs w:val="24"/>
+          <w:lang w:eastAsia="en-GB"/>
+        </w:rPr>
+        <w:t>SQL Enquiries to Verify Data: Before being loaded into Power BI, the data was verified and filtered using SQL queries, guaranteeing its integrity and accuracy.</w:t>
+      </w:r>
+    </w:p>
+    <w:p>
+      <w:pPr>
+        <w:pStyle w:val="Heading2"/>
+        <w:jc w:val="both"/>
+        <w:rPr>
+          <w:rFonts w:eastAsia="Times New Roman"/>
+          <w:lang w:eastAsia="en-GB"/>
+        </w:rPr>
+      </w:pPr>
+      <w:r>
+        <w:rPr>
+          <w:rFonts w:eastAsia="Times New Roman"/>
+          <w:lang w:eastAsia="en-GB"/>
+        </w:rPr>
+        <w:t>Pros:</w:t>
+      </w:r>
+    </w:p>
+    <w:p>
+      <w:pPr>
+        <w:pStyle w:val="ListParagraph"/>
+        <w:numPr>
+          <w:ilvl w:val="0"/>
+          <w:numId w:val="25"/>
+        </w:numPr>
+        <w:spacing w:after="0" w:line="240" w:lineRule="auto"/>
+        <w:jc w:val="both"/>
+        <w:rPr>
+          <w:rFonts w:eastAsia="Times New Roman" w:cstheme="minorHAnsi"/>
+          <w:sz w:val="24"/>
+          <w:szCs w:val="24"/>
+          <w:lang w:eastAsia="en-GB"/>
+        </w:rPr>
+      </w:pPr>
+      <w:r>
+        <w:rPr>
+          <w:rFonts w:eastAsia="Times New Roman" w:cstheme="minorHAnsi"/>
+          <w:sz w:val="24"/>
+          <w:szCs w:val="24"/>
+          <w:lang w:eastAsia="en-GB"/>
+        </w:rPr>
+        <w:t>Data Integration: By combining SQL with DAX, data accuracy is improved and trustworthy insights ar</w:t>
+      </w:r>
+      <w:r>
+        <w:rPr>
+          <w:rFonts w:eastAsia="Times New Roman" w:cstheme="minorHAnsi"/>
+          <w:sz w:val="24"/>
+          <w:szCs w:val="24"/>
+          <w:lang w:eastAsia="en-GB"/>
+        </w:rPr>
+        <w:t>e provided for decision-making.</w:t>
+      </w:r>
+    </w:p>
+    <w:p>
+      <w:pPr>
+        <w:pStyle w:val="ListParagraph"/>
+        <w:numPr>
+          <w:ilvl w:val="0"/>
+          <w:numId w:val="25"/>
+        </w:numPr>
+        <w:spacing w:after="0" w:line="240" w:lineRule="auto"/>
+        <w:jc w:val="both"/>
+        <w:rPr>
+          <w:rFonts w:eastAsia="Times New Roman" w:cstheme="minorHAnsi"/>
+          <w:sz w:val="24"/>
+          <w:szCs w:val="24"/>
+          <w:lang w:eastAsia="en-GB"/>
+        </w:rPr>
+      </w:pPr>
+      <w:r>
+        <w:rPr>
+          <w:rFonts w:eastAsia="Times New Roman" w:cstheme="minorHAnsi"/>
+          <w:sz w:val="24"/>
+          <w:szCs w:val="24"/>
+          <w:lang w:eastAsia="en-GB"/>
+        </w:rPr>
+        <w:t>Real-Time Visualisations: In order to monitor continuing trends and make necessary strategy adjustments, Power BI's interactive graphics provide real-time updates.</w:t>
+      </w:r>
+    </w:p>
+    <w:p>
+      <w:pPr>
+        <w:jc w:val="both"/>
+        <w:rPr>
+          <w:lang w:eastAsia="en-GB"/>
+        </w:rPr>
+      </w:pPr>
+    </w:p>
+    <w:p>
+      <w:pPr>
+        <w:pStyle w:val="Heading2"/>
+        <w:jc w:val="both"/>
+        <w:rPr>
+          <w:lang w:eastAsia="en-GB"/>
+        </w:rPr>
+      </w:pPr>
+      <w:r>
+        <w:rPr>
+          <w:lang w:eastAsia="en-GB"/>
+        </w:rPr>
+        <w:t>Cons:</w:t>
+      </w:r>
+    </w:p>
+    <w:p>
+      <w:pPr>
+        <w:pStyle w:val="ListParagraph"/>
+        <w:numPr>
+          <w:ilvl w:val="0"/>
+          <w:numId w:val="26"/>
+        </w:numPr>
+        <w:spacing w:after="0" w:line="240" w:lineRule="auto"/>
+        <w:jc w:val="both"/>
+        <w:rPr>
+          <w:rFonts w:eastAsia="Times New Roman" w:cstheme="minorHAnsi"/>
+          <w:sz w:val="24"/>
+          <w:szCs w:val="24"/>
+          <w:lang w:eastAsia="en-GB"/>
+        </w:rPr>
+      </w:pPr>
+      <w:r>
+        <w:rPr>
+          <w:rFonts w:eastAsia="Times New Roman" w:cstheme="minorHAnsi"/>
+          <w:sz w:val="24"/>
+          <w:szCs w:val="24"/>
+          <w:lang w:eastAsia="en-GB"/>
+        </w:rPr>
+        <w:t>Dependency on Data Quality: Consistent data preparation and validation are crucial since the quality of the data entered into the system has a significant impact on the reliability of insights.</w:t>
+      </w:r>
+    </w:p>
+    <w:p>
+      <w:pPr>
+        <w:jc w:val="both"/>
+        <w:rPr>
+          <w:lang w:eastAsia="en-GB"/>
+        </w:rPr>
+      </w:pPr>
+    </w:p>
+    <w:p>
+      <w:pPr>
+        <w:pStyle w:val="Title"/>
+        <w:jc w:val="both"/>
+        <w:rPr>
+          <w:lang w:eastAsia="en-GB"/>
+        </w:rPr>
+      </w:pPr>
+      <w:r>
+        <w:rPr>
+          <w:lang w:eastAsia="en-GB"/>
+        </w:rPr>
+        <w:t>Santos (2019)</w:t>
+      </w:r>
+    </w:p>
+    <w:p>
+      <w:pPr>
+        <w:jc w:val="both"/>
+        <w:rPr>
+          <w:lang w:eastAsia="en-GB"/>
+        </w:rPr>
+      </w:pPr>
+    </w:p>
+    <w:p>
+      <w:pPr>
+        <w:pStyle w:val="Heading2"/>
+        <w:jc w:val="both"/>
+        <w:rPr>
+          <w:lang w:eastAsia="en-GB"/>
+        </w:rPr>
+      </w:pPr>
+      <w:r>
+        <w:rPr>
+          <w:lang w:eastAsia="en-GB"/>
+        </w:rPr>
+        <w:t>Abstract:</w:t>
+      </w:r>
+    </w:p>
+    <w:p>
+      <w:pPr>
+        <w:spacing w:after="0" w:line="240" w:lineRule="auto"/>
+        <w:jc w:val="both"/>
+        <w:rPr>
+          <w:rFonts w:eastAsia="Times New Roman" w:cstheme="minorHAnsi"/>
+          <w:sz w:val="24"/>
+          <w:szCs w:val="24"/>
+          <w:lang w:eastAsia="en-GB"/>
+        </w:rPr>
+      </w:pPr>
+      <w:r>
+        <w:rPr>
+          <w:rFonts w:eastAsia="Times New Roman" w:cstheme="minorHAnsi"/>
+          <w:sz w:val="24"/>
+          <w:szCs w:val="24"/>
+          <w:lang w:eastAsia="en-GB"/>
+        </w:rPr>
+        <w:t xml:space="preserve">A real-world assortment optimisation issue for an online grocery store is tackled by Santos (2019). The study focusses on how to reduce assortment size without significantly lowering sales in order to choose the ideal number of unique Stock Keeping Units (SKUs) for a certain product subcategory, in this case rice. The objective is to reduce stock outs and increase revenue. The suggested approach uses transactional log data to estimate customer behaviour </w:t>
+      </w:r>
+      <w:r>
+        <w:rPr>
+          <w:rFonts w:eastAsia="Times New Roman" w:cstheme="minorHAnsi"/>
+          <w:sz w:val="24"/>
+          <w:szCs w:val="24"/>
+          <w:lang w:eastAsia="en-GB"/>
+        </w:rPr>
+        <w:lastRenderedPageBreak/>
+        <w:t>and revenue potential for each assortment, taking into account variables like SKU price, demand, stock out rates, and customer preferences.</w:t>
+      </w:r>
+    </w:p>
+    <w:p>
+      <w:pPr>
+        <w:rPr>
+          <w:lang w:eastAsia="en-GB"/>
+        </w:rPr>
+      </w:pPr>
+    </w:p>
+    <w:p>
+      <w:pPr>
+        <w:pStyle w:val="Heading2"/>
+        <w:rPr>
+          <w:lang w:eastAsia="en-GB"/>
+        </w:rPr>
+      </w:pPr>
+      <w:r>
+        <w:rPr>
+          <w:lang w:eastAsia="en-GB"/>
+        </w:rPr>
+        <w:t>Literature:</w:t>
+      </w:r>
+    </w:p>
+    <w:p>
+      <w:pPr>
+        <w:spacing w:after="0" w:line="240" w:lineRule="auto"/>
+        <w:rPr>
+          <w:rFonts w:eastAsia="Times New Roman" w:cstheme="minorHAnsi"/>
+          <w:sz w:val="24"/>
+          <w:szCs w:val="24"/>
+          <w:lang w:eastAsia="en-GB"/>
+        </w:rPr>
+      </w:pPr>
+      <w:r>
+        <w:rPr>
+          <w:rFonts w:eastAsia="Times New Roman" w:cstheme="minorHAnsi"/>
+          <w:sz w:val="24"/>
+          <w:szCs w:val="24"/>
+          <w:lang w:eastAsia="en-GB"/>
+        </w:rPr>
+        <w:t>Key themes in assortment optimisation are examined in the literature review, with particular attention to:</w:t>
+      </w:r>
+    </w:p>
+    <w:p>
+      <w:pPr>
+        <w:spacing w:after="0" w:line="240" w:lineRule="auto"/>
+        <w:rPr>
+          <w:rFonts w:eastAsia="Times New Roman" w:cstheme="minorHAnsi"/>
+          <w:sz w:val="24"/>
+          <w:szCs w:val="24"/>
+          <w:lang w:eastAsia="en-GB"/>
+        </w:rPr>
+      </w:pPr>
+    </w:p>
+    <w:p>
+      <w:pPr>
+        <w:pStyle w:val="ListParagraph"/>
+        <w:numPr>
+          <w:ilvl w:val="0"/>
+          <w:numId w:val="26"/>
+        </w:numPr>
+        <w:spacing w:after="0" w:line="240" w:lineRule="auto"/>
+        <w:rPr>
+          <w:rFonts w:eastAsia="Times New Roman" w:cstheme="minorHAnsi"/>
+          <w:sz w:val="24"/>
+          <w:szCs w:val="24"/>
+          <w:lang w:eastAsia="en-GB"/>
+        </w:rPr>
+      </w:pPr>
+      <w:r>
+        <w:rPr>
+          <w:rFonts w:eastAsia="Times New Roman" w:cstheme="minorHAnsi"/>
+          <w:sz w:val="24"/>
+          <w:szCs w:val="24"/>
+          <w:lang w:eastAsia="en-GB"/>
+        </w:rPr>
+        <w:t>Consumer Perception of Assortment: Research indicates that customer satisfaction is influenced by how varied an assortment is perceived to be. When properly handled, a decrease in assortment can make decisions easier and possibly increase sales.</w:t>
+      </w:r>
+    </w:p>
+    <w:p>
+      <w:pPr>
+        <w:pStyle w:val="ListParagraph"/>
+        <w:numPr>
+          <w:ilvl w:val="0"/>
+          <w:numId w:val="26"/>
+        </w:numPr>
+        <w:spacing w:after="0" w:line="240" w:lineRule="auto"/>
+        <w:rPr>
+          <w:rFonts w:eastAsia="Times New Roman" w:cstheme="minorHAnsi"/>
+          <w:sz w:val="24"/>
+          <w:szCs w:val="24"/>
+          <w:lang w:eastAsia="en-GB"/>
+        </w:rPr>
+      </w:pPr>
+      <w:r>
+        <w:rPr>
+          <w:rFonts w:eastAsia="Times New Roman" w:cstheme="minorHAnsi"/>
+          <w:sz w:val="24"/>
+          <w:szCs w:val="24"/>
+          <w:lang w:eastAsia="en-GB"/>
+        </w:rPr>
+        <w:t xml:space="preserve">Choice Models: Various parametric and non-parametric choice models are reviewed in this paper. Commonly used multinomial logit (MNL) and nested logit models may have overfitting or </w:t>
+      </w:r>
+      <w:proofErr w:type="spellStart"/>
+      <w:r>
+        <w:rPr>
+          <w:rFonts w:eastAsia="Times New Roman" w:cstheme="minorHAnsi"/>
+          <w:sz w:val="24"/>
+          <w:szCs w:val="24"/>
+          <w:lang w:eastAsia="en-GB"/>
+        </w:rPr>
+        <w:t>underfitting</w:t>
+      </w:r>
+      <w:proofErr w:type="spellEnd"/>
+      <w:r>
+        <w:rPr>
+          <w:rFonts w:eastAsia="Times New Roman" w:cstheme="minorHAnsi"/>
+          <w:sz w:val="24"/>
+          <w:szCs w:val="24"/>
+          <w:lang w:eastAsia="en-GB"/>
+        </w:rPr>
+        <w:t xml:space="preserve"> problems, particularly when substitution effects are included.</w:t>
+      </w:r>
+    </w:p>
+    <w:p>
+      <w:pPr>
+        <w:pStyle w:val="ListParagraph"/>
+        <w:numPr>
+          <w:ilvl w:val="0"/>
+          <w:numId w:val="26"/>
+        </w:numPr>
+        <w:spacing w:after="0" w:line="240" w:lineRule="auto"/>
+        <w:rPr>
+          <w:rFonts w:eastAsia="Times New Roman" w:cstheme="minorHAnsi"/>
+          <w:sz w:val="24"/>
+          <w:szCs w:val="24"/>
+          <w:lang w:eastAsia="en-GB"/>
+        </w:rPr>
+      </w:pPr>
+      <w:r>
+        <w:rPr>
+          <w:rFonts w:eastAsia="Times New Roman" w:cstheme="minorHAnsi"/>
+          <w:sz w:val="24"/>
+          <w:szCs w:val="24"/>
+          <w:lang w:eastAsia="en-GB"/>
+        </w:rPr>
+        <w:t xml:space="preserve">Methods of Optimisation: The study looks at techniques like Mixed-Integer Optimisation (MIO) and Mixed-Integer Linear Programming (MILP) as workable answers for assortment optimisation that is revenue-focused. Santos's approach is based on Bertsimas and </w:t>
+      </w:r>
+      <w:proofErr w:type="spellStart"/>
+      <w:r>
+        <w:rPr>
+          <w:rFonts w:eastAsia="Times New Roman" w:cstheme="minorHAnsi"/>
+          <w:sz w:val="24"/>
+          <w:szCs w:val="24"/>
+          <w:lang w:eastAsia="en-GB"/>
+        </w:rPr>
+        <w:t>Mišic's</w:t>
+      </w:r>
+      <w:proofErr w:type="spellEnd"/>
+      <w:r>
+        <w:rPr>
+          <w:rFonts w:eastAsia="Times New Roman" w:cstheme="minorHAnsi"/>
+          <w:sz w:val="24"/>
+          <w:szCs w:val="24"/>
+          <w:lang w:eastAsia="en-GB"/>
+        </w:rPr>
+        <w:t xml:space="preserve"> (2015) MIO model, which uses ranking-based consumer preferences.</w:t>
+      </w:r>
+    </w:p>
+    <w:p>
+      <w:pPr>
+        <w:spacing w:after="0" w:line="240" w:lineRule="auto"/>
+        <w:rPr>
+          <w:rFonts w:eastAsia="Times New Roman" w:cstheme="minorHAnsi"/>
+          <w:sz w:val="24"/>
+          <w:szCs w:val="24"/>
+          <w:lang w:eastAsia="en-GB"/>
+        </w:rPr>
+      </w:pPr>
+    </w:p>
+    <w:p>
+      <w:pPr>
+        <w:pStyle w:val="Heading2"/>
+        <w:rPr>
+          <w:rFonts w:eastAsia="Times New Roman"/>
+          <w:lang w:eastAsia="en-GB"/>
+        </w:rPr>
+      </w:pPr>
+      <w:r>
+        <w:rPr>
+          <w:rFonts w:eastAsia="Times New Roman"/>
+          <w:lang w:eastAsia="en-GB"/>
+        </w:rPr>
+        <w:t>Methodology:</w:t>
+      </w:r>
+    </w:p>
+    <w:p>
+      <w:pPr>
+        <w:spacing w:after="0" w:line="240" w:lineRule="auto"/>
+        <w:rPr>
+          <w:rFonts w:eastAsia="Times New Roman" w:cstheme="minorHAnsi"/>
+          <w:sz w:val="24"/>
+          <w:szCs w:val="24"/>
+          <w:lang w:eastAsia="en-GB"/>
+        </w:rPr>
+      </w:pPr>
+      <w:r>
+        <w:rPr>
+          <w:rFonts w:eastAsia="Times New Roman" w:cstheme="minorHAnsi"/>
+          <w:sz w:val="24"/>
+          <w:szCs w:val="24"/>
+          <w:lang w:eastAsia="en-GB"/>
+        </w:rPr>
+        <w:t xml:space="preserve">The approach modifies Bertsimas and </w:t>
+      </w:r>
+      <w:proofErr w:type="spellStart"/>
+      <w:r>
+        <w:rPr>
+          <w:rFonts w:eastAsia="Times New Roman" w:cstheme="minorHAnsi"/>
+          <w:sz w:val="24"/>
+          <w:szCs w:val="24"/>
+          <w:lang w:eastAsia="en-GB"/>
+        </w:rPr>
+        <w:t>Mišic's</w:t>
+      </w:r>
+      <w:proofErr w:type="spellEnd"/>
+      <w:r>
+        <w:rPr>
+          <w:rFonts w:eastAsia="Times New Roman" w:cstheme="minorHAnsi"/>
+          <w:sz w:val="24"/>
+          <w:szCs w:val="24"/>
+          <w:lang w:eastAsia="en-GB"/>
+        </w:rPr>
+        <w:t xml:space="preserve"> MIO model to meet particular business requirements:</w:t>
+      </w:r>
+    </w:p>
+    <w:p>
+      <w:pPr>
+        <w:spacing w:after="0" w:line="240" w:lineRule="auto"/>
+        <w:rPr>
+          <w:rFonts w:eastAsia="Times New Roman" w:cstheme="minorHAnsi"/>
+          <w:sz w:val="24"/>
+          <w:szCs w:val="24"/>
+          <w:lang w:eastAsia="en-GB"/>
+        </w:rPr>
+      </w:pPr>
+    </w:p>
+    <w:p>
+      <w:pPr>
+        <w:pStyle w:val="ListParagraph"/>
+        <w:numPr>
+          <w:ilvl w:val="0"/>
+          <w:numId w:val="27"/>
+        </w:numPr>
+        <w:spacing w:after="0" w:line="240" w:lineRule="auto"/>
+        <w:rPr>
+          <w:rFonts w:eastAsia="Times New Roman" w:cstheme="minorHAnsi"/>
+          <w:sz w:val="24"/>
+          <w:szCs w:val="24"/>
+          <w:lang w:eastAsia="en-GB"/>
+        </w:rPr>
+      </w:pPr>
+      <w:r>
+        <w:rPr>
+          <w:rFonts w:eastAsia="Times New Roman" w:cstheme="minorHAnsi"/>
+          <w:sz w:val="24"/>
+          <w:szCs w:val="24"/>
+          <w:lang w:eastAsia="en-GB"/>
+        </w:rPr>
+        <w:t>Data Collection: During the first half of 2018, transactional data from the retailer was examined with an emphasis on the rice subcategory.</w:t>
+      </w:r>
+    </w:p>
+    <w:p>
+      <w:pPr>
+        <w:pStyle w:val="ListParagraph"/>
+        <w:numPr>
+          <w:ilvl w:val="0"/>
+          <w:numId w:val="27"/>
+        </w:numPr>
+        <w:spacing w:after="0" w:line="240" w:lineRule="auto"/>
+        <w:rPr>
+          <w:rFonts w:eastAsia="Times New Roman" w:cstheme="minorHAnsi"/>
+          <w:sz w:val="24"/>
+          <w:szCs w:val="24"/>
+          <w:lang w:eastAsia="en-GB"/>
+        </w:rPr>
+      </w:pPr>
+      <w:r>
+        <w:rPr>
+          <w:rFonts w:eastAsia="Times New Roman" w:cstheme="minorHAnsi"/>
+          <w:sz w:val="24"/>
+          <w:szCs w:val="24"/>
+          <w:lang w:eastAsia="en-GB"/>
+        </w:rPr>
+        <w:t>Factors and Limitations:</w:t>
+      </w:r>
+    </w:p>
+    <w:p>
+      <w:pPr>
+        <w:pStyle w:val="ListParagraph"/>
+        <w:numPr>
+          <w:ilvl w:val="1"/>
+          <w:numId w:val="27"/>
+        </w:numPr>
+        <w:spacing w:after="0" w:line="240" w:lineRule="auto"/>
+        <w:rPr>
+          <w:rFonts w:eastAsia="Times New Roman" w:cstheme="minorHAnsi"/>
+          <w:sz w:val="24"/>
+          <w:szCs w:val="24"/>
+          <w:lang w:eastAsia="en-GB"/>
+        </w:rPr>
+      </w:pPr>
+      <w:r>
+        <w:rPr>
+          <w:rFonts w:eastAsia="Times New Roman" w:cstheme="minorHAnsi"/>
+          <w:sz w:val="24"/>
+          <w:szCs w:val="24"/>
+          <w:lang w:eastAsia="en-GB"/>
+        </w:rPr>
+        <w:t xml:space="preserve">Calculating Revenue: Both SKU pricing and </w:t>
+      </w:r>
+      <w:proofErr w:type="spellStart"/>
+      <w:r>
+        <w:rPr>
+          <w:rFonts w:eastAsia="Times New Roman" w:cstheme="minorHAnsi"/>
+          <w:sz w:val="24"/>
+          <w:szCs w:val="24"/>
+          <w:lang w:eastAsia="en-GB"/>
+        </w:rPr>
+        <w:t>stockout</w:t>
+      </w:r>
+      <w:proofErr w:type="spellEnd"/>
+      <w:r>
+        <w:rPr>
+          <w:rFonts w:eastAsia="Times New Roman" w:cstheme="minorHAnsi"/>
+          <w:sz w:val="24"/>
+          <w:szCs w:val="24"/>
+          <w:lang w:eastAsia="en-GB"/>
+        </w:rPr>
+        <w:t xml:space="preserve"> level are taken into account by the model. As a penalty factor, </w:t>
+      </w:r>
+      <w:proofErr w:type="spellStart"/>
+      <w:r>
+        <w:rPr>
+          <w:rFonts w:eastAsia="Times New Roman" w:cstheme="minorHAnsi"/>
+          <w:sz w:val="24"/>
+          <w:szCs w:val="24"/>
+          <w:lang w:eastAsia="en-GB"/>
+        </w:rPr>
+        <w:t>stockouts</w:t>
+      </w:r>
+      <w:proofErr w:type="spellEnd"/>
+      <w:r>
+        <w:rPr>
+          <w:rFonts w:eastAsia="Times New Roman" w:cstheme="minorHAnsi"/>
+          <w:sz w:val="24"/>
+          <w:szCs w:val="24"/>
+          <w:lang w:eastAsia="en-GB"/>
+        </w:rPr>
+        <w:t xml:space="preserve"> lower the potential income for SKUs with a high </w:t>
+      </w:r>
+      <w:proofErr w:type="spellStart"/>
+      <w:r>
+        <w:rPr>
+          <w:rFonts w:eastAsia="Times New Roman" w:cstheme="minorHAnsi"/>
+          <w:sz w:val="24"/>
+          <w:szCs w:val="24"/>
+          <w:lang w:eastAsia="en-GB"/>
+        </w:rPr>
+        <w:t>stockout</w:t>
+      </w:r>
+      <w:proofErr w:type="spellEnd"/>
+      <w:r>
+        <w:rPr>
+          <w:rFonts w:eastAsia="Times New Roman" w:cstheme="minorHAnsi"/>
+          <w:sz w:val="24"/>
+          <w:szCs w:val="24"/>
+          <w:lang w:eastAsia="en-GB"/>
+        </w:rPr>
+        <w:t xml:space="preserve"> rate.</w:t>
+      </w:r>
+    </w:p>
+    <w:p>
+      <w:pPr>
+        <w:pStyle w:val="ListParagraph"/>
+        <w:numPr>
+          <w:ilvl w:val="1"/>
+          <w:numId w:val="27"/>
+        </w:numPr>
+        <w:spacing w:after="0" w:line="240" w:lineRule="auto"/>
+        <w:rPr>
+          <w:rFonts w:eastAsia="Times New Roman" w:cstheme="minorHAnsi"/>
+          <w:sz w:val="24"/>
+          <w:szCs w:val="24"/>
+          <w:lang w:eastAsia="en-GB"/>
+        </w:rPr>
+      </w:pPr>
+      <w:r>
+        <w:rPr>
+          <w:rFonts w:eastAsia="Times New Roman" w:cstheme="minorHAnsi"/>
+          <w:sz w:val="24"/>
+          <w:szCs w:val="24"/>
+          <w:lang w:eastAsia="en-GB"/>
+        </w:rPr>
+        <w:t>Brand Constraint: Each brand must have at least one SKU in the assortment to preserve brand diversity.</w:t>
+      </w:r>
+    </w:p>
+    <w:p>
+      <w:pPr>
+        <w:pStyle w:val="ListParagraph"/>
+        <w:numPr>
+          <w:ilvl w:val="1"/>
+          <w:numId w:val="27"/>
+        </w:numPr>
+        <w:spacing w:after="0" w:line="240" w:lineRule="auto"/>
+        <w:rPr>
+          <w:rFonts w:eastAsia="Times New Roman" w:cstheme="minorHAnsi"/>
+          <w:sz w:val="24"/>
+          <w:szCs w:val="24"/>
+          <w:lang w:eastAsia="en-GB"/>
+        </w:rPr>
+      </w:pPr>
+      <w:r>
+        <w:rPr>
+          <w:rFonts w:eastAsia="Times New Roman" w:cstheme="minorHAnsi"/>
+          <w:sz w:val="24"/>
+          <w:szCs w:val="24"/>
+          <w:lang w:eastAsia="en-GB"/>
+        </w:rPr>
+        <w:t>Model of Optimisation: With binary decision variables that indicate whether an SKU should be kept (1) or taken (0) out of the assortment, the model is configured as a MILP. Transactional data is used to determine customer preferences, and each SKU is ranked according to sales volume and frequency.</w:t>
+      </w:r>
+    </w:p>
+    <w:p>
+      <w:pPr>
+        <w:pStyle w:val="Heading2"/>
+        <w:rPr>
+          <w:lang w:eastAsia="en-GB"/>
+        </w:rPr>
+      </w:pPr>
+      <w:r>
+        <w:rPr>
+          <w:lang w:eastAsia="en-GB"/>
+        </w:rPr>
+        <w:t>Pros:</w:t>
+      </w:r>
+    </w:p>
+    <w:p>
+      <w:pPr>
+        <w:pStyle w:val="ListParagraph"/>
+        <w:numPr>
+          <w:ilvl w:val="0"/>
+          <w:numId w:val="28"/>
+        </w:numPr>
+        <w:spacing w:after="0" w:line="240" w:lineRule="auto"/>
+        <w:rPr>
+          <w:rFonts w:eastAsia="Times New Roman" w:cstheme="minorHAnsi"/>
+          <w:sz w:val="24"/>
+          <w:szCs w:val="24"/>
+          <w:lang w:eastAsia="en-GB"/>
+        </w:rPr>
+      </w:pPr>
+      <w:r>
+        <w:rPr>
+          <w:rFonts w:eastAsia="Times New Roman" w:cstheme="minorHAnsi"/>
+          <w:sz w:val="24"/>
+          <w:szCs w:val="24"/>
+          <w:lang w:eastAsia="en-GB"/>
+        </w:rPr>
+        <w:t>Data-Driven Approach: The model's accuracy and relevance are increased by leveraging real transactional logs, which provide it with an understanding in actual consumer behaviour.</w:t>
+      </w:r>
+    </w:p>
+    <w:p>
+      <w:pPr>
+        <w:pStyle w:val="ListParagraph"/>
+        <w:numPr>
+          <w:ilvl w:val="0"/>
+          <w:numId w:val="28"/>
+        </w:numPr>
+        <w:spacing w:after="0" w:line="240" w:lineRule="auto"/>
+        <w:rPr>
+          <w:rFonts w:eastAsia="Times New Roman" w:cstheme="minorHAnsi"/>
+          <w:sz w:val="24"/>
+          <w:szCs w:val="24"/>
+          <w:lang w:eastAsia="en-GB"/>
+        </w:rPr>
+      </w:pPr>
+      <w:r>
+        <w:rPr>
+          <w:rFonts w:eastAsia="Times New Roman" w:cstheme="minorHAnsi"/>
+          <w:sz w:val="24"/>
+          <w:szCs w:val="24"/>
+          <w:lang w:eastAsia="en-GB"/>
+        </w:rPr>
+        <w:t xml:space="preserve">Revenue and </w:t>
+      </w:r>
+      <w:proofErr w:type="spellStart"/>
+      <w:r>
+        <w:rPr>
+          <w:rFonts w:eastAsia="Times New Roman" w:cstheme="minorHAnsi"/>
+          <w:sz w:val="24"/>
+          <w:szCs w:val="24"/>
+          <w:lang w:eastAsia="en-GB"/>
+        </w:rPr>
+        <w:t>Stockout</w:t>
+      </w:r>
+      <w:proofErr w:type="spellEnd"/>
+      <w:r>
+        <w:rPr>
+          <w:rFonts w:eastAsia="Times New Roman" w:cstheme="minorHAnsi"/>
+          <w:sz w:val="24"/>
+          <w:szCs w:val="24"/>
+          <w:lang w:eastAsia="en-GB"/>
+        </w:rPr>
+        <w:t xml:space="preserve"> Optimisation: The approach addresses important retail needs by effectively striking a balance between increasing revenue and reducing </w:t>
+      </w:r>
+      <w:proofErr w:type="spellStart"/>
+      <w:r>
+        <w:rPr>
+          <w:rFonts w:eastAsia="Times New Roman" w:cstheme="minorHAnsi"/>
+          <w:sz w:val="24"/>
+          <w:szCs w:val="24"/>
+          <w:lang w:eastAsia="en-GB"/>
+        </w:rPr>
+        <w:t>stockouts.</w:t>
+      </w:r>
+      <w:proofErr w:type="spellEnd"/>
+    </w:p>
+    <w:p>
+      <w:pPr>
+        <w:pStyle w:val="ListParagraph"/>
+        <w:numPr>
+          <w:ilvl w:val="0"/>
+          <w:numId w:val="28"/>
+        </w:numPr>
+        <w:spacing w:after="0" w:line="240" w:lineRule="auto"/>
+        <w:rPr>
+          <w:rFonts w:eastAsia="Times New Roman" w:cstheme="minorHAnsi"/>
+          <w:sz w:val="24"/>
+          <w:szCs w:val="24"/>
+          <w:lang w:eastAsia="en-GB"/>
+        </w:rPr>
+      </w:pPr>
+      <w:r>
+        <w:rPr>
+          <w:rFonts w:eastAsia="Times New Roman" w:cstheme="minorHAnsi"/>
+          <w:sz w:val="24"/>
+          <w:szCs w:val="24"/>
+          <w:lang w:eastAsia="en-GB"/>
+        </w:rPr>
+        <w:t>Scalability: The concept can be easily replicated across product categories, which makes it flexible enough for widespread use.</w:t>
+      </w:r>
+    </w:p>
+    <w:p>
+      <w:pPr>
+        <w:pStyle w:val="ListParagraph"/>
+        <w:rPr>
+          <w:lang w:eastAsia="en-GB"/>
+        </w:rPr>
+      </w:pPr>
+    </w:p>
+    <w:p>
+      <w:pPr>
+        <w:pStyle w:val="Heading2"/>
+        <w:rPr>
+          <w:rFonts w:asciiTheme="minorHAnsi" w:hAnsiTheme="minorHAnsi" w:cstheme="minorHAnsi"/>
+          <w:lang w:eastAsia="en-GB"/>
+        </w:rPr>
+      </w:pPr>
+      <w:r>
+        <w:rPr>
+          <w:lang w:eastAsia="en-GB"/>
+        </w:rPr>
+        <w:lastRenderedPageBreak/>
+        <w:t>Cons:</w:t>
+      </w:r>
+    </w:p>
+    <w:p>
+      <w:pPr>
+        <w:pStyle w:val="ListParagraph"/>
+        <w:numPr>
+          <w:ilvl w:val="0"/>
+          <w:numId w:val="29"/>
+        </w:numPr>
+        <w:spacing w:after="0" w:line="240" w:lineRule="auto"/>
+        <w:rPr>
+          <w:rFonts w:eastAsia="Times New Roman" w:cstheme="minorHAnsi"/>
+          <w:sz w:val="24"/>
+          <w:szCs w:val="24"/>
+          <w:lang w:eastAsia="en-GB"/>
+        </w:rPr>
+      </w:pPr>
+      <w:r>
+        <w:rPr>
+          <w:rFonts w:eastAsia="Times New Roman" w:cstheme="minorHAnsi"/>
+          <w:sz w:val="24"/>
+          <w:szCs w:val="24"/>
+          <w:lang w:eastAsia="en-GB"/>
+        </w:rPr>
+        <w:t>Complexity of Customer Types: SKU purchase frequency alone may not capture subtle preferences that could influence assortment choices.</w:t>
+      </w:r>
+    </w:p>
+    <w:p>
+      <w:pPr>
+        <w:spacing w:after="0" w:line="240" w:lineRule="auto"/>
+        <w:rPr>
+          <w:rFonts w:eastAsia="Times New Roman" w:cstheme="minorHAnsi"/>
+          <w:sz w:val="24"/>
+          <w:szCs w:val="24"/>
+          <w:lang w:eastAsia="en-GB"/>
+        </w:rPr>
+      </w:pPr>
+    </w:p>
+    <w:p>
+      <w:pPr>
+        <w:pStyle w:val="Title"/>
+        <w:rPr>
+          <w:rFonts w:eastAsia="Times New Roman"/>
+          <w:lang w:eastAsia="en-GB"/>
+        </w:rPr>
+      </w:pPr>
+    </w:p>
+    <w:p>
+      <w:pPr>
+        <w:pStyle w:val="Title"/>
+        <w:rPr>
+          <w:lang w:eastAsia="en-GB"/>
+        </w:rPr>
+      </w:pPr>
+      <w:proofErr w:type="spellStart"/>
+      <w:r>
+        <w:rPr>
+          <w:lang w:eastAsia="en-GB"/>
+        </w:rPr>
+        <w:t>Karki</w:t>
+      </w:r>
+      <w:proofErr w:type="spellEnd"/>
+      <w:r>
+        <w:rPr>
+          <w:lang w:eastAsia="en-GB"/>
+        </w:rPr>
+        <w:t xml:space="preserve"> (2018)</w:t>
+      </w:r>
+    </w:p>
+    <w:p>
+      <w:pPr>
+        <w:rPr>
+          <w:lang w:eastAsia="en-GB"/>
+        </w:rPr>
+      </w:pPr>
+    </w:p>
+    <w:p>
+      <w:pPr>
+        <w:pStyle w:val="Heading2"/>
+        <w:rPr>
+          <w:lang w:eastAsia="en-GB"/>
+        </w:rPr>
+      </w:pPr>
+      <w:r>
+        <w:rPr>
+          <w:lang w:eastAsia="en-GB"/>
+        </w:rPr>
+        <w:t>Abstract:</w:t>
+      </w:r>
+    </w:p>
+    <w:p>
+      <w:pPr>
+        <w:spacing w:after="0" w:line="240" w:lineRule="auto"/>
+        <w:rPr>
+          <w:rFonts w:eastAsia="Times New Roman" w:cstheme="minorHAnsi"/>
+          <w:sz w:val="24"/>
+          <w:szCs w:val="24"/>
+          <w:lang w:eastAsia="en-GB"/>
+        </w:rPr>
+      </w:pPr>
+      <w:r>
+        <w:rPr>
+          <w:rFonts w:eastAsia="Times New Roman" w:cstheme="minorHAnsi"/>
+          <w:sz w:val="24"/>
+          <w:szCs w:val="24"/>
+          <w:lang w:eastAsia="en-GB"/>
+        </w:rPr>
+        <w:t xml:space="preserve">In order to manage retail selection, </w:t>
+      </w:r>
+      <w:proofErr w:type="spellStart"/>
+      <w:r>
+        <w:rPr>
+          <w:rFonts w:eastAsia="Times New Roman" w:cstheme="minorHAnsi"/>
+          <w:sz w:val="24"/>
+          <w:szCs w:val="24"/>
+          <w:lang w:eastAsia="en-GB"/>
+        </w:rPr>
+        <w:t>Karki's</w:t>
+      </w:r>
+      <w:proofErr w:type="spellEnd"/>
+      <w:r>
+        <w:rPr>
+          <w:rFonts w:eastAsia="Times New Roman" w:cstheme="minorHAnsi"/>
+          <w:sz w:val="24"/>
+          <w:szCs w:val="24"/>
+          <w:lang w:eastAsia="en-GB"/>
+        </w:rPr>
+        <w:t xml:space="preserve"> study suggests a hybrid model that incorporates consumer behaviour into product classification. Understanding that some items have a greater influence on consumer loyalty and buying habits than others, the study optimises product assortment by combining association rule mining and clustering. In particular, it uses Weighted Association Rule Mining (WARM) to create an assortment strategy that ranks products according to their impact on consumer behaviour, Fuzzy C-means clustering for product classification, and K-means clustering for customer segmentation.</w:t>
+      </w:r>
+    </w:p>
+    <w:p>
+      <w:pPr>
+        <w:spacing w:after="0" w:line="240" w:lineRule="auto"/>
+        <w:rPr>
+          <w:rFonts w:eastAsia="Times New Roman" w:cstheme="minorHAnsi"/>
+          <w:sz w:val="24"/>
+          <w:szCs w:val="24"/>
+          <w:lang w:eastAsia="en-GB"/>
+        </w:rPr>
+      </w:pPr>
+    </w:p>
+    <w:p>
+      <w:pPr>
+        <w:pStyle w:val="Heading2"/>
+        <w:rPr>
+          <w:rFonts w:eastAsia="Times New Roman"/>
+          <w:lang w:eastAsia="en-GB"/>
+        </w:rPr>
+      </w:pPr>
+      <w:r>
+        <w:rPr>
+          <w:rFonts w:eastAsia="Times New Roman"/>
+          <w:lang w:eastAsia="en-GB"/>
+        </w:rPr>
+        <w:t>Literature:</w:t>
+      </w:r>
+    </w:p>
+    <w:p>
+      <w:pPr>
+        <w:spacing w:after="0" w:line="240" w:lineRule="auto"/>
+        <w:rPr>
+          <w:rFonts w:eastAsia="Times New Roman" w:cstheme="minorHAnsi"/>
+          <w:sz w:val="24"/>
+          <w:szCs w:val="24"/>
+          <w:lang w:eastAsia="en-GB"/>
+        </w:rPr>
+      </w:pPr>
+      <w:r>
+        <w:rPr>
+          <w:rFonts w:eastAsia="Times New Roman" w:cstheme="minorHAnsi"/>
+          <w:sz w:val="24"/>
+          <w:szCs w:val="24"/>
+          <w:lang w:eastAsia="en-GB"/>
+        </w:rPr>
+        <w:t>The literature analysis highlights the drawbacks of conventional assortment management, which frequently prioritises sales-based KPIs over customer behaviour. Among the main themes are:</w:t>
+      </w:r>
+    </w:p>
+    <w:p>
+      <w:pPr>
+        <w:spacing w:after="0" w:line="240" w:lineRule="auto"/>
+        <w:rPr>
+          <w:rFonts w:eastAsia="Times New Roman" w:cstheme="minorHAnsi"/>
+          <w:sz w:val="24"/>
+          <w:szCs w:val="24"/>
+          <w:lang w:eastAsia="en-GB"/>
+        </w:rPr>
+      </w:pPr>
+    </w:p>
+    <w:p>
+      <w:pPr>
+        <w:pStyle w:val="ListParagraph"/>
+        <w:numPr>
+          <w:ilvl w:val="0"/>
+          <w:numId w:val="29"/>
+        </w:numPr>
+        <w:spacing w:after="0" w:line="240" w:lineRule="auto"/>
+        <w:rPr>
+          <w:rFonts w:eastAsia="Times New Roman" w:cstheme="minorHAnsi"/>
+          <w:sz w:val="24"/>
+          <w:szCs w:val="24"/>
+          <w:lang w:eastAsia="en-GB"/>
+        </w:rPr>
+      </w:pPr>
+      <w:r>
+        <w:rPr>
+          <w:rFonts w:eastAsia="Times New Roman" w:cstheme="minorHAnsi"/>
+          <w:sz w:val="24"/>
+          <w:szCs w:val="24"/>
+          <w:lang w:eastAsia="en-GB"/>
+        </w:rPr>
+        <w:t>The Role of Customer Behaviour in Assortment Planning: Research indicates that retention can be enhanced by comprehending how product diversity and</w:t>
+      </w:r>
+      <w:r>
+        <w:rPr>
+          <w:rFonts w:eastAsia="Times New Roman" w:cstheme="minorHAnsi"/>
+          <w:sz w:val="24"/>
+          <w:szCs w:val="24"/>
+          <w:lang w:eastAsia="en-GB"/>
+        </w:rPr>
+        <w:t xml:space="preserve"> customer preferences interact.</w:t>
+      </w:r>
+    </w:p>
+    <w:p>
+      <w:pPr>
+        <w:pStyle w:val="ListParagraph"/>
+        <w:numPr>
+          <w:ilvl w:val="0"/>
+          <w:numId w:val="29"/>
+        </w:numPr>
+        <w:spacing w:after="0" w:line="240" w:lineRule="auto"/>
+        <w:rPr>
+          <w:rFonts w:eastAsia="Times New Roman" w:cstheme="minorHAnsi"/>
+          <w:sz w:val="24"/>
+          <w:szCs w:val="24"/>
+          <w:lang w:eastAsia="en-GB"/>
+        </w:rPr>
+      </w:pPr>
+      <w:r>
+        <w:rPr>
+          <w:rFonts w:eastAsia="Times New Roman" w:cstheme="minorHAnsi"/>
+          <w:sz w:val="24"/>
+          <w:szCs w:val="24"/>
+          <w:lang w:eastAsia="en-GB"/>
+        </w:rPr>
+        <w:t xml:space="preserve">Customer-Product Relationships: Studies by </w:t>
+      </w:r>
+      <w:proofErr w:type="spellStart"/>
+      <w:r>
+        <w:rPr>
+          <w:rFonts w:eastAsia="Times New Roman" w:cstheme="minorHAnsi"/>
+          <w:sz w:val="24"/>
+          <w:szCs w:val="24"/>
+          <w:lang w:eastAsia="en-GB"/>
+        </w:rPr>
+        <w:t>Hebblethwaite</w:t>
+      </w:r>
+      <w:proofErr w:type="spellEnd"/>
+      <w:r>
+        <w:rPr>
+          <w:rFonts w:eastAsia="Times New Roman" w:cstheme="minorHAnsi"/>
+          <w:sz w:val="24"/>
+          <w:szCs w:val="24"/>
+          <w:lang w:eastAsia="en-GB"/>
+        </w:rPr>
+        <w:t xml:space="preserve"> et al. (2017) and </w:t>
+      </w:r>
+      <w:proofErr w:type="spellStart"/>
+      <w:r>
+        <w:rPr>
+          <w:rFonts w:eastAsia="Times New Roman" w:cstheme="minorHAnsi"/>
+          <w:sz w:val="24"/>
+          <w:szCs w:val="24"/>
+          <w:lang w:eastAsia="en-GB"/>
+        </w:rPr>
+        <w:t>Lariviere</w:t>
+      </w:r>
+      <w:proofErr w:type="spellEnd"/>
+      <w:r>
+        <w:rPr>
+          <w:rFonts w:eastAsia="Times New Roman" w:cstheme="minorHAnsi"/>
+          <w:sz w:val="24"/>
+          <w:szCs w:val="24"/>
+          <w:lang w:eastAsia="en-GB"/>
+        </w:rPr>
+        <w:t xml:space="preserve"> and Van den </w:t>
+      </w:r>
+      <w:proofErr w:type="spellStart"/>
+      <w:r>
+        <w:rPr>
+          <w:rFonts w:eastAsia="Times New Roman" w:cstheme="minorHAnsi"/>
+          <w:sz w:val="24"/>
+          <w:szCs w:val="24"/>
+          <w:lang w:eastAsia="en-GB"/>
+        </w:rPr>
+        <w:t>Poel</w:t>
+      </w:r>
+      <w:proofErr w:type="spellEnd"/>
+      <w:r>
+        <w:rPr>
+          <w:rFonts w:eastAsia="Times New Roman" w:cstheme="minorHAnsi"/>
+          <w:sz w:val="24"/>
+          <w:szCs w:val="24"/>
+          <w:lang w:eastAsia="en-GB"/>
+        </w:rPr>
+        <w:t xml:space="preserve"> (2004) demonstrate how particular items can increase clie</w:t>
+      </w:r>
+      <w:r>
+        <w:rPr>
+          <w:rFonts w:eastAsia="Times New Roman" w:cstheme="minorHAnsi"/>
+          <w:sz w:val="24"/>
+          <w:szCs w:val="24"/>
+          <w:lang w:eastAsia="en-GB"/>
+        </w:rPr>
+        <w:t>nt loyalty and lower attrition.</w:t>
+      </w:r>
+    </w:p>
+    <w:p>
+      <w:pPr>
+        <w:pStyle w:val="ListParagraph"/>
+        <w:numPr>
+          <w:ilvl w:val="0"/>
+          <w:numId w:val="29"/>
+        </w:numPr>
+        <w:spacing w:after="0" w:line="240" w:lineRule="auto"/>
+        <w:rPr>
+          <w:rFonts w:eastAsia="Times New Roman" w:cstheme="minorHAnsi"/>
+          <w:sz w:val="24"/>
+          <w:szCs w:val="24"/>
+          <w:lang w:eastAsia="en-GB"/>
+        </w:rPr>
+      </w:pPr>
+      <w:r>
+        <w:rPr>
+          <w:rFonts w:eastAsia="Times New Roman" w:cstheme="minorHAnsi"/>
+          <w:sz w:val="24"/>
+          <w:szCs w:val="24"/>
+          <w:lang w:eastAsia="en-GB"/>
+        </w:rPr>
+        <w:t>Segmentation and Clustering: Previous research on customer segmentation using k-means clustering and RFM (</w:t>
+      </w:r>
+      <w:proofErr w:type="spellStart"/>
+      <w:r>
+        <w:rPr>
+          <w:rFonts w:eastAsia="Times New Roman" w:cstheme="minorHAnsi"/>
+          <w:sz w:val="24"/>
+          <w:szCs w:val="24"/>
+          <w:lang w:eastAsia="en-GB"/>
+        </w:rPr>
+        <w:t>Recency</w:t>
+      </w:r>
+      <w:proofErr w:type="spellEnd"/>
+      <w:r>
+        <w:rPr>
+          <w:rFonts w:eastAsia="Times New Roman" w:cstheme="minorHAnsi"/>
+          <w:sz w:val="24"/>
+          <w:szCs w:val="24"/>
+          <w:lang w:eastAsia="en-GB"/>
+        </w:rPr>
+        <w:t>, Frequency, Monetary) models supports the notion that arranging clients according to value improves the targeted assortment.</w:t>
+      </w:r>
+    </w:p>
+    <w:p>
+      <w:pPr>
+        <w:spacing w:after="0" w:line="240" w:lineRule="auto"/>
+        <w:rPr>
+          <w:rFonts w:eastAsia="Times New Roman" w:cstheme="minorHAnsi"/>
+          <w:sz w:val="24"/>
+          <w:szCs w:val="24"/>
+          <w:lang w:eastAsia="en-GB"/>
+        </w:rPr>
+      </w:pPr>
+    </w:p>
+    <w:p>
+      <w:pPr>
+        <w:pStyle w:val="Heading2"/>
+        <w:rPr>
+          <w:rFonts w:eastAsia="Times New Roman"/>
+          <w:lang w:eastAsia="en-GB"/>
+        </w:rPr>
+      </w:pPr>
+      <w:r>
+        <w:rPr>
+          <w:rFonts w:eastAsia="Times New Roman"/>
+          <w:lang w:eastAsia="en-GB"/>
+        </w:rPr>
+        <w:t>Methodology:</w:t>
+      </w:r>
+    </w:p>
+    <w:p>
+      <w:pPr>
+        <w:spacing w:after="240" w:line="240" w:lineRule="auto"/>
+        <w:rPr>
+          <w:rFonts w:eastAsia="Times New Roman" w:cstheme="minorHAnsi"/>
+          <w:sz w:val="24"/>
+          <w:szCs w:val="24"/>
+          <w:lang w:eastAsia="en-GB"/>
+        </w:rPr>
+      </w:pPr>
+      <w:r>
+        <w:rPr>
+          <w:rFonts w:eastAsia="Times New Roman" w:cstheme="minorHAnsi"/>
+          <w:sz w:val="24"/>
+          <w:szCs w:val="24"/>
+          <w:lang w:eastAsia="en-GB"/>
+        </w:rPr>
+        <w:t>The study contains multiple phases and adheres to the CRISP-DM framework:</w:t>
+      </w:r>
+    </w:p>
+    <w:p>
+      <w:pPr>
+        <w:pStyle w:val="ListParagraph"/>
+        <w:numPr>
+          <w:ilvl w:val="0"/>
+          <w:numId w:val="30"/>
+        </w:numPr>
+        <w:spacing w:after="240" w:line="240" w:lineRule="auto"/>
+        <w:rPr>
+          <w:rFonts w:eastAsia="Times New Roman" w:cstheme="minorHAnsi"/>
+          <w:sz w:val="24"/>
+          <w:szCs w:val="24"/>
+          <w:lang w:eastAsia="en-GB"/>
+        </w:rPr>
+      </w:pPr>
+      <w:r>
+        <w:rPr>
+          <w:rFonts w:eastAsia="Times New Roman" w:cstheme="minorHAnsi"/>
+          <w:sz w:val="24"/>
+          <w:szCs w:val="24"/>
+          <w:lang w:eastAsia="en-GB"/>
+        </w:rPr>
+        <w:t>Gathering and Preparing Data:</w:t>
+      </w:r>
+    </w:p>
+    <w:p>
+      <w:pPr>
+        <w:pStyle w:val="ListParagraph"/>
+        <w:numPr>
+          <w:ilvl w:val="1"/>
+          <w:numId w:val="30"/>
+        </w:numPr>
+        <w:spacing w:after="240" w:line="240" w:lineRule="auto"/>
+        <w:rPr>
+          <w:rFonts w:eastAsia="Times New Roman" w:cstheme="minorHAnsi"/>
+          <w:sz w:val="24"/>
+          <w:szCs w:val="24"/>
+          <w:lang w:eastAsia="en-GB"/>
+        </w:rPr>
+      </w:pPr>
+      <w:r>
+        <w:rPr>
+          <w:rFonts w:eastAsia="Times New Roman" w:cstheme="minorHAnsi"/>
+          <w:sz w:val="24"/>
+          <w:szCs w:val="24"/>
+          <w:lang w:eastAsia="en-GB"/>
+        </w:rPr>
+        <w:t>More than 26,000 distinct transactions are included in the dataset, which was obtained from UCI's Machine Learning Repository.</w:t>
+      </w:r>
+    </w:p>
+    <w:p>
+      <w:pPr>
+        <w:pStyle w:val="ListParagraph"/>
+        <w:numPr>
+          <w:ilvl w:val="1"/>
+          <w:numId w:val="30"/>
+        </w:numPr>
+        <w:spacing w:after="240" w:line="240" w:lineRule="auto"/>
+        <w:rPr>
+          <w:rFonts w:eastAsia="Times New Roman" w:cstheme="minorHAnsi"/>
+          <w:sz w:val="24"/>
+          <w:szCs w:val="24"/>
+          <w:lang w:eastAsia="en-GB"/>
+        </w:rPr>
+      </w:pPr>
+      <w:r>
+        <w:rPr>
+          <w:rFonts w:eastAsia="Times New Roman" w:cstheme="minorHAnsi"/>
+          <w:sz w:val="24"/>
+          <w:szCs w:val="24"/>
+          <w:lang w:eastAsia="en-GB"/>
+        </w:rPr>
+        <w:t>With qualities pertinent to consumer behaviour and product properties, the data was cleaned and organised into a "master" database for analysis.</w:t>
+      </w:r>
+    </w:p>
+    <w:p>
+      <w:pPr>
+        <w:pStyle w:val="ListParagraph"/>
+        <w:numPr>
+          <w:ilvl w:val="0"/>
+          <w:numId w:val="30"/>
+        </w:numPr>
+        <w:spacing w:after="240" w:line="240" w:lineRule="auto"/>
+        <w:rPr>
+          <w:rFonts w:eastAsia="Times New Roman" w:cstheme="minorHAnsi"/>
+          <w:sz w:val="24"/>
+          <w:szCs w:val="24"/>
+          <w:lang w:eastAsia="en-GB"/>
+        </w:rPr>
+      </w:pPr>
+      <w:r>
+        <w:rPr>
+          <w:rFonts w:eastAsia="Times New Roman" w:cstheme="minorHAnsi"/>
+          <w:sz w:val="24"/>
+          <w:szCs w:val="24"/>
+          <w:lang w:eastAsia="en-GB"/>
+        </w:rPr>
+        <w:t>K-Means Clustering for Customer Segmentation:</w:t>
+      </w:r>
+    </w:p>
+    <w:p>
+      <w:pPr>
+        <w:pStyle w:val="ListParagraph"/>
+        <w:numPr>
+          <w:ilvl w:val="1"/>
+          <w:numId w:val="30"/>
+        </w:numPr>
+        <w:spacing w:after="240" w:line="240" w:lineRule="auto"/>
+        <w:rPr>
+          <w:rFonts w:eastAsia="Times New Roman" w:cstheme="minorHAnsi"/>
+          <w:sz w:val="24"/>
+          <w:szCs w:val="24"/>
+          <w:lang w:eastAsia="en-GB"/>
+        </w:rPr>
+      </w:pPr>
+      <w:r>
+        <w:rPr>
+          <w:rFonts w:eastAsia="Times New Roman" w:cstheme="minorHAnsi"/>
+          <w:sz w:val="24"/>
+          <w:szCs w:val="24"/>
+          <w:lang w:eastAsia="en-GB"/>
+        </w:rPr>
+        <w:t>RFM measurements were used to segment the customer base in order to find high-value groups. Three primary client segments: Star, Loyal, and Inactive customers were identified with the aid of K-means clustering.</w:t>
+      </w:r>
+    </w:p>
+    <w:p>
+      <w:pPr>
+        <w:pStyle w:val="ListParagraph"/>
+        <w:numPr>
+          <w:ilvl w:val="1"/>
+          <w:numId w:val="30"/>
+        </w:numPr>
+        <w:spacing w:after="240" w:line="240" w:lineRule="auto"/>
+        <w:rPr>
+          <w:rFonts w:eastAsia="Times New Roman" w:cstheme="minorHAnsi"/>
+          <w:sz w:val="24"/>
+          <w:szCs w:val="24"/>
+          <w:lang w:eastAsia="en-GB"/>
+        </w:rPr>
+      </w:pPr>
+      <w:r>
+        <w:rPr>
+          <w:rFonts w:eastAsia="Times New Roman" w:cstheme="minorHAnsi"/>
+          <w:sz w:val="24"/>
+          <w:szCs w:val="24"/>
+          <w:lang w:eastAsia="en-GB"/>
+        </w:rPr>
+        <w:lastRenderedPageBreak/>
+        <w:t>The best number of clusters was found using the elbow approach, and the most engaged consumers were represented by the top segments (Loyal and Star).</w:t>
+      </w:r>
+    </w:p>
+    <w:p>
+      <w:pPr>
+        <w:pStyle w:val="ListParagraph"/>
+        <w:numPr>
+          <w:ilvl w:val="0"/>
+          <w:numId w:val="30"/>
+        </w:numPr>
+        <w:spacing w:after="0" w:line="240" w:lineRule="auto"/>
+        <w:rPr>
+          <w:rFonts w:eastAsia="Times New Roman" w:cstheme="minorHAnsi"/>
+          <w:sz w:val="24"/>
+          <w:szCs w:val="24"/>
+          <w:lang w:eastAsia="en-GB"/>
+        </w:rPr>
+      </w:pPr>
+      <w:r>
+        <w:rPr>
+          <w:rFonts w:eastAsia="Times New Roman" w:cstheme="minorHAnsi"/>
+          <w:sz w:val="24"/>
+          <w:szCs w:val="24"/>
+          <w:lang w:eastAsia="en-GB"/>
+        </w:rPr>
+        <w:t>Classifying Products Using Fuzzy C-Means Clustering:</w:t>
+      </w:r>
+    </w:p>
+    <w:p>
+      <w:pPr>
+        <w:pStyle w:val="ListParagraph"/>
+        <w:numPr>
+          <w:ilvl w:val="1"/>
+          <w:numId w:val="30"/>
+        </w:numPr>
+        <w:spacing w:after="0" w:line="240" w:lineRule="auto"/>
+        <w:rPr>
+          <w:rFonts w:eastAsia="Times New Roman" w:cstheme="minorHAnsi"/>
+          <w:sz w:val="24"/>
+          <w:szCs w:val="24"/>
+          <w:lang w:eastAsia="en-GB"/>
+        </w:rPr>
+      </w:pPr>
+      <w:r>
+        <w:rPr>
+          <w:rFonts w:eastAsia="Times New Roman" w:cstheme="minorHAnsi"/>
+          <w:sz w:val="24"/>
+          <w:szCs w:val="24"/>
+          <w:lang w:eastAsia="en-GB"/>
+        </w:rPr>
+        <w:t>Six groups were created by grouping products according to factors including how often they were purchased. Soft clustering, which reflects real-world overlaps in customer preferences, was made possible by fuzzy C-means.</w:t>
+      </w:r>
+    </w:p>
+    <w:p>
+      <w:pPr>
+        <w:pStyle w:val="ListParagraph"/>
+        <w:numPr>
+          <w:ilvl w:val="1"/>
+          <w:numId w:val="30"/>
+        </w:numPr>
+        <w:spacing w:after="0" w:line="240" w:lineRule="auto"/>
+        <w:rPr>
+          <w:rFonts w:eastAsia="Times New Roman" w:cstheme="minorHAnsi"/>
+          <w:sz w:val="24"/>
+          <w:szCs w:val="24"/>
+          <w:lang w:eastAsia="en-GB"/>
+        </w:rPr>
+      </w:pPr>
+      <w:r>
+        <w:rPr>
+          <w:rFonts w:eastAsia="Times New Roman" w:cstheme="minorHAnsi"/>
+          <w:sz w:val="24"/>
+          <w:szCs w:val="24"/>
+          <w:lang w:eastAsia="en-GB"/>
+        </w:rPr>
+        <w:t>Products could be a part of numerous clusters with different levels of membership.</w:t>
+      </w:r>
+    </w:p>
+    <w:p>
+      <w:pPr>
+        <w:pStyle w:val="ListParagraph"/>
+        <w:numPr>
+          <w:ilvl w:val="0"/>
+          <w:numId w:val="30"/>
+        </w:numPr>
+        <w:spacing w:after="0" w:line="240" w:lineRule="auto"/>
+        <w:rPr>
+          <w:rFonts w:eastAsia="Times New Roman" w:cstheme="minorHAnsi"/>
+          <w:sz w:val="24"/>
+          <w:szCs w:val="24"/>
+          <w:lang w:eastAsia="en-GB"/>
+        </w:rPr>
+      </w:pPr>
+      <w:r>
+        <w:rPr>
+          <w:rFonts w:eastAsia="Times New Roman" w:cstheme="minorHAnsi"/>
+          <w:sz w:val="24"/>
+          <w:szCs w:val="24"/>
+          <w:lang w:eastAsia="en-GB"/>
+        </w:rPr>
+        <w:t>Weighted ARM and Association Rule Mining (ARM):</w:t>
+      </w:r>
+    </w:p>
+    <w:p>
+      <w:pPr>
+        <w:pStyle w:val="ListParagraph"/>
+        <w:numPr>
+          <w:ilvl w:val="1"/>
+          <w:numId w:val="30"/>
+        </w:numPr>
+        <w:spacing w:after="0" w:line="240" w:lineRule="auto"/>
+        <w:rPr>
+          <w:rFonts w:eastAsia="Times New Roman" w:cstheme="minorHAnsi"/>
+          <w:sz w:val="24"/>
+          <w:szCs w:val="24"/>
+          <w:lang w:eastAsia="en-GB"/>
+        </w:rPr>
+      </w:pPr>
+      <w:r>
+        <w:rPr>
+          <w:rFonts w:eastAsia="Times New Roman" w:cstheme="minorHAnsi"/>
+          <w:sz w:val="24"/>
+          <w:szCs w:val="24"/>
+          <w:lang w:eastAsia="en-GB"/>
+        </w:rPr>
+        <w:t xml:space="preserve">Frequent </w:t>
+      </w:r>
+      <w:proofErr w:type="spellStart"/>
+      <w:r>
+        <w:rPr>
+          <w:rFonts w:eastAsia="Times New Roman" w:cstheme="minorHAnsi"/>
+          <w:sz w:val="24"/>
+          <w:szCs w:val="24"/>
+          <w:lang w:eastAsia="en-GB"/>
+        </w:rPr>
+        <w:t>itemsets</w:t>
+      </w:r>
+      <w:proofErr w:type="spellEnd"/>
+      <w:r>
+        <w:rPr>
+          <w:rFonts w:eastAsia="Times New Roman" w:cstheme="minorHAnsi"/>
+          <w:sz w:val="24"/>
+          <w:szCs w:val="24"/>
+          <w:lang w:eastAsia="en-GB"/>
+        </w:rPr>
+        <w:t xml:space="preserve"> and association rules between customer segments and product clusters were found by traditional ARM utilising the </w:t>
+      </w:r>
+      <w:proofErr w:type="spellStart"/>
+      <w:r>
+        <w:rPr>
+          <w:rFonts w:eastAsia="Times New Roman" w:cstheme="minorHAnsi"/>
+          <w:sz w:val="24"/>
+          <w:szCs w:val="24"/>
+          <w:lang w:eastAsia="en-GB"/>
+        </w:rPr>
+        <w:t>Apriori</w:t>
+      </w:r>
+      <w:proofErr w:type="spellEnd"/>
+      <w:r>
+        <w:rPr>
+          <w:rFonts w:eastAsia="Times New Roman" w:cstheme="minorHAnsi"/>
+          <w:sz w:val="24"/>
+          <w:szCs w:val="24"/>
+          <w:lang w:eastAsia="en-GB"/>
+        </w:rPr>
+        <w:t xml:space="preserve"> algorithm.</w:t>
+      </w:r>
+    </w:p>
+    <w:p>
+      <w:pPr>
+        <w:pStyle w:val="ListParagraph"/>
+        <w:numPr>
+          <w:ilvl w:val="1"/>
+          <w:numId w:val="30"/>
+        </w:numPr>
+        <w:spacing w:after="0" w:line="240" w:lineRule="auto"/>
+        <w:rPr>
+          <w:rFonts w:eastAsia="Times New Roman" w:cstheme="minorHAnsi"/>
+          <w:sz w:val="24"/>
+          <w:szCs w:val="24"/>
+          <w:lang w:eastAsia="en-GB"/>
+        </w:rPr>
+      </w:pPr>
+      <w:r>
+        <w:rPr>
+          <w:rFonts w:eastAsia="Times New Roman" w:cstheme="minorHAnsi"/>
+          <w:sz w:val="24"/>
+          <w:szCs w:val="24"/>
+          <w:lang w:eastAsia="en-GB"/>
+        </w:rPr>
+        <w:t>Weighted ARM (WARM) helped guarantee that important products with lower sales still receive precedence in the assortment by introducing minimal support levels and weights to highlight products that affect consumer loyalty.</w:t>
+      </w:r>
+    </w:p>
+    <w:p>
+      <w:pPr>
+        <w:spacing w:after="0" w:line="240" w:lineRule="auto"/>
+        <w:rPr>
+          <w:rFonts w:eastAsia="Times New Roman" w:cstheme="minorHAnsi"/>
+          <w:sz w:val="24"/>
+          <w:szCs w:val="24"/>
+          <w:lang w:eastAsia="en-GB"/>
+        </w:rPr>
+      </w:pPr>
+    </w:p>
+    <w:p>
+      <w:pPr>
+        <w:pStyle w:val="Heading2"/>
+        <w:rPr>
+          <w:rFonts w:eastAsia="Times New Roman"/>
+          <w:lang w:eastAsia="en-GB"/>
+        </w:rPr>
+      </w:pPr>
+      <w:r>
+        <w:rPr>
+          <w:rFonts w:eastAsia="Times New Roman"/>
+          <w:lang w:eastAsia="en-GB"/>
+        </w:rPr>
+        <w:t>Pros:</w:t>
+      </w:r>
+    </w:p>
+    <w:p>
+      <w:pPr>
+        <w:pStyle w:val="ListParagraph"/>
+        <w:numPr>
+          <w:ilvl w:val="0"/>
+          <w:numId w:val="31"/>
+        </w:numPr>
+        <w:spacing w:after="0" w:line="240" w:lineRule="auto"/>
+        <w:rPr>
+          <w:rFonts w:eastAsia="Times New Roman" w:cstheme="minorHAnsi"/>
+          <w:sz w:val="24"/>
+          <w:szCs w:val="24"/>
+          <w:lang w:eastAsia="en-GB"/>
+        </w:rPr>
+      </w:pPr>
+      <w:r>
+        <w:rPr>
+          <w:rFonts w:eastAsia="Times New Roman" w:cstheme="minorHAnsi"/>
+          <w:sz w:val="24"/>
+          <w:szCs w:val="24"/>
+          <w:lang w:eastAsia="en-GB"/>
+        </w:rPr>
+        <w:t>Flexible Clustering: Products can be included in more than one cluster using fuzzy C-means clustering, which reflects complex consumer preferences.</w:t>
+      </w:r>
+    </w:p>
+    <w:p>
+      <w:pPr>
+        <w:pStyle w:val="ListParagraph"/>
+        <w:numPr>
+          <w:ilvl w:val="0"/>
+          <w:numId w:val="31"/>
+        </w:numPr>
+        <w:spacing w:after="0" w:line="240" w:lineRule="auto"/>
+        <w:rPr>
+          <w:rFonts w:eastAsia="Times New Roman" w:cstheme="minorHAnsi"/>
+          <w:sz w:val="24"/>
+          <w:szCs w:val="24"/>
+          <w:lang w:eastAsia="en-GB"/>
+        </w:rPr>
+      </w:pPr>
+      <w:r>
+        <w:rPr>
+          <w:rFonts w:eastAsia="Times New Roman" w:cstheme="minorHAnsi"/>
+          <w:sz w:val="24"/>
+          <w:szCs w:val="24"/>
+          <w:lang w:eastAsia="en-GB"/>
+        </w:rPr>
+        <w:t>Enhanced Rule Mining: WARM captures subtle insights that a normal ARM could miss by giving priority to low-support but significant elements.</w:t>
+      </w:r>
+    </w:p>
+    <w:p>
+      <w:pPr>
+        <w:spacing w:after="0" w:line="240" w:lineRule="auto"/>
+        <w:rPr>
+          <w:rFonts w:eastAsia="Times New Roman" w:cstheme="minorHAnsi"/>
+          <w:sz w:val="24"/>
+          <w:szCs w:val="24"/>
+          <w:lang w:eastAsia="en-GB"/>
+        </w:rPr>
+      </w:pPr>
+    </w:p>
+    <w:p>
+      <w:pPr>
+        <w:spacing w:after="0" w:line="240" w:lineRule="auto"/>
+        <w:rPr>
+          <w:rFonts w:eastAsia="Times New Roman" w:cstheme="minorHAnsi"/>
+          <w:sz w:val="24"/>
+          <w:szCs w:val="24"/>
+          <w:lang w:eastAsia="en-GB"/>
+        </w:rPr>
+      </w:pPr>
+    </w:p>
+    <w:p>
+      <w:pPr>
+        <w:spacing w:after="0" w:line="240" w:lineRule="auto"/>
+        <w:rPr>
+          <w:rFonts w:eastAsia="Times New Roman" w:cstheme="minorHAnsi"/>
+          <w:sz w:val="24"/>
+          <w:szCs w:val="24"/>
+          <w:lang w:eastAsia="en-GB"/>
+        </w:rPr>
+      </w:pPr>
+    </w:p>
+    <w:p>
+      <w:pPr>
+        <w:pStyle w:val="Heading2"/>
+        <w:rPr>
+          <w:rFonts w:eastAsia="Times New Roman"/>
+          <w:lang w:eastAsia="en-GB"/>
+        </w:rPr>
+      </w:pPr>
+    </w:p>
+    <w:p>
+      <w:pPr>
+        <w:rPr>
+          <w:lang w:eastAsia="en-GB"/>
+        </w:rPr>
+      </w:pPr>
+    </w:p>
+    <w:p>
+      <w:pPr>
+        <w:pStyle w:val="ListParagraph"/>
+        <w:rPr>
+          <w:lang w:eastAsia="en-GB"/>
+        </w:rPr>
+      </w:pPr>
+    </w:p>
+    <w:p>
+      <w:pPr>
+        <w:rPr>
+          <w:lang w:eastAsia="en-GB"/>
+        </w:rPr>
+      </w:pPr>
+      <w:r>
+        <w:rPr>
+          <w:lang w:eastAsia="en-GB"/>
+        </w:rPr>
+        <w:t>*To do</w:t>
+      </w:r>
+    </w:p>
+    <w:p>
+      <w:pPr>
+        <w:rPr>
+          <w:lang w:eastAsia="en-GB"/>
+        </w:rPr>
+      </w:pPr>
+      <w:r>
+        <w:rPr>
+          <w:lang w:eastAsia="en-GB"/>
+        </w:rPr>
+        <w:t xml:space="preserve">To read folder: points </w:t>
+      </w:r>
+    </w:p>
+    <w:p>
+      <w:pPr>
+        <w:rPr>
+          <w:lang w:eastAsia="en-GB"/>
+        </w:rPr>
+      </w:pPr>
+      <w:r>
+        <w:rPr>
+          <w:lang w:eastAsia="en-GB"/>
+        </w:rPr>
+        <w:t xml:space="preserve">Summary using chat </w:t>
+      </w:r>
+      <w:proofErr w:type="spellStart"/>
+      <w:r>
+        <w:rPr>
+          <w:lang w:eastAsia="en-GB"/>
+        </w:rPr>
+        <w:t>gpt</w:t>
+      </w:r>
+      <w:proofErr w:type="spellEnd"/>
+      <w:r>
+        <w:rPr>
+          <w:lang w:eastAsia="en-GB"/>
+        </w:rPr>
+        <w:t xml:space="preserve"> using the text inputted here to put into a summary/table</w:t>
+      </w:r>
+    </w:p>
+    <w:p>
+      <w:pPr>
+        <w:pStyle w:val="ListParagraph"/>
+        <w:spacing w:after="240" w:line="240" w:lineRule="auto"/>
+        <w:rPr>
+          <w:rFonts w:eastAsia="Times New Roman" w:cstheme="minorHAnsi"/>
+          <w:sz w:val="24"/>
+          <w:szCs w:val="24"/>
+          <w:lang w:eastAsia="en-GB"/>
+        </w:rPr>
+      </w:pPr>
+      <w:r>
+        <w:rPr>
+          <w:rFonts w:eastAsia="Times New Roman" w:cstheme="minorHAnsi"/>
+          <w:noProof/>
+          <w:sz w:val="24"/>
+          <w:szCs w:val="24"/>
+          <w:lang w:eastAsia="en-GB"/>
+        </w:rPr>
+        <w:lastRenderedPageBreak/>
+        <mc:AlternateContent>
+          <mc:Choice Requires="wpg">
+            <w:drawing>
+              <wp:anchor distT="0" distB="0" distL="114300" distR="114300" simplePos="0" relativeHeight="251659264" behindDoc="0" locked="0" layoutInCell="1" allowOverlap="1">
+                <wp:simplePos x="0" y="0"/>
+                <wp:positionH relativeFrom="column">
+                  <wp:posOffset>477982</wp:posOffset>
+                </wp:positionH>
+                <wp:positionV relativeFrom="paragraph">
+                  <wp:posOffset>0</wp:posOffset>
+                </wp:positionV>
+                <wp:extent cx="4273550" cy="8859058"/>
+                <wp:effectExtent l="0" t="0" r="0" b="0"/>
+                <wp:wrapSquare wrapText="bothSides"/>
+                <wp:docPr id="3" name="Group 3"/>
+                <wp:cNvGraphicFramePr/>
+                <a:graphic xmlns:a="http://schemas.openxmlformats.org/drawingml/2006/main">
+                  <a:graphicData uri="http://schemas.microsoft.com/office/word/2010/wordprocessingGroup">
+                    <wpg:wgp>
+                      <wpg:cNvGrpSpPr/>
+                      <wpg:grpSpPr>
+                        <a:xfrm>
+                          <a:off x="0" y="0"/>
+                          <a:ext cx="4273550" cy="8859058"/>
+                          <a:chOff x="0" y="0"/>
+                          <a:chExt cx="4273550" cy="8859058"/>
+                        </a:xfrm>
+                      </wpg:grpSpPr>
+                      <pic:pic xmlns:pic="http://schemas.openxmlformats.org/drawingml/2006/picture">
+                        <pic:nvPicPr>
+                          <pic:cNvPr id="1" name="Picture 1"/>
+                          <pic:cNvPicPr>
+                            <a:picLocks noChangeAspect="1"/>
+                          </pic:cNvPicPr>
+                        </pic:nvPicPr>
+                        <pic:blipFill>
+                          <a:blip r:embed="rId7">
+                            <a:extLst>
+                              <a:ext uri="{28A0092B-C50C-407E-A947-70E740481C1C}">
+                                <a14:useLocalDpi xmlns:a14="http://schemas.microsoft.com/office/drawing/2010/main" val="0"/>
+                              </a:ext>
+                            </a:extLst>
+                          </a:blip>
+                          <a:stretch>
+                            <a:fillRect/>
+                          </a:stretch>
+                        </pic:blipFill>
+                        <pic:spPr>
+                          <a:xfrm>
+                            <a:off x="0" y="0"/>
+                            <a:ext cx="4273550" cy="4690110"/>
+                          </a:xfrm>
+                          <a:prstGeom prst="rect">
+                            <a:avLst/>
+                          </a:prstGeom>
+                        </pic:spPr>
+                      </pic:pic>
+                      <pic:pic xmlns:pic="http://schemas.openxmlformats.org/drawingml/2006/picture">
+                        <pic:nvPicPr>
+                          <pic:cNvPr id="2" name="Picture 2"/>
+                          <pic:cNvPicPr>
+                            <a:picLocks noChangeAspect="1"/>
+                          </pic:cNvPicPr>
+                        </pic:nvPicPr>
+                        <pic:blipFill>
+                          <a:blip r:embed="rId8">
+                            <a:extLst>
+                              <a:ext uri="{28A0092B-C50C-407E-A947-70E740481C1C}">
+                                <a14:useLocalDpi xmlns:a14="http://schemas.microsoft.com/office/drawing/2010/main" val="0"/>
+                              </a:ext>
+                            </a:extLst>
+                          </a:blip>
+                          <a:srcRect/>
+                          <a:stretch>
+                            <a:fillRect/>
+                          </a:stretch>
+                        </pic:blipFill>
+                        <pic:spPr bwMode="auto">
+                          <a:xfrm>
+                            <a:off x="13854" y="4475018"/>
+                            <a:ext cx="4246245" cy="4384040"/>
+                          </a:xfrm>
+                          <a:prstGeom prst="rect">
+                            <a:avLst/>
+                          </a:prstGeom>
+                          <a:noFill/>
+                        </pic:spPr>
+                      </pic:pic>
+                    </wpg:wgp>
+                  </a:graphicData>
+                </a:graphic>
+              </wp:anchor>
+            </w:drawing>
+          </mc:Choice>
+          <mc:Fallback>
+            <w:pict>
+              <v:group w14:anchorId="47780F2A" id="Group 3" o:spid="_x0000_s1026" style="position:absolute;margin-left:37.65pt;margin-top:0;width:336.5pt;height:697.55pt;z-index:251659264" coordsize="42735,88590" o:gfxdata="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">
+                <v:shapetype id="_x0000_t75" coordsize="21600,21600" o:spt="75" o:preferrelative="t" path="m@4@5l@4@11@9@11@9@5xe" filled="f" stroked="f">
+                  <v:stroke joinstyle="miter"/>
+                  <v:formulas>
+                    <v:f eqn="if lineDrawn pixelLineWidth 0"/>
+                    <v:f eqn="sum @0 1 0"/>
+                    <v:f eqn="sum 0 0 @1"/>
+                    <v:f eqn="prod @2 1 2"/>
+                    <v:f eqn="prod @3 21600 pixelWidth"/>
+                    <v:f eqn="prod @3 21600 pixelHeight"/>
+                    <v:f eqn="sum @0 0 1"/>
+                    <v:f eqn="prod @6 1 2"/>
+                    <v:f eqn="prod @7 21600 pixelWidth"/>
+                    <v:f eqn="sum @8 21600 0"/>
+                    <v:f eqn="prod @7 21600 pixelHeight"/>
+                    <v:f eqn="sum @10 21600 0"/>
+                  </v:formulas>
+                  <v:path o:extrusionok="f" gradientshapeok="t" o:connecttype="rect"/>
+                  <o:lock v:ext="edit" aspectratio="t"/>
+                </v:shapetype>
+                <v:shape id="Picture 1" o:spid="_x0000_s1027" type="#_x0000_t75" style="position:absolute;width:42735;height:46901;visibility:visible;mso-wrap-style:square" o:gfxdata="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">
+                  <v:imagedata r:id="rId9" o:title=""/>
+                  <v:path arrowok="t"/>
+                </v:shape>
+                <v:shape id="Picture 2" o:spid="_x0000_s1028" type="#_x0000_t75" style="position:absolute;left:138;top:44750;width:42462;height:43840;visibility:visible;mso-wrap-style:square" o:gfxdata="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">
+                  <v:imagedata r:id="rId10" o:title=""/>
+                  <v:path arrowok="t"/>
+                </v:shape>
+                <w10:wrap type="square"/>
+              </v:group>
+            </w:pict>
+          </mc:Fallback>
+        </mc:AlternateContent>
+      </w:r>
+    </w:p>
+    <w:p>
+      <w:pPr>
+        <w:spacing w:after="240" w:line="240" w:lineRule="auto"/>
         <w:rPr>
           <w:rFonts w:ascii="Times New Roman" w:eastAsia="Times New Roman" w:hAnsi="Times New Roman" w:cs="Times New Roman"/>
           <w:sz w:val="24"/>
@@ -2703,43 +5066,194 @@
           <w:lang w:eastAsia="en-GB"/>
         </w:rPr>
       </w:pPr>
-    </w:p>
-    <w:p>
-      <w:pPr>
-        <w:rPr>
-          <w:lang w:eastAsia="en-GB"/>
-        </w:rPr>
-      </w:pPr>
-    </w:p>
-    <w:p>
-      <w:pPr>
-        <w:rPr>
-          <w:lang w:eastAsia="en-GB"/>
-        </w:rPr>
-      </w:pPr>
-    </w:p>
-    <w:p>
-      <w:pPr>
-        <w:rPr>
-          <w:lang w:eastAsia="en-GB"/>
-        </w:rPr>
-      </w:pPr>
-    </w:p>
-    <w:p>
-      <w:pPr>
-        <w:jc w:val="both"/>
-        <w:rPr>
-          <w:lang w:eastAsia="en-GB"/>
-        </w:rPr>
-      </w:pPr>
-    </w:p>
-    <w:p>
-      <w:pPr>
-        <w:pStyle w:val="ListParagraph"/>
-        <w:rPr>
-          <w:lang w:eastAsia="en-GB"/>
-        </w:rPr>
-      </w:pPr>
+      <w:r>
+        <w:rPr>
+          <w:rFonts w:ascii="Times New Roman" w:eastAsia="Times New Roman" w:hAnsi="Times New Roman" w:cs="Times New Roman"/>
+          <w:sz w:val="24"/>
+          <w:szCs w:val="24"/>
+          <w:lang w:eastAsia="en-GB"/>
+        </w:rPr>
+        <w:br/>
+      </w:r>
+      <w:r>
+        <w:rPr>
+          <w:rFonts w:ascii="Times New Roman" w:eastAsia="Times New Roman" w:hAnsi="Times New Roman" w:cs="Times New Roman"/>
+          <w:sz w:val="24"/>
+          <w:szCs w:val="24"/>
+          <w:lang w:eastAsia="en-GB"/>
+        </w:rPr>
+        <w:br/>
+      </w:r>
+    </w:p>
+    <w:p>
+      <w:pPr>
+        <w:rPr>
+          <w:lang w:eastAsia="en-GB"/>
+        </w:rPr>
+      </w:pPr>
+    </w:p>
+    <w:p>
+      <w:pPr>
+        <w:rPr>
+          <w:lang w:eastAsia="en-GB"/>
+        </w:rPr>
+      </w:pPr>
+    </w:p>
+    <w:p>
+      <w:pPr>
+        <w:rPr>
+          <w:lang w:eastAsia="en-GB"/>
+        </w:rPr>
+      </w:pPr>
+    </w:p>
+    <w:p>
+      <w:pPr>
+        <w:rPr>
+          <w:lang w:eastAsia="en-GB"/>
+        </w:rPr>
+      </w:pPr>
+    </w:p>
+    <w:p>
+      <w:pPr>
+        <w:rPr>
+          <w:lang w:eastAsia="en-GB"/>
+        </w:rPr>
+      </w:pPr>
+    </w:p>
+    <w:p>
+      <w:pPr>
+        <w:rPr>
+          <w:lang w:eastAsia="en-GB"/>
+        </w:rPr>
+      </w:pPr>
+    </w:p>
+    <w:p>
+      <w:pPr>
+        <w:rPr>
+          <w:lang w:eastAsia="en-GB"/>
+        </w:rPr>
+      </w:pPr>
+    </w:p>
+    <w:p>
+      <w:pPr>
+        <w:rPr>
+          <w:lang w:eastAsia="en-GB"/>
+        </w:rPr>
+      </w:pPr>
+    </w:p>
+    <w:p>
+      <w:pPr>
+        <w:pStyle w:val="ListParagraph"/>
+        <w:spacing w:after="0" w:line="240" w:lineRule="auto"/>
+        <w:rPr>
+          <w:rFonts w:ascii="Times New Roman" w:eastAsia="Times New Roman" w:hAnsi="Times New Roman" w:cs="Times New Roman"/>
+          <w:sz w:val="24"/>
+          <w:szCs w:val="24"/>
+          <w:lang w:eastAsia="en-GB"/>
+        </w:rPr>
+      </w:pPr>
+    </w:p>
+    <w:p>
+      <w:pPr>
+        <w:rPr>
+          <w:lang w:eastAsia="en-GB"/>
+        </w:rPr>
+      </w:pPr>
+    </w:p>
+    <w:p>
+      <w:pPr>
+        <w:rPr>
+          <w:lang w:eastAsia="en-GB"/>
+        </w:rPr>
+      </w:pPr>
+    </w:p>
+    <w:p>
+      <w:pPr>
+        <w:rPr>
+          <w:lang w:eastAsia="en-GB"/>
+        </w:rPr>
+      </w:pPr>
+    </w:p>
+    <w:p>
+      <w:pPr>
+        <w:jc w:val="both"/>
+        <w:rPr>
+          <w:lang w:eastAsia="en-GB"/>
+        </w:rPr>
+      </w:pPr>
+    </w:p>
+    <w:p>
+      <w:pPr>
+        <w:pStyle w:val="ListParagraph"/>
+        <w:rPr>
+          <w:lang w:eastAsia="en-GB"/>
+        </w:rPr>
+      </w:pPr>
+      <w:r>
+        <w:rPr>
+          <w:noProof/>
+          <w:lang w:eastAsia="en-GB"/>
+        </w:rPr>
+        <mc:AlternateContent>
+          <mc:Choice Requires="wps">
+            <w:drawing>
+              <wp:anchor distT="0" distB="0" distL="114300" distR="114300" simplePos="0" relativeHeight="251660288" behindDoc="0" locked="0" layoutInCell="1" allowOverlap="1">
+                <wp:simplePos x="0" y="0"/>
+                <wp:positionH relativeFrom="column">
+                  <wp:posOffset>498764</wp:posOffset>
+                </wp:positionH>
+                <wp:positionV relativeFrom="paragraph">
+                  <wp:posOffset>51435</wp:posOffset>
+                </wp:positionV>
+                <wp:extent cx="4252768" cy="0"/>
+                <wp:effectExtent l="0" t="0" r="33655" b="19050"/>
+                <wp:wrapNone/>
+                <wp:docPr id="4" name="Straight Connector 4"/>
+                <wp:cNvGraphicFramePr/>
+                <a:graphic xmlns:a="http://schemas.openxmlformats.org/drawingml/2006/main">
+                  <a:graphicData uri="http://schemas.microsoft.com/office/word/2010/wordprocessingShape">
+                    <wps:wsp>
+                      <wps:cNvCnPr/>
+                      <wps:spPr>
+                        <a:xfrm>
+                          <a:off x="0" y="0"/>
+                          <a:ext cx="4252768" cy="0"/>
+                        </a:xfrm>
+                        <a:prstGeom prst="line">
+                          <a:avLst/>
+                        </a:prstGeom>
+                        <a:ln w="3175"/>
+                      </wps:spPr>
+                      <wps:style>
+                        <a:lnRef idx="1">
+                          <a:schemeClr val="accent3"/>
+                        </a:lnRef>
+                        <a:fillRef idx="0">
+                          <a:schemeClr val="accent3"/>
+                        </a:fillRef>
+                        <a:effectRef idx="0">
+                          <a:schemeClr val="accent3"/>
+                        </a:effectRef>
+                        <a:fontRef idx="minor">
+                          <a:schemeClr val="tx1"/>
+                        </a:fontRef>
+                      </wps:style>
+                      <wps:bodyPr/>
+                    </wps:wsp>
+                  </a:graphicData>
+                </a:graphic>
+              </wp:anchor>
+            </w:drawing>
+          </mc:Choice>
+          <mc:Fallback>
+            <w:pict>
+              <v:line w14:anchorId="1DAB9294" id="Straight Connector 4" o:spid="_x0000_s1026" style="position:absolute;z-index:251660288;visibility:visible;mso-wrap-style:square;mso-wrap-distance-left:9pt;mso-wrap-distance-top:0;mso-wrap-distance-right:9pt;mso-wrap-distance-bottom:0;mso-position-horizontal:absolute;mso-position-horizontal-relative:text;mso-position-vertical:absolute;mso-position-vertical-relative:text" from="39.25pt,4.05pt" to="374.1pt,4.05pt" o:gfxdata="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" strokecolor="#a5a5a5 [3206]" strokeweight=".25pt">
+                <v:stroke joinstyle="miter"/>
+              </v:line>
+            </w:pict>
+          </mc:Fallback>
+        </mc:AlternateContent>
+      </w:r>
     </w:p>
     <w:p>
       <w:pPr>
@@ -2824,6 +5338,48 @@
         <w:pStyle w:val="ListParagraph"/>
         <w:ind w:left="1080"/>
       </w:pPr>
+    </w:p>
+    <w:p>
+      <w:pPr>
+        <w:pStyle w:val="ListParagraph"/>
+        <w:ind w:left="1080"/>
+      </w:pPr>
+    </w:p>
+    <w:p>
+      <w:pPr>
+        <w:pStyle w:val="ListParagraph"/>
+        <w:ind w:left="1080"/>
+      </w:pPr>
+    </w:p>
+    <w:p>
+      <w:pPr>
+        <w:pStyle w:val="ListParagraph"/>
+        <w:ind w:left="1080"/>
+      </w:pPr>
+      <w:r>
+        <w:lastRenderedPageBreak/>
+        <w:t>In future papers, (to read folder) conjoint analysis and collaborative filtering is used for this concept.</w:t>
+      </w:r>
+    </w:p>
+    <w:p>
+      <w:pPr>
+        <w:pStyle w:val="ListParagraph"/>
+        <w:ind w:left="1080"/>
+      </w:pPr>
+    </w:p>
+    <w:p>
+      <w:pPr>
+        <w:pStyle w:val="ListParagraph"/>
+        <w:ind w:left="1080"/>
+      </w:pPr>
+      <w:r>
+        <w:t>Not mentioned in papers, Sentiment analysis, Text mining, S</w:t>
+      </w:r>
+      <w:bookmarkStart w:id="0" w:name="_GoBack"/>
+      <w:bookmarkEnd w:id="0"/>
+      <w:r>
+        <w:t>equential pattern mining.</w:t>
+      </w:r>
     </w:p>
     <w:sectPr>
       <w:pgSz w:w="11906" w:h="16838"/>
@@ -2835,9 +5391,172 @@
 </w:document>
 </file>
 
+<file path=word/endnotes.xml><?xml version="1.0" encoding="utf-8"?>
+<w:endnotes xmlns:wpc="http://schemas.microsoft.com/office/word/2010/wordprocessingCanvas" xmlns:cx="http://schemas.microsoft.com/office/drawing/2014/chartex" xmlns:cx1="http://schemas.microsoft.com/office/drawing/2015/9/8/chartex" xmlns:mc="http://schemas.openxmlformats.org/markup-compatibility/2006" xmlns:o="urn:schemas-microsoft-com:office:office" xmlns:r="http://schemas.openxmlformats.org/officeDocument/2006/relationships" xmlns:m="http://schemas.openxmlformats.org/officeDocument/2006/math" xmlns:v="urn:schemas-microsoft-com:vml" xmlns:wp14="http://schemas.microsoft.com/office/word/2010/wordprocessingDrawing" xmlns:wp="http://schemas.openxmlformats.org/drawingml/2006/wordprocessingDrawing" xmlns:w10="urn:schemas-microsoft-com:office:word" xmlns:w="http://schemas.openxmlformats.org/wordprocessingml/2006/main" xmlns:w14="http://schemas.microsoft.com/office/word/2010/wordml" xmlns:w15="http://schemas.microsoft.com/office/word/2012/wordml" xmlns:w16se="http://schemas.microsoft.com/office/word/2015/wordml/symex" xmlns:wpg="http://schemas.microsoft.com/office/word/2010/wordprocessingGroup" xmlns:wpi="http://schemas.microsoft.com/office/word/2010/wordprocessingInk" xmlns:wne="http://schemas.microsoft.com/office/word/2006/wordml" xmlns:wps="http://schemas.microsoft.com/office/word/2010/wordprocessingShape" mc:Ignorable="w14 w15 w16se wp14">
+  <w:endnote w:type="separator" w:id="-1">
+    <w:p>
+      <w:pPr>
+        <w:spacing w:after="0" w:line="240" w:lineRule="auto"/>
+      </w:pPr>
+      <w:r>
+        <w:separator/>
+      </w:r>
+    </w:p>
+  </w:endnote>
+  <w:endnote w:type="continuationSeparator" w:id="0">
+    <w:p>
+      <w:pPr>
+        <w:spacing w:after="0" w:line="240" w:lineRule="auto"/>
+      </w:pPr>
+      <w:r>
+        <w:continuationSeparator/>
+      </w:r>
+    </w:p>
+  </w:endnote>
+</w:endnotes>
+</file>
+
+<file path=word/footnotes.xml><?xml version="1.0" encoding="utf-8"?>
+<w:footnotes xmlns:wpc="http://schemas.microsoft.com/office/word/2010/wordprocessingCanvas" xmlns:cx="http://schemas.microsoft.com/office/drawing/2014/chartex" xmlns:cx1="http://schemas.microsoft.com/office/drawing/2015/9/8/chartex" xmlns:mc="http://schemas.openxmlformats.org/markup-compatibility/2006" xmlns:o="urn:schemas-microsoft-com:office:office" xmlns:r="http://schemas.openxmlformats.org/officeDocument/2006/relationships" xmlns:m="http://schemas.openxmlformats.org/officeDocument/2006/math" xmlns:v="urn:schemas-microsoft-com:vml" xmlns:wp14="http://schemas.microsoft.com/office/word/2010/wordprocessingDrawing" xmlns:wp="http://schemas.openxmlformats.org/drawingml/2006/wordprocessingDrawing" xmlns:w10="urn:schemas-microsoft-com:office:word" xmlns:w="http://schemas.openxmlformats.org/wordprocessingml/2006/main" xmlns:w14="http://schemas.microsoft.com/office/word/2010/wordml" xmlns:w15="http://schemas.microsoft.com/office/word/2012/wordml" xmlns:w16se="http://schemas.microsoft.com/office/word/2015/wordml/symex" xmlns:wpg="http://schemas.microsoft.com/office/word/2010/wordprocessingGroup" xmlns:wpi="http://schemas.microsoft.com/office/word/2010/wordprocessingInk" xmlns:wne="http://schemas.microsoft.com/office/word/2006/wordml" xmlns:wps="http://schemas.microsoft.com/office/word/2010/wordprocessingShape" mc:Ignorable="w14 w15 w16se wp14">
+  <w:footnote w:type="separator" w:id="-1">
+    <w:p>
+      <w:pPr>
+        <w:spacing w:after="0" w:line="240" w:lineRule="auto"/>
+      </w:pPr>
+      <w:r>
+        <w:separator/>
+      </w:r>
+    </w:p>
+  </w:footnote>
+  <w:footnote w:type="continuationSeparator" w:id="0">
+    <w:p>
+      <w:pPr>
+        <w:spacing w:after="0" w:line="240" w:lineRule="auto"/>
+      </w:pPr>
+      <w:r>
+        <w:continuationSeparator/>
+      </w:r>
+    </w:p>
+  </w:footnote>
+</w:footnotes>
+</file>
+
 <file path=word/numbering.xml><?xml version="1.0" encoding="utf-8"?>
 <w:numbering xmlns:wpc="http://schemas.microsoft.com/office/word/2010/wordprocessingCanvas" xmlns:cx="http://schemas.microsoft.com/office/drawing/2014/chartex" xmlns:cx1="http://schemas.microsoft.com/office/drawing/2015/9/8/chartex" xmlns:mc="http://schemas.openxmlformats.org/markup-compatibility/2006" xmlns:o="urn:schemas-microsoft-com:office:office" xmlns:r="http://schemas.openxmlformats.org/officeDocument/2006/relationships" xmlns:m="http://schemas.openxmlformats.org/officeDocument/2006/math" xmlns:v="urn:schemas-microsoft-com:vml" xmlns:wp14="http://schemas.microsoft.com/office/word/2010/wordprocessingDrawing" xmlns:wp="http://schemas.openxmlformats.org/drawingml/2006/wordprocessingDrawing" xmlns:w10="urn:schemas-microsoft-com:office:word" xmlns:w="http://schemas.openxmlformats.org/wordprocessingml/2006/main" xmlns:w14="http://schemas.microsoft.com/office/word/2010/wordml" xmlns:w15="http://schemas.microsoft.com/office/word/2012/wordml" xmlns:w16se="http://schemas.microsoft.com/office/word/2015/wordml/symex" xmlns:wpg="http://schemas.microsoft.com/office/word/2010/wordprocessingGroup" xmlns:wpi="http://schemas.microsoft.com/office/word/2010/wordprocessingInk" xmlns:wne="http://schemas.microsoft.com/office/word/2006/wordml" xmlns:wps="http://schemas.microsoft.com/office/word/2010/wordprocessingShape" mc:Ignorable="w14 w15 w16se wp14">
   <w:abstractNum w:abstractNumId="0" w15:restartNumberingAfterBreak="0">
+    <w:nsid w:val="01AD7519"/>
+    <w:multiLevelType w:val="hybridMultilevel"/>
+    <w:tmpl w:val="34F062A8"/>
+    <w:lvl w:ilvl="0" w:tplc="08090001">
+      <w:start w:val="1"/>
+      <w:numFmt w:val="bullet"/>
+      <w:lvlText w:val=""/>
+      <w:lvlJc w:val="left"/>
+      <w:pPr>
+        <w:ind w:left="1080" w:hanging="360"/>
+      </w:pPr>
+      <w:rPr>
+        <w:rFonts w:ascii="Symbol" w:hAnsi="Symbol" w:hint="default"/>
+      </w:rPr>
+    </w:lvl>
+    <w:lvl w:ilvl="1" w:tplc="08090003" w:tentative="1">
+      <w:start w:val="1"/>
+      <w:numFmt w:val="bullet"/>
+      <w:lvlText w:val="o"/>
+      <w:lvlJc w:val="left"/>
+      <w:pPr>
+        <w:ind w:left="1800" w:hanging="360"/>
+      </w:pPr>
+      <w:rPr>
+        <w:rFonts w:ascii="Courier New" w:hAnsi="Courier New" w:cs="Courier New" w:hint="default"/>
+      </w:rPr>
+    </w:lvl>
+    <w:lvl w:ilvl="2" w:tplc="08090005" w:tentative="1">
+      <w:start w:val="1"/>
+      <w:numFmt w:val="bullet"/>
+      <w:lvlText w:val=""/>
+      <w:lvlJc w:val="left"/>
+      <w:pPr>
+        <w:ind w:left="2520" w:hanging="360"/>
+      </w:pPr>
+      <w:rPr>
+        <w:rFonts w:ascii="Wingdings" w:hAnsi="Wingdings" w:hint="default"/>
+      </w:rPr>
+    </w:lvl>
+    <w:lvl w:ilvl="3" w:tplc="08090001" w:tentative="1">
+      <w:start w:val="1"/>
+      <w:numFmt w:val="bullet"/>
+      <w:lvlText w:val=""/>
+      <w:lvlJc w:val="left"/>
+      <w:pPr>
+        <w:ind w:left="3240" w:hanging="360"/>
+      </w:pPr>
+      <w:rPr>
+        <w:rFonts w:ascii="Symbol" w:hAnsi="Symbol" w:hint="default"/>
+      </w:rPr>
+    </w:lvl>
+    <w:lvl w:ilvl="4" w:tplc="08090003" w:tentative="1">
+      <w:start w:val="1"/>
+      <w:numFmt w:val="bullet"/>
+      <w:lvlText w:val="o"/>
+      <w:lvlJc w:val="left"/>
+      <w:pPr>
+        <w:ind w:left="3960" w:hanging="360"/>
+      </w:pPr>
+      <w:rPr>
+        <w:rFonts w:ascii="Courier New" w:hAnsi="Courier New" w:cs="Courier New" w:hint="default"/>
+      </w:rPr>
+    </w:lvl>
+    <w:lvl w:ilvl="5" w:tplc="08090005" w:tentative="1">
+      <w:start w:val="1"/>
+      <w:numFmt w:val="bullet"/>
+      <w:lvlText w:val=""/>
+      <w:lvlJc w:val="left"/>
+      <w:pPr>
+        <w:ind w:left="4680" w:hanging="360"/>
+      </w:pPr>
+      <w:rPr>
+        <w:rFonts w:ascii="Wingdings" w:hAnsi="Wingdings" w:hint="default"/>
+      </w:rPr>
+    </w:lvl>
+    <w:lvl w:ilvl="6" w:tplc="08090001" w:tentative="1">
+      <w:start w:val="1"/>
+      <w:numFmt w:val="bullet"/>
+      <w:lvlText w:val=""/>
+      <w:lvlJc w:val="left"/>
+      <w:pPr>
+        <w:ind w:left="5400" w:hanging="360"/>
+      </w:pPr>
+      <w:rPr>
+        <w:rFonts w:ascii="Symbol" w:hAnsi="Symbol" w:hint="default"/>
+      </w:rPr>
+    </w:lvl>
+    <w:lvl w:ilvl="7" w:tplc="08090003" w:tentative="1">
+      <w:start w:val="1"/>
+      <w:numFmt w:val="bullet"/>
+      <w:lvlText w:val="o"/>
+      <w:lvlJc w:val="left"/>
+      <w:pPr>
+        <w:ind w:left="6120" w:hanging="360"/>
+      </w:pPr>
+      <w:rPr>
+        <w:rFonts w:ascii="Courier New" w:hAnsi="Courier New" w:cs="Courier New" w:hint="default"/>
+      </w:rPr>
+    </w:lvl>
+    <w:lvl w:ilvl="8" w:tplc="08090005" w:tentative="1">
+      <w:start w:val="1"/>
+      <w:numFmt w:val="bullet"/>
+      <w:lvlText w:val=""/>
+      <w:lvlJc w:val="left"/>
+      <w:pPr>
+        <w:ind w:left="6840" w:hanging="360"/>
+      </w:pPr>
+      <w:rPr>
+        <w:rFonts w:ascii="Wingdings" w:hAnsi="Wingdings" w:hint="default"/>
+      </w:rPr>
+    </w:lvl>
+  </w:abstractNum>
+  <w:abstractNum w:abstractNumId="1" w15:restartNumberingAfterBreak="0">
     <w:nsid w:val="030B7917"/>
     <w:multiLevelType w:val="hybridMultilevel"/>
     <w:tmpl w:val="540A90E4"/>
@@ -2950,7 +5669,7 @@
       </w:rPr>
     </w:lvl>
   </w:abstractNum>
-  <w:abstractNum w:abstractNumId="1" w15:restartNumberingAfterBreak="0">
+  <w:abstractNum w:abstractNumId="2" w15:restartNumberingAfterBreak="0">
     <w:nsid w:val="05E0062B"/>
     <w:multiLevelType w:val="hybridMultilevel"/>
     <w:tmpl w:val="C148A3AA"/>
@@ -3063,7 +5782,233 @@
       </w:rPr>
     </w:lvl>
   </w:abstractNum>
-  <w:abstractNum w:abstractNumId="2" w15:restartNumberingAfterBreak="0">
+  <w:abstractNum w:abstractNumId="3" w15:restartNumberingAfterBreak="0">
+    <w:nsid w:val="0611571D"/>
+    <w:multiLevelType w:val="hybridMultilevel"/>
+    <w:tmpl w:val="22DA90D8"/>
+    <w:lvl w:ilvl="0" w:tplc="08090001">
+      <w:start w:val="1"/>
+      <w:numFmt w:val="bullet"/>
+      <w:lvlText w:val=""/>
+      <w:lvlJc w:val="left"/>
+      <w:pPr>
+        <w:ind w:left="720" w:hanging="360"/>
+      </w:pPr>
+      <w:rPr>
+        <w:rFonts w:ascii="Symbol" w:hAnsi="Symbol" w:hint="default"/>
+      </w:rPr>
+    </w:lvl>
+    <w:lvl w:ilvl="1" w:tplc="08090003" w:tentative="1">
+      <w:start w:val="1"/>
+      <w:numFmt w:val="bullet"/>
+      <w:lvlText w:val="o"/>
+      <w:lvlJc w:val="left"/>
+      <w:pPr>
+        <w:ind w:left="1440" w:hanging="360"/>
+      </w:pPr>
+      <w:rPr>
+        <w:rFonts w:ascii="Courier New" w:hAnsi="Courier New" w:cs="Courier New" w:hint="default"/>
+      </w:rPr>
+    </w:lvl>
+    <w:lvl w:ilvl="2" w:tplc="08090005" w:tentative="1">
+      <w:start w:val="1"/>
+      <w:numFmt w:val="bullet"/>
+      <w:lvlText w:val=""/>
+      <w:lvlJc w:val="left"/>
+      <w:pPr>
+        <w:ind w:left="2160" w:hanging="360"/>
+      </w:pPr>
+      <w:rPr>
+        <w:rFonts w:ascii="Wingdings" w:hAnsi="Wingdings" w:hint="default"/>
+      </w:rPr>
+    </w:lvl>
+    <w:lvl w:ilvl="3" w:tplc="08090001" w:tentative="1">
+      <w:start w:val="1"/>
+      <w:numFmt w:val="bullet"/>
+      <w:lvlText w:val=""/>
+      <w:lvlJc w:val="left"/>
+      <w:pPr>
+        <w:ind w:left="2880" w:hanging="360"/>
+      </w:pPr>
+      <w:rPr>
+        <w:rFonts w:ascii="Symbol" w:hAnsi="Symbol" w:hint="default"/>
+      </w:rPr>
+    </w:lvl>
+    <w:lvl w:ilvl="4" w:tplc="08090003" w:tentative="1">
+      <w:start w:val="1"/>
+      <w:numFmt w:val="bullet"/>
+      <w:lvlText w:val="o"/>
+      <w:lvlJc w:val="left"/>
+      <w:pPr>
+        <w:ind w:left="3600" w:hanging="360"/>
+      </w:pPr>
+      <w:rPr>
+        <w:rFonts w:ascii="Courier New" w:hAnsi="Courier New" w:cs="Courier New" w:hint="default"/>
+      </w:rPr>
+    </w:lvl>
+    <w:lvl w:ilvl="5" w:tplc="08090005" w:tentative="1">
+      <w:start w:val="1"/>
+      <w:numFmt w:val="bullet"/>
+      <w:lvlText w:val=""/>
+      <w:lvlJc w:val="left"/>
+      <w:pPr>
+        <w:ind w:left="4320" w:hanging="360"/>
+      </w:pPr>
+      <w:rPr>
+        <w:rFonts w:ascii="Wingdings" w:hAnsi="Wingdings" w:hint="default"/>
+      </w:rPr>
+    </w:lvl>
+    <w:lvl w:ilvl="6" w:tplc="08090001" w:tentative="1">
+      <w:start w:val="1"/>
+      <w:numFmt w:val="bullet"/>
+      <w:lvlText w:val=""/>
+      <w:lvlJc w:val="left"/>
+      <w:pPr>
+        <w:ind w:left="5040" w:hanging="360"/>
+      </w:pPr>
+      <w:rPr>
+        <w:rFonts w:ascii="Symbol" w:hAnsi="Symbol" w:hint="default"/>
+      </w:rPr>
+    </w:lvl>
+    <w:lvl w:ilvl="7" w:tplc="08090003" w:tentative="1">
+      <w:start w:val="1"/>
+      <w:numFmt w:val="bullet"/>
+      <w:lvlText w:val="o"/>
+      <w:lvlJc w:val="left"/>
+      <w:pPr>
+        <w:ind w:left="5760" w:hanging="360"/>
+      </w:pPr>
+      <w:rPr>
+        <w:rFonts w:ascii="Courier New" w:hAnsi="Courier New" w:cs="Courier New" w:hint="default"/>
+      </w:rPr>
+    </w:lvl>
+    <w:lvl w:ilvl="8" w:tplc="08090005" w:tentative="1">
+      <w:start w:val="1"/>
+      <w:numFmt w:val="bullet"/>
+      <w:lvlText w:val=""/>
+      <w:lvlJc w:val="left"/>
+      <w:pPr>
+        <w:ind w:left="6480" w:hanging="360"/>
+      </w:pPr>
+      <w:rPr>
+        <w:rFonts w:ascii="Wingdings" w:hAnsi="Wingdings" w:hint="default"/>
+      </w:rPr>
+    </w:lvl>
+  </w:abstractNum>
+  <w:abstractNum w:abstractNumId="4" w15:restartNumberingAfterBreak="0">
+    <w:nsid w:val="15A17DCC"/>
+    <w:multiLevelType w:val="hybridMultilevel"/>
+    <w:tmpl w:val="B9DEED76"/>
+    <w:lvl w:ilvl="0" w:tplc="08090001">
+      <w:start w:val="1"/>
+      <w:numFmt w:val="bullet"/>
+      <w:lvlText w:val=""/>
+      <w:lvlJc w:val="left"/>
+      <w:pPr>
+        <w:ind w:left="720" w:hanging="360"/>
+      </w:pPr>
+      <w:rPr>
+        <w:rFonts w:ascii="Symbol" w:hAnsi="Symbol" w:hint="default"/>
+      </w:rPr>
+    </w:lvl>
+    <w:lvl w:ilvl="1" w:tplc="08090003">
+      <w:start w:val="1"/>
+      <w:numFmt w:val="bullet"/>
+      <w:lvlText w:val="o"/>
+      <w:lvlJc w:val="left"/>
+      <w:pPr>
+        <w:ind w:left="1440" w:hanging="360"/>
+      </w:pPr>
+      <w:rPr>
+        <w:rFonts w:ascii="Courier New" w:hAnsi="Courier New" w:cs="Courier New" w:hint="default"/>
+      </w:rPr>
+    </w:lvl>
+    <w:lvl w:ilvl="2" w:tplc="08090005" w:tentative="1">
+      <w:start w:val="1"/>
+      <w:numFmt w:val="bullet"/>
+      <w:lvlText w:val=""/>
+      <w:lvlJc w:val="left"/>
+      <w:pPr>
+        <w:ind w:left="2160" w:hanging="360"/>
+      </w:pPr>
+      <w:rPr>
+        <w:rFonts w:ascii="Wingdings" w:hAnsi="Wingdings" w:hint="default"/>
+      </w:rPr>
+    </w:lvl>
+    <w:lvl w:ilvl="3" w:tplc="08090001" w:tentative="1">
+      <w:start w:val="1"/>
+      <w:numFmt w:val="bullet"/>
+      <w:lvlText w:val=""/>
+      <w:lvlJc w:val="left"/>
+      <w:pPr>
+        <w:ind w:left="2880" w:hanging="360"/>
+      </w:pPr>
+      <w:rPr>
+        <w:rFonts w:ascii="Symbol" w:hAnsi="Symbol" w:hint="default"/>
+      </w:rPr>
+    </w:lvl>
+    <w:lvl w:ilvl="4" w:tplc="08090003" w:tentative="1">
+      <w:start w:val="1"/>
+      <w:numFmt w:val="bullet"/>
+      <w:lvlText w:val="o"/>
+      <w:lvlJc w:val="left"/>
+      <w:pPr>
+        <w:ind w:left="3600" w:hanging="360"/>
+      </w:pPr>
+      <w:rPr>
+        <w:rFonts w:ascii="Courier New" w:hAnsi="Courier New" w:cs="Courier New" w:hint="default"/>
+      </w:rPr>
+    </w:lvl>
+    <w:lvl w:ilvl="5" w:tplc="08090005" w:tentative="1">
+      <w:start w:val="1"/>
+      <w:numFmt w:val="bullet"/>
+      <w:lvlText w:val=""/>
+      <w:lvlJc w:val="left"/>
+      <w:pPr>
+        <w:ind w:left="4320" w:hanging="360"/>
+      </w:pPr>
+      <w:rPr>
+        <w:rFonts w:ascii="Wingdings" w:hAnsi="Wingdings" w:hint="default"/>
+      </w:rPr>
+    </w:lvl>
+    <w:lvl w:ilvl="6" w:tplc="08090001" w:tentative="1">
+      <w:start w:val="1"/>
+      <w:numFmt w:val="bullet"/>
+      <w:lvlText w:val=""/>
+      <w:lvlJc w:val="left"/>
+      <w:pPr>
+        <w:ind w:left="5040" w:hanging="360"/>
+      </w:pPr>
+      <w:rPr>
+        <w:rFonts w:ascii="Symbol" w:hAnsi="Symbol" w:hint="default"/>
+      </w:rPr>
+    </w:lvl>
+    <w:lvl w:ilvl="7" w:tplc="08090003" w:tentative="1">
+      <w:start w:val="1"/>
+      <w:numFmt w:val="bullet"/>
+      <w:lvlText w:val="o"/>
+      <w:lvlJc w:val="left"/>
+      <w:pPr>
+        <w:ind w:left="5760" w:hanging="360"/>
+      </w:pPr>
+      <w:rPr>
+        <w:rFonts w:ascii="Courier New" w:hAnsi="Courier New" w:cs="Courier New" w:hint="default"/>
+      </w:rPr>
+    </w:lvl>
+    <w:lvl w:ilvl="8" w:tplc="08090005" w:tentative="1">
+      <w:start w:val="1"/>
+      <w:numFmt w:val="bullet"/>
+      <w:lvlText w:val=""/>
+      <w:lvlJc w:val="left"/>
+      <w:pPr>
+        <w:ind w:left="6480" w:hanging="360"/>
+      </w:pPr>
+      <w:rPr>
+        <w:rFonts w:ascii="Wingdings" w:hAnsi="Wingdings" w:hint="default"/>
+      </w:rPr>
+    </w:lvl>
+  </w:abstractNum>
+  <w:abstractNum w:abstractNumId="5" w15:restartNumberingAfterBreak="0">
     <w:nsid w:val="1B8C713A"/>
     <w:multiLevelType w:val="hybridMultilevel"/>
     <w:tmpl w:val="1C4CEF0A"/>
@@ -3176,7 +6121,120 @@
       </w:rPr>
     </w:lvl>
   </w:abstractNum>
-  <w:abstractNum w:abstractNumId="3" w15:restartNumberingAfterBreak="0">
+  <w:abstractNum w:abstractNumId="6" w15:restartNumberingAfterBreak="0">
+    <w:nsid w:val="1F6E0238"/>
+    <w:multiLevelType w:val="hybridMultilevel"/>
+    <w:tmpl w:val="A59CC520"/>
+    <w:lvl w:ilvl="0" w:tplc="08090001">
+      <w:start w:val="1"/>
+      <w:numFmt w:val="bullet"/>
+      <w:lvlText w:val=""/>
+      <w:lvlJc w:val="left"/>
+      <w:pPr>
+        <w:ind w:left="720" w:hanging="360"/>
+      </w:pPr>
+      <w:rPr>
+        <w:rFonts w:ascii="Symbol" w:hAnsi="Symbol" w:hint="default"/>
+      </w:rPr>
+    </w:lvl>
+    <w:lvl w:ilvl="1" w:tplc="08090003" w:tentative="1">
+      <w:start w:val="1"/>
+      <w:numFmt w:val="bullet"/>
+      <w:lvlText w:val="o"/>
+      <w:lvlJc w:val="left"/>
+      <w:pPr>
+        <w:ind w:left="1440" w:hanging="360"/>
+      </w:pPr>
+      <w:rPr>
+        <w:rFonts w:ascii="Courier New" w:hAnsi="Courier New" w:cs="Courier New" w:hint="default"/>
+      </w:rPr>
+    </w:lvl>
+    <w:lvl w:ilvl="2" w:tplc="08090005" w:tentative="1">
+      <w:start w:val="1"/>
+      <w:numFmt w:val="bullet"/>
+      <w:lvlText w:val=""/>
+      <w:lvlJc w:val="left"/>
+      <w:pPr>
+        <w:ind w:left="2160" w:hanging="360"/>
+      </w:pPr>
+      <w:rPr>
+        <w:rFonts w:ascii="Wingdings" w:hAnsi="Wingdings" w:hint="default"/>
+      </w:rPr>
+    </w:lvl>
+    <w:lvl w:ilvl="3" w:tplc="08090001" w:tentative="1">
+      <w:start w:val="1"/>
+      <w:numFmt w:val="bullet"/>
+      <w:lvlText w:val=""/>
+      <w:lvlJc w:val="left"/>
+      <w:pPr>
+        <w:ind w:left="2880" w:hanging="360"/>
+      </w:pPr>
+      <w:rPr>
+        <w:rFonts w:ascii="Symbol" w:hAnsi="Symbol" w:hint="default"/>
+      </w:rPr>
+    </w:lvl>
+    <w:lvl w:ilvl="4" w:tplc="08090003" w:tentative="1">
+      <w:start w:val="1"/>
+      <w:numFmt w:val="bullet"/>
+      <w:lvlText w:val="o"/>
+      <w:lvlJc w:val="left"/>
+      <w:pPr>
+        <w:ind w:left="3600" w:hanging="360"/>
+      </w:pPr>
+      <w:rPr>
+        <w:rFonts w:ascii="Courier New" w:hAnsi="Courier New" w:cs="Courier New" w:hint="default"/>
+      </w:rPr>
+    </w:lvl>
+    <w:lvl w:ilvl="5" w:tplc="08090005" w:tentative="1">
+      <w:start w:val="1"/>
+      <w:numFmt w:val="bullet"/>
+      <w:lvlText w:val=""/>
+      <w:lvlJc w:val="left"/>
+      <w:pPr>
+        <w:ind w:left="4320" w:hanging="360"/>
+      </w:pPr>
+      <w:rPr>
+        <w:rFonts w:ascii="Wingdings" w:hAnsi="Wingdings" w:hint="default"/>
+      </w:rPr>
+    </w:lvl>
+    <w:lvl w:ilvl="6" w:tplc="08090001" w:tentative="1">
+      <w:start w:val="1"/>
+      <w:numFmt w:val="bullet"/>
+      <w:lvlText w:val=""/>
+      <w:lvlJc w:val="left"/>
+      <w:pPr>
+        <w:ind w:left="5040" w:hanging="360"/>
+      </w:pPr>
+      <w:rPr>
+        <w:rFonts w:ascii="Symbol" w:hAnsi="Symbol" w:hint="default"/>
+      </w:rPr>
+    </w:lvl>
+    <w:lvl w:ilvl="7" w:tplc="08090003" w:tentative="1">
+      <w:start w:val="1"/>
+      <w:numFmt w:val="bullet"/>
+      <w:lvlText w:val="o"/>
+      <w:lvlJc w:val="left"/>
+      <w:pPr>
+        <w:ind w:left="5760" w:hanging="360"/>
+      </w:pPr>
+      <w:rPr>
+        <w:rFonts w:ascii="Courier New" w:hAnsi="Courier New" w:cs="Courier New" w:hint="default"/>
+      </w:rPr>
+    </w:lvl>
+    <w:lvl w:ilvl="8" w:tplc="08090005" w:tentative="1">
+      <w:start w:val="1"/>
+      <w:numFmt w:val="bullet"/>
+      <w:lvlText w:val=""/>
+      <w:lvlJc w:val="left"/>
+      <w:pPr>
+        <w:ind w:left="6480" w:hanging="360"/>
+      </w:pPr>
+      <w:rPr>
+        <w:rFonts w:ascii="Wingdings" w:hAnsi="Wingdings" w:hint="default"/>
+      </w:rPr>
+    </w:lvl>
+  </w:abstractNum>
+  <w:abstractNum w:abstractNumId="7" w15:restartNumberingAfterBreak="0">
     <w:nsid w:val="20825E67"/>
     <w:multiLevelType w:val="hybridMultilevel"/>
     <w:tmpl w:val="B2EA61DE"/>
@@ -3289,7 +6347,7 @@
       </w:rPr>
     </w:lvl>
   </w:abstractNum>
-  <w:abstractNum w:abstractNumId="4" w15:restartNumberingAfterBreak="0">
+  <w:abstractNum w:abstractNumId="8" w15:restartNumberingAfterBreak="0">
     <w:nsid w:val="24CF61FC"/>
     <w:multiLevelType w:val="hybridMultilevel"/>
     <w:tmpl w:val="53E00926"/>
@@ -3402,7 +6460,7 @@
       </w:rPr>
     </w:lvl>
   </w:abstractNum>
-  <w:abstractNum w:abstractNumId="5" w15:restartNumberingAfterBreak="0">
+  <w:abstractNum w:abstractNumId="9" w15:restartNumberingAfterBreak="0">
     <w:nsid w:val="27D13A45"/>
     <w:multiLevelType w:val="hybridMultilevel"/>
     <w:tmpl w:val="60C26A70"/>
@@ -3515,7 +6573,7 @@
       </w:rPr>
     </w:lvl>
   </w:abstractNum>
-  <w:abstractNum w:abstractNumId="6" w15:restartNumberingAfterBreak="0">
+  <w:abstractNum w:abstractNumId="10" w15:restartNumberingAfterBreak="0">
     <w:nsid w:val="2E291351"/>
     <w:multiLevelType w:val="hybridMultilevel"/>
     <w:tmpl w:val="749E576A"/>
@@ -3628,7 +6686,7 @@
       </w:rPr>
     </w:lvl>
   </w:abstractNum>
-  <w:abstractNum w:abstractNumId="7" w15:restartNumberingAfterBreak="0">
+  <w:abstractNum w:abstractNumId="11" w15:restartNumberingAfterBreak="0">
     <w:nsid w:val="3A976C02"/>
     <w:multiLevelType w:val="hybridMultilevel"/>
     <w:tmpl w:val="920C493C"/>
@@ -3741,7 +6799,7 @@
       </w:rPr>
     </w:lvl>
   </w:abstractNum>
-  <w:abstractNum w:abstractNumId="8" w15:restartNumberingAfterBreak="0">
+  <w:abstractNum w:abstractNumId="12" w15:restartNumberingAfterBreak="0">
     <w:nsid w:val="3AB455E8"/>
     <w:multiLevelType w:val="hybridMultilevel"/>
     <w:tmpl w:val="D03C4A70"/>
@@ -3854,7 +6912,7 @@
       </w:rPr>
     </w:lvl>
   </w:abstractNum>
-  <w:abstractNum w:abstractNumId="9" w15:restartNumberingAfterBreak="0">
+  <w:abstractNum w:abstractNumId="13" w15:restartNumberingAfterBreak="0">
     <w:nsid w:val="3BBE37DC"/>
     <w:multiLevelType w:val="hybridMultilevel"/>
     <w:tmpl w:val="5EC07706"/>
@@ -3967,7 +7025,120 @@
       </w:rPr>
     </w:lvl>
   </w:abstractNum>
-  <w:abstractNum w:abstractNumId="10" w15:restartNumberingAfterBreak="0">
+  <w:abstractNum w:abstractNumId="14" w15:restartNumberingAfterBreak="0">
+    <w:nsid w:val="3E4A6398"/>
+    <w:multiLevelType w:val="hybridMultilevel"/>
+    <w:tmpl w:val="826850CE"/>
+    <w:lvl w:ilvl="0" w:tplc="08090001">
+      <w:start w:val="1"/>
+      <w:numFmt w:val="bullet"/>
+      <w:lvlText w:val=""/>
+      <w:lvlJc w:val="left"/>
+      <w:pPr>
+        <w:ind w:left="720" w:hanging="360"/>
+      </w:pPr>
+      <w:rPr>
+        <w:rFonts w:ascii="Symbol" w:hAnsi="Symbol" w:hint="default"/>
+      </w:rPr>
+    </w:lvl>
+    <w:lvl w:ilvl="1" w:tplc="08090003" w:tentative="1">
+      <w:start w:val="1"/>
+      <w:numFmt w:val="bullet"/>
+      <w:lvlText w:val="o"/>
+      <w:lvlJc w:val="left"/>
+      <w:pPr>
+        <w:ind w:left="1440" w:hanging="360"/>
+      </w:pPr>
+      <w:rPr>
+        <w:rFonts w:ascii="Courier New" w:hAnsi="Courier New" w:cs="Courier New" w:hint="default"/>
+      </w:rPr>
+    </w:lvl>
+    <w:lvl w:ilvl="2" w:tplc="08090005" w:tentative="1">
+      <w:start w:val="1"/>
+      <w:numFmt w:val="bullet"/>
+      <w:lvlText w:val=""/>
+      <w:lvlJc w:val="left"/>
+      <w:pPr>
+        <w:ind w:left="2160" w:hanging="360"/>
+      </w:pPr>
+      <w:rPr>
+        <w:rFonts w:ascii="Wingdings" w:hAnsi="Wingdings" w:hint="default"/>
+      </w:rPr>
+    </w:lvl>
+    <w:lvl w:ilvl="3" w:tplc="08090001" w:tentative="1">
+      <w:start w:val="1"/>
+      <w:numFmt w:val="bullet"/>
+      <w:lvlText w:val=""/>
+      <w:lvlJc w:val="left"/>
+      <w:pPr>
+        <w:ind w:left="2880" w:hanging="360"/>
+      </w:pPr>
+      <w:rPr>
+        <w:rFonts w:ascii="Symbol" w:hAnsi="Symbol" w:hint="default"/>
+      </w:rPr>
+    </w:lvl>
+    <w:lvl w:ilvl="4" w:tplc="08090003" w:tentative="1">
+      <w:start w:val="1"/>
+      <w:numFmt w:val="bullet"/>
+      <w:lvlText w:val="o"/>
+      <w:lvlJc w:val="left"/>
+      <w:pPr>
+        <w:ind w:left="3600" w:hanging="360"/>
+      </w:pPr>
+      <w:rPr>
+        <w:rFonts w:ascii="Courier New" w:hAnsi="Courier New" w:cs="Courier New" w:hint="default"/>
+      </w:rPr>
+    </w:lvl>
+    <w:lvl w:ilvl="5" w:tplc="08090005" w:tentative="1">
+      <w:start w:val="1"/>
+      <w:numFmt w:val="bullet"/>
+      <w:lvlText w:val=""/>
+      <w:lvlJc w:val="left"/>
+      <w:pPr>
+        <w:ind w:left="4320" w:hanging="360"/>
+      </w:pPr>
+      <w:rPr>
+        <w:rFonts w:ascii="Wingdings" w:hAnsi="Wingdings" w:hint="default"/>
+      </w:rPr>
+    </w:lvl>
+    <w:lvl w:ilvl="6" w:tplc="08090001" w:tentative="1">
+      <w:start w:val="1"/>
+      <w:numFmt w:val="bullet"/>
+      <w:lvlText w:val=""/>
+      <w:lvlJc w:val="left"/>
+      <w:pPr>
+        <w:ind w:left="5040" w:hanging="360"/>
+      </w:pPr>
+      <w:rPr>
+        <w:rFonts w:ascii="Symbol" w:hAnsi="Symbol" w:hint="default"/>
+      </w:rPr>
+    </w:lvl>
+    <w:lvl w:ilvl="7" w:tplc="08090003" w:tentative="1">
+      <w:start w:val="1"/>
+      <w:numFmt w:val="bullet"/>
+      <w:lvlText w:val="o"/>
+      <w:lvlJc w:val="left"/>
+      <w:pPr>
+        <w:ind w:left="5760" w:hanging="360"/>
+      </w:pPr>
+      <w:rPr>
+        <w:rFonts w:ascii="Courier New" w:hAnsi="Courier New" w:cs="Courier New" w:hint="default"/>
+      </w:rPr>
+    </w:lvl>
+    <w:lvl w:ilvl="8" w:tplc="08090005" w:tentative="1">
+      <w:start w:val="1"/>
+      <w:numFmt w:val="bullet"/>
+      <w:lvlText w:val=""/>
+      <w:lvlJc w:val="left"/>
+      <w:pPr>
+        <w:ind w:left="6480" w:hanging="360"/>
+      </w:pPr>
+      <w:rPr>
+        <w:rFonts w:ascii="Wingdings" w:hAnsi="Wingdings" w:hint="default"/>
+      </w:rPr>
+    </w:lvl>
+  </w:abstractNum>
+  <w:abstractNum w:abstractNumId="15" w15:restartNumberingAfterBreak="0">
     <w:nsid w:val="40117CFD"/>
     <w:multiLevelType w:val="hybridMultilevel"/>
     <w:tmpl w:val="8116CE7E"/>
@@ -4080,7 +7251,7 @@
       </w:rPr>
     </w:lvl>
   </w:abstractNum>
-  <w:abstractNum w:abstractNumId="11" w15:restartNumberingAfterBreak="0">
+  <w:abstractNum w:abstractNumId="16" w15:restartNumberingAfterBreak="0">
     <w:nsid w:val="476F42C7"/>
     <w:multiLevelType w:val="hybridMultilevel"/>
     <w:tmpl w:val="1DFA5A38"/>
@@ -4193,7 +7364,7 @@
       </w:rPr>
     </w:lvl>
   </w:abstractNum>
-  <w:abstractNum w:abstractNumId="12" w15:restartNumberingAfterBreak="0">
+  <w:abstractNum w:abstractNumId="17" w15:restartNumberingAfterBreak="0">
     <w:nsid w:val="4879173B"/>
     <w:multiLevelType w:val="hybridMultilevel"/>
     <w:tmpl w:val="E10C2264"/>
@@ -4306,7 +7477,120 @@
       </w:rPr>
     </w:lvl>
   </w:abstractNum>
-  <w:abstractNum w:abstractNumId="13" w15:restartNumberingAfterBreak="0">
+  <w:abstractNum w:abstractNumId="18" w15:restartNumberingAfterBreak="0">
+    <w:nsid w:val="49E6310B"/>
+    <w:multiLevelType w:val="hybridMultilevel"/>
+    <w:tmpl w:val="7BF6FDE6"/>
+    <w:lvl w:ilvl="0" w:tplc="08090001">
+      <w:start w:val="1"/>
+      <w:numFmt w:val="bullet"/>
+      <w:lvlText w:val=""/>
+      <w:lvlJc w:val="left"/>
+      <w:pPr>
+        <w:ind w:left="720" w:hanging="360"/>
+      </w:pPr>
+      <w:rPr>
+        <w:rFonts w:ascii="Symbol" w:hAnsi="Symbol" w:hint="default"/>
+      </w:rPr>
+    </w:lvl>
+    <w:lvl w:ilvl="1" w:tplc="08090003" w:tentative="1">
+      <w:start w:val="1"/>
+      <w:numFmt w:val="bullet"/>
+      <w:lvlText w:val="o"/>
+      <w:lvlJc w:val="left"/>
+      <w:pPr>
+        <w:ind w:left="1440" w:hanging="360"/>
+      </w:pPr>
+      <w:rPr>
+        <w:rFonts w:ascii="Courier New" w:hAnsi="Courier New" w:cs="Courier New" w:hint="default"/>
+      </w:rPr>
+    </w:lvl>
+    <w:lvl w:ilvl="2" w:tplc="08090005" w:tentative="1">
+      <w:start w:val="1"/>
+      <w:numFmt w:val="bullet"/>
+      <w:lvlText w:val=""/>
+      <w:lvlJc w:val="left"/>
+      <w:pPr>
+        <w:ind w:left="2160" w:hanging="360"/>
+      </w:pPr>
+      <w:rPr>
+        <w:rFonts w:ascii="Wingdings" w:hAnsi="Wingdings" w:hint="default"/>
+      </w:rPr>
+    </w:lvl>
+    <w:lvl w:ilvl="3" w:tplc="08090001" w:tentative="1">
+      <w:start w:val="1"/>
+      <w:numFmt w:val="bullet"/>
+      <w:lvlText w:val=""/>
+      <w:lvlJc w:val="left"/>
+      <w:pPr>
+        <w:ind w:left="2880" w:hanging="360"/>
+      </w:pPr>
+      <w:rPr>
+        <w:rFonts w:ascii="Symbol" w:hAnsi="Symbol" w:hint="default"/>
+      </w:rPr>
+    </w:lvl>
+    <w:lvl w:ilvl="4" w:tplc="08090003" w:tentative="1">
+      <w:start w:val="1"/>
+      <w:numFmt w:val="bullet"/>
+      <w:lvlText w:val="o"/>
+      <w:lvlJc w:val="left"/>
+      <w:pPr>
+        <w:ind w:left="3600" w:hanging="360"/>
+      </w:pPr>
+      <w:rPr>
+        <w:rFonts w:ascii="Courier New" w:hAnsi="Courier New" w:cs="Courier New" w:hint="default"/>
+      </w:rPr>
+    </w:lvl>
+    <w:lvl w:ilvl="5" w:tplc="08090005" w:tentative="1">
+      <w:start w:val="1"/>
+      <w:numFmt w:val="bullet"/>
+      <w:lvlText w:val=""/>
+      <w:lvlJc w:val="left"/>
+      <w:pPr>
+        <w:ind w:left="4320" w:hanging="360"/>
+      </w:pPr>
+      <w:rPr>
+        <w:rFonts w:ascii="Wingdings" w:hAnsi="Wingdings" w:hint="default"/>
+      </w:rPr>
+    </w:lvl>
+    <w:lvl w:ilvl="6" w:tplc="08090001" w:tentative="1">
+      <w:start w:val="1"/>
+      <w:numFmt w:val="bullet"/>
+      <w:lvlText w:val=""/>
+      <w:lvlJc w:val="left"/>
+      <w:pPr>
+        <w:ind w:left="5040" w:hanging="360"/>
+      </w:pPr>
+      <w:rPr>
+        <w:rFonts w:ascii="Symbol" w:hAnsi="Symbol" w:hint="default"/>
+      </w:rPr>
+    </w:lvl>
+    <w:lvl w:ilvl="7" w:tplc="08090003" w:tentative="1">
+      <w:start w:val="1"/>
+      <w:numFmt w:val="bullet"/>
+      <w:lvlText w:val="o"/>
+      <w:lvlJc w:val="left"/>
+      <w:pPr>
+        <w:ind w:left="5760" w:hanging="360"/>
+      </w:pPr>
+      <w:rPr>
+        <w:rFonts w:ascii="Courier New" w:hAnsi="Courier New" w:cs="Courier New" w:hint="default"/>
+      </w:rPr>
+    </w:lvl>
+    <w:lvl w:ilvl="8" w:tplc="08090005" w:tentative="1">
+      <w:start w:val="1"/>
+      <w:numFmt w:val="bullet"/>
+      <w:lvlText w:val=""/>
+      <w:lvlJc w:val="left"/>
+      <w:pPr>
+        <w:ind w:left="6480" w:hanging="360"/>
+      </w:pPr>
+      <w:rPr>
+        <w:rFonts w:ascii="Wingdings" w:hAnsi="Wingdings" w:hint="default"/>
+      </w:rPr>
+    </w:lvl>
+  </w:abstractNum>
+  <w:abstractNum w:abstractNumId="19" w15:restartNumberingAfterBreak="0">
     <w:nsid w:val="4D976EFE"/>
     <w:multiLevelType w:val="hybridMultilevel"/>
     <w:tmpl w:val="C4DA9C32"/>
@@ -4419,7 +7703,233 @@
       </w:rPr>
     </w:lvl>
   </w:abstractNum>
-  <w:abstractNum w:abstractNumId="14" w15:restartNumberingAfterBreak="0">
+  <w:abstractNum w:abstractNumId="20" w15:restartNumberingAfterBreak="0">
+    <w:nsid w:val="523B5F9F"/>
+    <w:multiLevelType w:val="hybridMultilevel"/>
+    <w:tmpl w:val="2000E3A8"/>
+    <w:lvl w:ilvl="0" w:tplc="08090001">
+      <w:start w:val="1"/>
+      <w:numFmt w:val="bullet"/>
+      <w:lvlText w:val=""/>
+      <w:lvlJc w:val="left"/>
+      <w:pPr>
+        <w:ind w:left="720" w:hanging="360"/>
+      </w:pPr>
+      <w:rPr>
+        <w:rFonts w:ascii="Symbol" w:hAnsi="Symbol" w:hint="default"/>
+      </w:rPr>
+    </w:lvl>
+    <w:lvl w:ilvl="1" w:tplc="08090003">
+      <w:start w:val="1"/>
+      <w:numFmt w:val="bullet"/>
+      <w:lvlText w:val="o"/>
+      <w:lvlJc w:val="left"/>
+      <w:pPr>
+        <w:ind w:left="1440" w:hanging="360"/>
+      </w:pPr>
+      <w:rPr>
+        <w:rFonts w:ascii="Courier New" w:hAnsi="Courier New" w:cs="Courier New" w:hint="default"/>
+      </w:rPr>
+    </w:lvl>
+    <w:lvl w:ilvl="2" w:tplc="08090005" w:tentative="1">
+      <w:start w:val="1"/>
+      <w:numFmt w:val="bullet"/>
+      <w:lvlText w:val=""/>
+      <w:lvlJc w:val="left"/>
+      <w:pPr>
+        <w:ind w:left="2160" w:hanging="360"/>
+      </w:pPr>
+      <w:rPr>
+        <w:rFonts w:ascii="Wingdings" w:hAnsi="Wingdings" w:hint="default"/>
+      </w:rPr>
+    </w:lvl>
+    <w:lvl w:ilvl="3" w:tplc="08090001" w:tentative="1">
+      <w:start w:val="1"/>
+      <w:numFmt w:val="bullet"/>
+      <w:lvlText w:val=""/>
+      <w:lvlJc w:val="left"/>
+      <w:pPr>
+        <w:ind w:left="2880" w:hanging="360"/>
+      </w:pPr>
+      <w:rPr>
+        <w:rFonts w:ascii="Symbol" w:hAnsi="Symbol" w:hint="default"/>
+      </w:rPr>
+    </w:lvl>
+    <w:lvl w:ilvl="4" w:tplc="08090003" w:tentative="1">
+      <w:start w:val="1"/>
+      <w:numFmt w:val="bullet"/>
+      <w:lvlText w:val="o"/>
+      <w:lvlJc w:val="left"/>
+      <w:pPr>
+        <w:ind w:left="3600" w:hanging="360"/>
+      </w:pPr>
+      <w:rPr>
+        <w:rFonts w:ascii="Courier New" w:hAnsi="Courier New" w:cs="Courier New" w:hint="default"/>
+      </w:rPr>
+    </w:lvl>
+    <w:lvl w:ilvl="5" w:tplc="08090005" w:tentative="1">
+      <w:start w:val="1"/>
+      <w:numFmt w:val="bullet"/>
+      <w:lvlText w:val=""/>
+      <w:lvlJc w:val="left"/>
+      <w:pPr>
+        <w:ind w:left="4320" w:hanging="360"/>
+      </w:pPr>
+      <w:rPr>
+        <w:rFonts w:ascii="Wingdings" w:hAnsi="Wingdings" w:hint="default"/>
+      </w:rPr>
+    </w:lvl>
+    <w:lvl w:ilvl="6" w:tplc="08090001" w:tentative="1">
+      <w:start w:val="1"/>
+      <w:numFmt w:val="bullet"/>
+      <w:lvlText w:val=""/>
+      <w:lvlJc w:val="left"/>
+      <w:pPr>
+        <w:ind w:left="5040" w:hanging="360"/>
+      </w:pPr>
+      <w:rPr>
+        <w:rFonts w:ascii="Symbol" w:hAnsi="Symbol" w:hint="default"/>
+      </w:rPr>
+    </w:lvl>
+    <w:lvl w:ilvl="7" w:tplc="08090003" w:tentative="1">
+      <w:start w:val="1"/>
+      <w:numFmt w:val="bullet"/>
+      <w:lvlText w:val="o"/>
+      <w:lvlJc w:val="left"/>
+      <w:pPr>
+        <w:ind w:left="5760" w:hanging="360"/>
+      </w:pPr>
+      <w:rPr>
+        <w:rFonts w:ascii="Courier New" w:hAnsi="Courier New" w:cs="Courier New" w:hint="default"/>
+      </w:rPr>
+    </w:lvl>
+    <w:lvl w:ilvl="8" w:tplc="08090005" w:tentative="1">
+      <w:start w:val="1"/>
+      <w:numFmt w:val="bullet"/>
+      <w:lvlText w:val=""/>
+      <w:lvlJc w:val="left"/>
+      <w:pPr>
+        <w:ind w:left="6480" w:hanging="360"/>
+      </w:pPr>
+      <w:rPr>
+        <w:rFonts w:ascii="Wingdings" w:hAnsi="Wingdings" w:hint="default"/>
+      </w:rPr>
+    </w:lvl>
+  </w:abstractNum>
+  <w:abstractNum w:abstractNumId="21" w15:restartNumberingAfterBreak="0">
+    <w:nsid w:val="54C423C9"/>
+    <w:multiLevelType w:val="hybridMultilevel"/>
+    <w:tmpl w:val="FD0C4D48"/>
+    <w:lvl w:ilvl="0" w:tplc="08090001">
+      <w:start w:val="1"/>
+      <w:numFmt w:val="bullet"/>
+      <w:lvlText w:val=""/>
+      <w:lvlJc w:val="left"/>
+      <w:pPr>
+        <w:ind w:left="720" w:hanging="360"/>
+      </w:pPr>
+      <w:rPr>
+        <w:rFonts w:ascii="Symbol" w:hAnsi="Symbol" w:hint="default"/>
+      </w:rPr>
+    </w:lvl>
+    <w:lvl w:ilvl="1" w:tplc="08090003" w:tentative="1">
+      <w:start w:val="1"/>
+      <w:numFmt w:val="bullet"/>
+      <w:lvlText w:val="o"/>
+      <w:lvlJc w:val="left"/>
+      <w:pPr>
+        <w:ind w:left="1440" w:hanging="360"/>
+      </w:pPr>
+      <w:rPr>
+        <w:rFonts w:ascii="Courier New" w:hAnsi="Courier New" w:cs="Courier New" w:hint="default"/>
+      </w:rPr>
+    </w:lvl>
+    <w:lvl w:ilvl="2" w:tplc="08090005" w:tentative="1">
+      <w:start w:val="1"/>
+      <w:numFmt w:val="bullet"/>
+      <w:lvlText w:val=""/>
+      <w:lvlJc w:val="left"/>
+      <w:pPr>
+        <w:ind w:left="2160" w:hanging="360"/>
+      </w:pPr>
+      <w:rPr>
+        <w:rFonts w:ascii="Wingdings" w:hAnsi="Wingdings" w:hint="default"/>
+      </w:rPr>
+    </w:lvl>
+    <w:lvl w:ilvl="3" w:tplc="08090001" w:tentative="1">
+      <w:start w:val="1"/>
+      <w:numFmt w:val="bullet"/>
+      <w:lvlText w:val=""/>
+      <w:lvlJc w:val="left"/>
+      <w:pPr>
+        <w:ind w:left="2880" w:hanging="360"/>
+      </w:pPr>
+      <w:rPr>
+        <w:rFonts w:ascii="Symbol" w:hAnsi="Symbol" w:hint="default"/>
+      </w:rPr>
+    </w:lvl>
+    <w:lvl w:ilvl="4" w:tplc="08090003" w:tentative="1">
+      <w:start w:val="1"/>
+      <w:numFmt w:val="bullet"/>
+      <w:lvlText w:val="o"/>
+      <w:lvlJc w:val="left"/>
+      <w:pPr>
+        <w:ind w:left="3600" w:hanging="360"/>
+      </w:pPr>
+      <w:rPr>
+        <w:rFonts w:ascii="Courier New" w:hAnsi="Courier New" w:cs="Courier New" w:hint="default"/>
+      </w:rPr>
+    </w:lvl>
+    <w:lvl w:ilvl="5" w:tplc="08090005" w:tentative="1">
+      <w:start w:val="1"/>
+      <w:numFmt w:val="bullet"/>
+      <w:lvlText w:val=""/>
+      <w:lvlJc w:val="left"/>
+      <w:pPr>
+        <w:ind w:left="4320" w:hanging="360"/>
+      </w:pPr>
+      <w:rPr>
+        <w:rFonts w:ascii="Wingdings" w:hAnsi="Wingdings" w:hint="default"/>
+      </w:rPr>
+    </w:lvl>
+    <w:lvl w:ilvl="6" w:tplc="08090001" w:tentative="1">
+      <w:start w:val="1"/>
+      <w:numFmt w:val="bullet"/>
+      <w:lvlText w:val=""/>
+      <w:lvlJc w:val="left"/>
+      <w:pPr>
+        <w:ind w:left="5040" w:hanging="360"/>
+      </w:pPr>
+      <w:rPr>
+        <w:rFonts w:ascii="Symbol" w:hAnsi="Symbol" w:hint="default"/>
+      </w:rPr>
+    </w:lvl>
+    <w:lvl w:ilvl="7" w:tplc="08090003" w:tentative="1">
+      <w:start w:val="1"/>
+      <w:numFmt w:val="bullet"/>
+      <w:lvlText w:val="o"/>
+      <w:lvlJc w:val="left"/>
+      <w:pPr>
+        <w:ind w:left="5760" w:hanging="360"/>
+      </w:pPr>
+      <w:rPr>
+        <w:rFonts w:ascii="Courier New" w:hAnsi="Courier New" w:cs="Courier New" w:hint="default"/>
+      </w:rPr>
+    </w:lvl>
+    <w:lvl w:ilvl="8" w:tplc="08090005" w:tentative="1">
+      <w:start w:val="1"/>
+      <w:numFmt w:val="bullet"/>
+      <w:lvlText w:val=""/>
+      <w:lvlJc w:val="left"/>
+      <w:pPr>
+        <w:ind w:left="6480" w:hanging="360"/>
+      </w:pPr>
+      <w:rPr>
+        <w:rFonts w:ascii="Wingdings" w:hAnsi="Wingdings" w:hint="default"/>
+      </w:rPr>
+    </w:lvl>
+  </w:abstractNum>
+  <w:abstractNum w:abstractNumId="22" w15:restartNumberingAfterBreak="0">
     <w:nsid w:val="552700AD"/>
     <w:multiLevelType w:val="hybridMultilevel"/>
     <w:tmpl w:val="19E6028E"/>
@@ -4532,7 +8042,120 @@
       </w:rPr>
     </w:lvl>
   </w:abstractNum>
-  <w:abstractNum w:abstractNumId="15" w15:restartNumberingAfterBreak="0">
+  <w:abstractNum w:abstractNumId="23" w15:restartNumberingAfterBreak="0">
+    <w:nsid w:val="55E45379"/>
+    <w:multiLevelType w:val="hybridMultilevel"/>
+    <w:tmpl w:val="02DABDF2"/>
+    <w:lvl w:ilvl="0" w:tplc="08090001">
+      <w:start w:val="1"/>
+      <w:numFmt w:val="bullet"/>
+      <w:lvlText w:val=""/>
+      <w:lvlJc w:val="left"/>
+      <w:pPr>
+        <w:ind w:left="720" w:hanging="360"/>
+      </w:pPr>
+      <w:rPr>
+        <w:rFonts w:ascii="Symbol" w:hAnsi="Symbol" w:hint="default"/>
+      </w:rPr>
+    </w:lvl>
+    <w:lvl w:ilvl="1" w:tplc="08090003" w:tentative="1">
+      <w:start w:val="1"/>
+      <w:numFmt w:val="bullet"/>
+      <w:lvlText w:val="o"/>
+      <w:lvlJc w:val="left"/>
+      <w:pPr>
+        <w:ind w:left="1440" w:hanging="360"/>
+      </w:pPr>
+      <w:rPr>
+        <w:rFonts w:ascii="Courier New" w:hAnsi="Courier New" w:cs="Courier New" w:hint="default"/>
+      </w:rPr>
+    </w:lvl>
+    <w:lvl w:ilvl="2" w:tplc="08090005" w:tentative="1">
+      <w:start w:val="1"/>
+      <w:numFmt w:val="bullet"/>
+      <w:lvlText w:val=""/>
+      <w:lvlJc w:val="left"/>
+      <w:pPr>
+        <w:ind w:left="2160" w:hanging="360"/>
+      </w:pPr>
+      <w:rPr>
+        <w:rFonts w:ascii="Wingdings" w:hAnsi="Wingdings" w:hint="default"/>
+      </w:rPr>
+    </w:lvl>
+    <w:lvl w:ilvl="3" w:tplc="08090001" w:tentative="1">
+      <w:start w:val="1"/>
+      <w:numFmt w:val="bullet"/>
+      <w:lvlText w:val=""/>
+      <w:lvlJc w:val="left"/>
+      <w:pPr>
+        <w:ind w:left="2880" w:hanging="360"/>
+      </w:pPr>
+      <w:rPr>
+        <w:rFonts w:ascii="Symbol" w:hAnsi="Symbol" w:hint="default"/>
+      </w:rPr>
+    </w:lvl>
+    <w:lvl w:ilvl="4" w:tplc="08090003" w:tentative="1">
+      <w:start w:val="1"/>
+      <w:numFmt w:val="bullet"/>
+      <w:lvlText w:val="o"/>
+      <w:lvlJc w:val="left"/>
+      <w:pPr>
+        <w:ind w:left="3600" w:hanging="360"/>
+      </w:pPr>
+      <w:rPr>
+        <w:rFonts w:ascii="Courier New" w:hAnsi="Courier New" w:cs="Courier New" w:hint="default"/>
+      </w:rPr>
+    </w:lvl>
+    <w:lvl w:ilvl="5" w:tplc="08090005" w:tentative="1">
+      <w:start w:val="1"/>
+      <w:numFmt w:val="bullet"/>
+      <w:lvlText w:val=""/>
+      <w:lvlJc w:val="left"/>
+      <w:pPr>
+        <w:ind w:left="4320" w:hanging="360"/>
+      </w:pPr>
+      <w:rPr>
+        <w:rFonts w:ascii="Wingdings" w:hAnsi="Wingdings" w:hint="default"/>
+      </w:rPr>
+    </w:lvl>
+    <w:lvl w:ilvl="6" w:tplc="08090001" w:tentative="1">
+      <w:start w:val="1"/>
+      <w:numFmt w:val="bullet"/>
+      <w:lvlText w:val=""/>
+      <w:lvlJc w:val="left"/>
+      <w:pPr>
+        <w:ind w:left="5040" w:hanging="360"/>
+      </w:pPr>
+      <w:rPr>
+        <w:rFonts w:ascii="Symbol" w:hAnsi="Symbol" w:hint="default"/>
+      </w:rPr>
+    </w:lvl>
+    <w:lvl w:ilvl="7" w:tplc="08090003" w:tentative="1">
+      <w:start w:val="1"/>
+      <w:numFmt w:val="bullet"/>
+      <w:lvlText w:val="o"/>
+      <w:lvlJc w:val="left"/>
+      <w:pPr>
+        <w:ind w:left="5760" w:hanging="360"/>
+      </w:pPr>
+      <w:rPr>
+        <w:rFonts w:ascii="Courier New" w:hAnsi="Courier New" w:cs="Courier New" w:hint="default"/>
+      </w:rPr>
+    </w:lvl>
+    <w:lvl w:ilvl="8" w:tplc="08090005" w:tentative="1">
+      <w:start w:val="1"/>
+      <w:numFmt w:val="bullet"/>
+      <w:lvlText w:val=""/>
+      <w:lvlJc w:val="left"/>
+      <w:pPr>
+        <w:ind w:left="6480" w:hanging="360"/>
+      </w:pPr>
+      <w:rPr>
+        <w:rFonts w:ascii="Wingdings" w:hAnsi="Wingdings" w:hint="default"/>
+      </w:rPr>
+    </w:lvl>
+  </w:abstractNum>
+  <w:abstractNum w:abstractNumId="24" w15:restartNumberingAfterBreak="0">
     <w:nsid w:val="582A7B31"/>
     <w:multiLevelType w:val="hybridMultilevel"/>
     <w:tmpl w:val="D9121D06"/>
@@ -4645,7 +8268,7 @@
       </w:rPr>
     </w:lvl>
   </w:abstractNum>
-  <w:abstractNum w:abstractNumId="16" w15:restartNumberingAfterBreak="0">
+  <w:abstractNum w:abstractNumId="25" w15:restartNumberingAfterBreak="0">
     <w:nsid w:val="5B604E4E"/>
     <w:multiLevelType w:val="hybridMultilevel"/>
     <w:tmpl w:val="92B49604"/>
@@ -4758,7 +8381,7 @@
       </w:rPr>
     </w:lvl>
   </w:abstractNum>
-  <w:abstractNum w:abstractNumId="17" w15:restartNumberingAfterBreak="0">
+  <w:abstractNum w:abstractNumId="26" w15:restartNumberingAfterBreak="0">
     <w:nsid w:val="5C6F5520"/>
     <w:multiLevelType w:val="hybridMultilevel"/>
     <w:tmpl w:val="4F40D9A2"/>
@@ -4871,7 +8494,120 @@
       </w:rPr>
     </w:lvl>
   </w:abstractNum>
-  <w:abstractNum w:abstractNumId="18" w15:restartNumberingAfterBreak="0">
+  <w:abstractNum w:abstractNumId="27" w15:restartNumberingAfterBreak="0">
+    <w:nsid w:val="6A144279"/>
+    <w:multiLevelType w:val="hybridMultilevel"/>
+    <w:tmpl w:val="DB2E0A76"/>
+    <w:lvl w:ilvl="0" w:tplc="08090001">
+      <w:start w:val="1"/>
+      <w:numFmt w:val="bullet"/>
+      <w:lvlText w:val=""/>
+      <w:lvlJc w:val="left"/>
+      <w:pPr>
+        <w:ind w:left="720" w:hanging="360"/>
+      </w:pPr>
+      <w:rPr>
+        <w:rFonts w:ascii="Symbol" w:hAnsi="Symbol" w:hint="default"/>
+      </w:rPr>
+    </w:lvl>
+    <w:lvl w:ilvl="1" w:tplc="08090003">
+      <w:start w:val="1"/>
+      <w:numFmt w:val="bullet"/>
+      <w:lvlText w:val="o"/>
+      <w:lvlJc w:val="left"/>
+      <w:pPr>
+        <w:ind w:left="1440" w:hanging="360"/>
+      </w:pPr>
+      <w:rPr>
+        <w:rFonts w:ascii="Courier New" w:hAnsi="Courier New" w:cs="Courier New" w:hint="default"/>
+      </w:rPr>
+    </w:lvl>
+    <w:lvl w:ilvl="2" w:tplc="08090005" w:tentative="1">
+      <w:start w:val="1"/>
+      <w:numFmt w:val="bullet"/>
+      <w:lvlText w:val=""/>
+      <w:lvlJc w:val="left"/>
+      <w:pPr>
+        <w:ind w:left="2160" w:hanging="360"/>
+      </w:pPr>
+      <w:rPr>
+        <w:rFonts w:ascii="Wingdings" w:hAnsi="Wingdings" w:hint="default"/>
+      </w:rPr>
+    </w:lvl>
+    <w:lvl w:ilvl="3" w:tplc="08090001" w:tentative="1">
+      <w:start w:val="1"/>
+      <w:numFmt w:val="bullet"/>
+      <w:lvlText w:val=""/>
+      <w:lvlJc w:val="left"/>
+      <w:pPr>
+        <w:ind w:left="2880" w:hanging="360"/>
+      </w:pPr>
+      <w:rPr>
+        <w:rFonts w:ascii="Symbol" w:hAnsi="Symbol" w:hint="default"/>
+      </w:rPr>
+    </w:lvl>
+    <w:lvl w:ilvl="4" w:tplc="08090003" w:tentative="1">
+      <w:start w:val="1"/>
+      <w:numFmt w:val="bullet"/>
+      <w:lvlText w:val="o"/>
+      <w:lvlJc w:val="left"/>
+      <w:pPr>
+        <w:ind w:left="3600" w:hanging="360"/>
+      </w:pPr>
+      <w:rPr>
+        <w:rFonts w:ascii="Courier New" w:hAnsi="Courier New" w:cs="Courier New" w:hint="default"/>
+      </w:rPr>
+    </w:lvl>
+    <w:lvl w:ilvl="5" w:tplc="08090005" w:tentative="1">
+      <w:start w:val="1"/>
+      <w:numFmt w:val="bullet"/>
+      <w:lvlText w:val=""/>
+      <w:lvlJc w:val="left"/>
+      <w:pPr>
+        <w:ind w:left="4320" w:hanging="360"/>
+      </w:pPr>
+      <w:rPr>
+        <w:rFonts w:ascii="Wingdings" w:hAnsi="Wingdings" w:hint="default"/>
+      </w:rPr>
+    </w:lvl>
+    <w:lvl w:ilvl="6" w:tplc="08090001" w:tentative="1">
+      <w:start w:val="1"/>
+      <w:numFmt w:val="bullet"/>
+      <w:lvlText w:val=""/>
+      <w:lvlJc w:val="left"/>
+      <w:pPr>
+        <w:ind w:left="5040" w:hanging="360"/>
+      </w:pPr>
+      <w:rPr>
+        <w:rFonts w:ascii="Symbol" w:hAnsi="Symbol" w:hint="default"/>
+      </w:rPr>
+    </w:lvl>
+    <w:lvl w:ilvl="7" w:tplc="08090003" w:tentative="1">
+      <w:start w:val="1"/>
+      <w:numFmt w:val="bullet"/>
+      <w:lvlText w:val="o"/>
+      <w:lvlJc w:val="left"/>
+      <w:pPr>
+        <w:ind w:left="5760" w:hanging="360"/>
+      </w:pPr>
+      <w:rPr>
+        <w:rFonts w:ascii="Courier New" w:hAnsi="Courier New" w:cs="Courier New" w:hint="default"/>
+      </w:rPr>
+    </w:lvl>
+    <w:lvl w:ilvl="8" w:tplc="08090005" w:tentative="1">
+      <w:start w:val="1"/>
+      <w:numFmt w:val="bullet"/>
+      <w:lvlText w:val=""/>
+      <w:lvlJc w:val="left"/>
+      <w:pPr>
+        <w:ind w:left="6480" w:hanging="360"/>
+      </w:pPr>
+      <w:rPr>
+        <w:rFonts w:ascii="Wingdings" w:hAnsi="Wingdings" w:hint="default"/>
+      </w:rPr>
+    </w:lvl>
+  </w:abstractNum>
+  <w:abstractNum w:abstractNumId="28" w15:restartNumberingAfterBreak="0">
     <w:nsid w:val="6B6430AD"/>
     <w:multiLevelType w:val="hybridMultilevel"/>
     <w:tmpl w:val="2F703C30"/>
@@ -4984,7 +8720,7 @@
       </w:rPr>
     </w:lvl>
   </w:abstractNum>
-  <w:abstractNum w:abstractNumId="19" w15:restartNumberingAfterBreak="0">
+  <w:abstractNum w:abstractNumId="29" w15:restartNumberingAfterBreak="0">
     <w:nsid w:val="6BDB7867"/>
     <w:multiLevelType w:val="hybridMultilevel"/>
     <w:tmpl w:val="9B44FD5C"/>
@@ -5097,7 +8833,7 @@
       </w:rPr>
     </w:lvl>
   </w:abstractNum>
-  <w:abstractNum w:abstractNumId="20" w15:restartNumberingAfterBreak="0">
+  <w:abstractNum w:abstractNumId="30" w15:restartNumberingAfterBreak="0">
     <w:nsid w:val="7E775FBB"/>
     <w:multiLevelType w:val="hybridMultilevel"/>
     <w:tmpl w:val="B510C636"/>
@@ -5211,67 +8947,97 @@
     </w:lvl>
   </w:abstractNum>
   <w:num w:numId="1">
+    <w:abstractNumId w:val="1"/>
+  </w:num>
+  <w:num w:numId="2">
+    <w:abstractNumId w:val="9"/>
+  </w:num>
+  <w:num w:numId="3">
+    <w:abstractNumId w:val="17"/>
+  </w:num>
+  <w:num w:numId="4">
+    <w:abstractNumId w:val="28"/>
+  </w:num>
+  <w:num w:numId="5">
+    <w:abstractNumId w:val="13"/>
+  </w:num>
+  <w:num w:numId="6">
+    <w:abstractNumId w:val="8"/>
+  </w:num>
+  <w:num w:numId="7">
+    <w:abstractNumId w:val="2"/>
+  </w:num>
+  <w:num w:numId="8">
+    <w:abstractNumId w:val="25"/>
+  </w:num>
+  <w:num w:numId="9">
+    <w:abstractNumId w:val="24"/>
+  </w:num>
+  <w:num w:numId="10">
+    <w:abstractNumId w:val="5"/>
+  </w:num>
+  <w:num w:numId="11">
+    <w:abstractNumId w:val="30"/>
+  </w:num>
+  <w:num w:numId="12">
+    <w:abstractNumId w:val="22"/>
+  </w:num>
+  <w:num w:numId="13">
+    <w:abstractNumId w:val="16"/>
+  </w:num>
+  <w:num w:numId="14">
+    <w:abstractNumId w:val="7"/>
+  </w:num>
+  <w:num w:numId="15">
+    <w:abstractNumId w:val="11"/>
+  </w:num>
+  <w:num w:numId="16">
+    <w:abstractNumId w:val="15"/>
+  </w:num>
+  <w:num w:numId="17">
+    <w:abstractNumId w:val="29"/>
+  </w:num>
+  <w:num w:numId="18">
+    <w:abstractNumId w:val="12"/>
+  </w:num>
+  <w:num w:numId="19">
+    <w:abstractNumId w:val="26"/>
+  </w:num>
+  <w:num w:numId="20">
+    <w:abstractNumId w:val="10"/>
+  </w:num>
+  <w:num w:numId="21">
+    <w:abstractNumId w:val="19"/>
+  </w:num>
+  <w:num w:numId="22">
+    <w:abstractNumId w:val="6"/>
+  </w:num>
+  <w:num w:numId="23">
     <w:abstractNumId w:val="0"/>
   </w:num>
-  <w:num w:numId="2">
-    <w:abstractNumId w:val="5"/>
+  <w:num w:numId="24">
+    <w:abstractNumId w:val="4"/>
   </w:num>
-  <w:num w:numId="3">
-    <w:abstractNumId w:val="12"/>
+  <w:num w:numId="25">
+    <w:abstractNumId w:val="3"/>
   </w:num>
-  <w:num w:numId="4">
+  <w:num w:numId="26">
+    <w:abstractNumId w:val="21"/>
+  </w:num>
+  <w:num w:numId="27">
+    <w:abstractNumId w:val="20"/>
+  </w:num>
+  <w:num w:numId="28">
     <w:abstractNumId w:val="18"/>
   </w:num>
-  <w:num w:numId="5">
-    <w:abstractNumId w:val="9"/>
-  </w:num>
-  <w:num w:numId="6">
-    <w:abstractNumId w:val="4"/>
-  </w:num>
-  <w:num w:numId="7">
-    <w:abstractNumId w:val="1"/>
-  </w:num>
-  <w:num w:numId="8">
-    <w:abstractNumId w:val="16"/>
-  </w:num>
-  <w:num w:numId="9">
-    <w:abstractNumId w:val="15"/>
-  </w:num>
-  <w:num w:numId="10">
-    <w:abstractNumId w:val="2"/>
-  </w:num>
-  <w:num w:numId="11">
-    <w:abstractNumId w:val="20"/>
-  </w:num>
-  <w:num w:numId="12">
+  <w:num w:numId="29">
     <w:abstractNumId w:val="14"/>
   </w:num>
-  <w:num w:numId="13">
-    <w:abstractNumId w:val="11"/>
+  <w:num w:numId="30">
+    <w:abstractNumId w:val="27"/>
   </w:num>
-  <w:num w:numId="14">
-    <w:abstractNumId w:val="3"/>
-  </w:num>
-  <w:num w:numId="15">
-    <w:abstractNumId w:val="7"/>
-  </w:num>
-  <w:num w:numId="16">
-    <w:abstractNumId w:val="10"/>
-  </w:num>
-  <w:num w:numId="17">
-    <w:abstractNumId w:val="19"/>
-  </w:num>
-  <w:num w:numId="18">
-    <w:abstractNumId w:val="8"/>
-  </w:num>
-  <w:num w:numId="19">
-    <w:abstractNumId w:val="17"/>
-  </w:num>
-  <w:num w:numId="20">
-    <w:abstractNumId w:val="6"/>
-  </w:num>
-  <w:num w:numId="21">
-    <w:abstractNumId w:val="13"/>
+  <w:num w:numId="31">
+    <w:abstractNumId w:val="23"/>
   </w:num>
 </w:numbering>
 </file>
@@ -5777,6 +9543,50 @@
       <w:contextualSpacing/>
     </w:pPr>
   </w:style>
+  <w:style w:type="paragraph" w:styleId="Header">
+    <w:name w:val="header"/>
+    <w:basedOn w:val="Normal"/>
+    <w:link w:val="HeaderChar"/>
+    <w:uiPriority w:val="99"/>
+    <w:unhideWhenUsed/>
+    <w:rsid w:val="00DF4801"/>
+    <w:pPr>
+      <w:tabs>
+        <w:tab w:val="center" w:pos="4513"/>
+        <w:tab w:val="right" w:pos="9026"/>
+      </w:tabs>
+      <w:spacing w:after="0" w:line="240" w:lineRule="auto"/>
+    </w:pPr>
+  </w:style>
+  <w:style w:type="character" w:customStyle="1" w:styleId="HeaderChar">
+    <w:name w:val="Header Char"/>
+    <w:basedOn w:val="DefaultParagraphFont"/>
+    <w:link w:val="Header"/>
+    <w:uiPriority w:val="99"/>
+    <w:rsid w:val="00DF4801"/>
+  </w:style>
+  <w:style w:type="paragraph" w:styleId="Footer">
+    <w:name w:val="footer"/>
+    <w:basedOn w:val="Normal"/>
+    <w:link w:val="FooterChar"/>
+    <w:uiPriority w:val="99"/>
+    <w:unhideWhenUsed/>
+    <w:rsid w:val="00DF4801"/>
+    <w:pPr>
+      <w:tabs>
+        <w:tab w:val="center" w:pos="4513"/>
+        <w:tab w:val="right" w:pos="9026"/>
+      </w:tabs>
+      <w:spacing w:after="0" w:line="240" w:lineRule="auto"/>
+    </w:pPr>
+  </w:style>
+  <w:style w:type="character" w:customStyle="1" w:styleId="FooterChar">
+    <w:name w:val="Footer Char"/>
+    <w:basedOn w:val="DefaultParagraphFont"/>
+    <w:link w:val="Footer"/>
+    <w:uiPriority w:val="99"/>
+    <w:rsid w:val="00DF4801"/>
+  </w:style>
 </w:styles>
 </file>
 

</xml_diff>

<commit_message>
Table for datasets ammended
</commit_message>
<xml_diff>
--- a/doc/Points for lit.docx
+++ b/doc/Points for lit.docx
@@ -4501,11 +4501,11 @@
         <w:tblLook w:val="04A0" w:firstRow="1" w:lastRow="0" w:firstColumn="1" w:lastColumn="0" w:noHBand="0" w:noVBand="1"/>
       </w:tblPr>
       <w:tblGrid>
-        <w:gridCol w:w="1803"/>
-        <w:gridCol w:w="1803"/>
-        <w:gridCol w:w="1803"/>
-        <w:gridCol w:w="1803"/>
-        <w:gridCol w:w="1804"/>
+        <w:gridCol w:w="1796"/>
+        <w:gridCol w:w="1827"/>
+        <w:gridCol w:w="1795"/>
+        <w:gridCol w:w="1799"/>
+        <w:gridCol w:w="1799"/>
       </w:tblGrid>
       <w:tr>
         <w:trPr>
@@ -5195,8 +5195,6 @@
             </w:r>
           </w:p>
         </w:tc>
-        <w:bookmarkStart w:id="0" w:name="_GoBack"/>
-        <w:bookmarkEnd w:id="0"/>
       </w:tr>
       <w:tr>
         <w:tc>
@@ -5392,6 +5390,835 @@
           </w:p>
         </w:tc>
       </w:tr>
+      <w:tr>
+        <w:tc>
+          <w:tcPr>
+            <w:cnfStyle w:val="001000000000" w:firstRow="0" w:lastRow="0" w:firstColumn="1" w:lastColumn="0" w:oddVBand="0" w:evenVBand="0" w:oddHBand="0" w:evenHBand="0" w:firstRowFirstColumn="0" w:firstRowLastColumn="0" w:lastRowFirstColumn="0" w:lastRowLastColumn="0"/>
+            <w:tcW w:w="1803" w:type="dxa"/>
+          </w:tcPr>
+          <w:p>
+            <w:pPr>
+              <w:rPr>
+                <w:lang w:eastAsia="en-GB"/>
+              </w:rPr>
+            </w:pPr>
+            <w:r>
+              <w:rPr>
+                <w:lang w:eastAsia="en-GB"/>
+              </w:rPr>
+              <w:t>Safara</w:t>
+            </w:r>
+          </w:p>
+        </w:tc>
+        <w:tc>
+          <w:tcPr>
+            <w:tcW w:w="1803" w:type="dxa"/>
+          </w:tcPr>
+          <w:p>
+            <w:pPr>
+              <w:cnfStyle w:val="000000000000" w:firstRow="0" w:lastRow="0" w:firstColumn="0" w:lastColumn="0" w:oddVBand="0" w:evenVBand="0" w:oddHBand="0" w:evenHBand="0" w:firstRowFirstColumn="0" w:firstRowLastColumn="0" w:lastRowFirstColumn="0" w:lastRowLastColumn="0"/>
+              <w:rPr>
+                <w:lang w:eastAsia="en-GB"/>
+              </w:rPr>
+            </w:pPr>
+            <w:r>
+              <w:rPr>
+                <w:lang w:eastAsia="en-GB"/>
+              </w:rPr>
+              <w:t>/</w:t>
+            </w:r>
+          </w:p>
+        </w:tc>
+        <w:tc>
+          <w:tcPr>
+            <w:tcW w:w="1803" w:type="dxa"/>
+          </w:tcPr>
+          <w:p>
+            <w:pPr>
+              <w:cnfStyle w:val="000000000000" w:firstRow="0" w:lastRow="0" w:firstColumn="0" w:lastColumn="0" w:oddVBand="0" w:evenVBand="0" w:oddHBand="0" w:evenHBand="0" w:firstRowFirstColumn="0" w:firstRowLastColumn="0" w:lastRowFirstColumn="0" w:lastRowLastColumn="0"/>
+              <w:rPr>
+                <w:lang w:eastAsia="en-GB"/>
+              </w:rPr>
+            </w:pPr>
+            <w:r>
+              <w:rPr>
+                <w:lang w:eastAsia="en-GB"/>
+              </w:rPr>
+              <w:t>11</w:t>
+            </w:r>
+          </w:p>
+        </w:tc>
+        <w:tc>
+          <w:tcPr>
+            <w:tcW w:w="1803" w:type="dxa"/>
+          </w:tcPr>
+          <w:p>
+            <w:pPr>
+              <w:cnfStyle w:val="000000000000" w:firstRow="0" w:lastRow="0" w:firstColumn="0" w:lastColumn="0" w:oddVBand="0" w:evenVBand="0" w:oddHBand="0" w:evenHBand="0" w:firstRowFirstColumn="0" w:firstRowLastColumn="0" w:lastRowFirstColumn="0" w:lastRowLastColumn="0"/>
+              <w:rPr>
+                <w:lang w:eastAsia="en-GB"/>
+              </w:rPr>
+            </w:pPr>
+            <w:r>
+              <w:rPr>
+                <w:lang w:eastAsia="en-GB"/>
+              </w:rPr>
+              <w:t>Yes</w:t>
+            </w:r>
+          </w:p>
+        </w:tc>
+        <w:tc>
+          <w:tcPr>
+            <w:tcW w:w="1804" w:type="dxa"/>
+          </w:tcPr>
+          <w:p>
+            <w:pPr>
+              <w:cnfStyle w:val="000000000000" w:firstRow="0" w:lastRow="0" w:firstColumn="0" w:lastColumn="0" w:oddVBand="0" w:evenVBand="0" w:oddHBand="0" w:evenHBand="0" w:firstRowFirstColumn="0" w:firstRowLastColumn="0" w:lastRowFirstColumn="0" w:lastRowLastColumn="0"/>
+              <w:rPr>
+                <w:lang w:eastAsia="en-GB"/>
+              </w:rPr>
+            </w:pPr>
+            <w:r>
+              <w:rPr>
+                <w:lang w:eastAsia="en-GB"/>
+              </w:rPr>
+              <w:t>2022</w:t>
+            </w:r>
+          </w:p>
+        </w:tc>
+      </w:tr>
+      <w:tr>
+        <w:tc>
+          <w:tcPr>
+            <w:cnfStyle w:val="001000000000" w:firstRow="0" w:lastRow="0" w:firstColumn="1" w:lastColumn="0" w:oddVBand="0" w:evenVBand="0" w:oddHBand="0" w:evenHBand="0" w:firstRowFirstColumn="0" w:firstRowLastColumn="0" w:lastRowFirstColumn="0" w:lastRowLastColumn="0"/>
+            <w:tcW w:w="1803" w:type="dxa"/>
+          </w:tcPr>
+          <w:p>
+            <w:pPr>
+              <w:rPr>
+                <w:lang w:eastAsia="en-GB"/>
+              </w:rPr>
+            </w:pPr>
+            <w:r>
+              <w:rPr>
+                <w:lang w:eastAsia="en-GB"/>
+              </w:rPr>
+              <w:t>Rusniati</w:t>
+            </w:r>
+          </w:p>
+        </w:tc>
+        <w:tc>
+          <w:tcPr>
+            <w:tcW w:w="1803" w:type="dxa"/>
+          </w:tcPr>
+          <w:p>
+            <w:pPr>
+              <w:cnfStyle w:val="000000000000" w:firstRow="0" w:lastRow="0" w:firstColumn="0" w:lastColumn="0" w:oddVBand="0" w:evenVBand="0" w:oddHBand="0" w:evenHBand="0" w:firstRowFirstColumn="0" w:firstRowLastColumn="0" w:lastRowFirstColumn="0" w:lastRowLastColumn="0"/>
+              <w:rPr>
+                <w:lang w:eastAsia="en-GB"/>
+              </w:rPr>
+            </w:pPr>
+            <w:r>
+              <w:rPr>
+                <w:lang w:eastAsia="en-GB"/>
+              </w:rPr>
+              <w:t>100</w:t>
+            </w:r>
+          </w:p>
+        </w:tc>
+        <w:tc>
+          <w:tcPr>
+            <w:tcW w:w="1803" w:type="dxa"/>
+          </w:tcPr>
+          <w:p>
+            <w:pPr>
+              <w:cnfStyle w:val="000000000000" w:firstRow="0" w:lastRow="0" w:firstColumn="0" w:lastColumn="0" w:oddVBand="0" w:evenVBand="0" w:oddHBand="0" w:evenHBand="0" w:firstRowFirstColumn="0" w:firstRowLastColumn="0" w:lastRowFirstColumn="0" w:lastRowLastColumn="0"/>
+              <w:rPr>
+                <w:lang w:eastAsia="en-GB"/>
+              </w:rPr>
+            </w:pPr>
+            <w:r>
+              <w:rPr>
+                <w:lang w:eastAsia="en-GB"/>
+              </w:rPr>
+              <w:t>3</w:t>
+            </w:r>
+          </w:p>
+        </w:tc>
+        <w:tc>
+          <w:tcPr>
+            <w:tcW w:w="1803" w:type="dxa"/>
+          </w:tcPr>
+          <w:p>
+            <w:pPr>
+              <w:cnfStyle w:val="000000000000" w:firstRow="0" w:lastRow="0" w:firstColumn="0" w:lastColumn="0" w:oddVBand="0" w:evenVBand="0" w:oddHBand="0" w:evenHBand="0" w:firstRowFirstColumn="0" w:firstRowLastColumn="0" w:lastRowFirstColumn="0" w:lastRowLastColumn="0"/>
+              <w:rPr>
+                <w:lang w:eastAsia="en-GB"/>
+              </w:rPr>
+            </w:pPr>
+            <w:r>
+              <w:rPr>
+                <w:lang w:eastAsia="en-GB"/>
+              </w:rPr>
+              <w:t>No</w:t>
+            </w:r>
+            <w:r>
+              <w:rPr>
+                <w:lang w:eastAsia="en-GB"/>
+              </w:rPr>
+              <w:t xml:space="preserve"> (Personal Survey)</w:t>
+            </w:r>
+            <w:bookmarkStart w:id="0" w:name="_GoBack"/>
+            <w:bookmarkEnd w:id="0"/>
+          </w:p>
+        </w:tc>
+        <w:tc>
+          <w:tcPr>
+            <w:tcW w:w="1804" w:type="dxa"/>
+          </w:tcPr>
+          <w:p>
+            <w:pPr>
+              <w:cnfStyle w:val="000000000000" w:firstRow="0" w:lastRow="0" w:firstColumn="0" w:lastColumn="0" w:oddVBand="0" w:evenVBand="0" w:oddHBand="0" w:evenHBand="0" w:firstRowFirstColumn="0" w:firstRowLastColumn="0" w:lastRowFirstColumn="0" w:lastRowLastColumn="0"/>
+              <w:rPr>
+                <w:lang w:eastAsia="en-GB"/>
+              </w:rPr>
+            </w:pPr>
+            <w:r>
+              <w:rPr>
+                <w:lang w:eastAsia="en-GB"/>
+              </w:rPr>
+              <w:t>2024</w:t>
+            </w:r>
+          </w:p>
+        </w:tc>
+      </w:tr>
+      <w:tr>
+        <w:tc>
+          <w:tcPr>
+            <w:cnfStyle w:val="001000000000" w:firstRow="0" w:lastRow="0" w:firstColumn="1" w:lastColumn="0" w:oddVBand="0" w:evenVBand="0" w:oddHBand="0" w:evenHBand="0" w:firstRowFirstColumn="0" w:firstRowLastColumn="0" w:lastRowFirstColumn="0" w:lastRowLastColumn="0"/>
+            <w:tcW w:w="1803" w:type="dxa"/>
+          </w:tcPr>
+          <w:p>
+            <w:pPr>
+              <w:rPr>
+                <w:lang w:eastAsia="en-GB"/>
+              </w:rPr>
+            </w:pPr>
+            <w:r>
+              <w:rPr>
+                <w:lang w:eastAsia="en-GB"/>
+              </w:rPr>
+              <w:t>Pyzalska</w:t>
+            </w:r>
+          </w:p>
+        </w:tc>
+        <w:tc>
+          <w:tcPr>
+            <w:tcW w:w="1803" w:type="dxa"/>
+          </w:tcPr>
+          <w:p>
+            <w:pPr>
+              <w:cnfStyle w:val="000000000000" w:firstRow="0" w:lastRow="0" w:firstColumn="0" w:lastColumn="0" w:oddVBand="0" w:evenVBand="0" w:oddHBand="0" w:evenHBand="0" w:firstRowFirstColumn="0" w:firstRowLastColumn="0" w:lastRowFirstColumn="0" w:lastRowLastColumn="0"/>
+              <w:rPr>
+                <w:lang w:eastAsia="en-GB"/>
+              </w:rPr>
+            </w:pPr>
+            <w:r>
+              <w:rPr>
+                <w:lang w:eastAsia="en-GB"/>
+              </w:rPr>
+              <w:t>26,568</w:t>
+            </w:r>
+          </w:p>
+        </w:tc>
+        <w:tc>
+          <w:tcPr>
+            <w:tcW w:w="1803" w:type="dxa"/>
+          </w:tcPr>
+          <w:p>
+            <w:pPr>
+              <w:cnfStyle w:val="000000000000" w:firstRow="0" w:lastRow="0" w:firstColumn="0" w:lastColumn="0" w:oddVBand="0" w:evenVBand="0" w:oddHBand="0" w:evenHBand="0" w:firstRowFirstColumn="0" w:firstRowLastColumn="0" w:lastRowFirstColumn="0" w:lastRowLastColumn="0"/>
+              <w:rPr>
+                <w:lang w:eastAsia="en-GB"/>
+              </w:rPr>
+            </w:pPr>
+            <w:r>
+              <w:rPr>
+                <w:lang w:eastAsia="en-GB"/>
+              </w:rPr>
+              <w:t>/</w:t>
+            </w:r>
+          </w:p>
+        </w:tc>
+        <w:tc>
+          <w:tcPr>
+            <w:tcW w:w="1803" w:type="dxa"/>
+          </w:tcPr>
+          <w:p>
+            <w:pPr>
+              <w:cnfStyle w:val="000000000000" w:firstRow="0" w:lastRow="0" w:firstColumn="0" w:lastColumn="0" w:oddVBand="0" w:evenVBand="0" w:oddHBand="0" w:evenHBand="0" w:firstRowFirstColumn="0" w:firstRowLastColumn="0" w:lastRowFirstColumn="0" w:lastRowLastColumn="0"/>
+              <w:rPr>
+                <w:lang w:eastAsia="en-GB"/>
+              </w:rPr>
+            </w:pPr>
+            <w:r>
+              <w:rPr>
+                <w:lang w:eastAsia="en-GB"/>
+              </w:rPr>
+              <w:t>No</w:t>
+            </w:r>
+          </w:p>
+        </w:tc>
+        <w:tc>
+          <w:tcPr>
+            <w:tcW w:w="1804" w:type="dxa"/>
+          </w:tcPr>
+          <w:p>
+            <w:pPr>
+              <w:cnfStyle w:val="000000000000" w:firstRow="0" w:lastRow="0" w:firstColumn="0" w:lastColumn="0" w:oddVBand="0" w:evenVBand="0" w:oddHBand="0" w:evenHBand="0" w:firstRowFirstColumn="0" w:firstRowLastColumn="0" w:lastRowFirstColumn="0" w:lastRowLastColumn="0"/>
+              <w:rPr>
+                <w:lang w:eastAsia="en-GB"/>
+              </w:rPr>
+            </w:pPr>
+            <w:r>
+              <w:rPr>
+                <w:lang w:eastAsia="en-GB"/>
+              </w:rPr>
+              <w:t>2020</w:t>
+            </w:r>
+          </w:p>
+        </w:tc>
+      </w:tr>
+      <w:tr>
+        <w:tc>
+          <w:tcPr>
+            <w:cnfStyle w:val="001000000000" w:firstRow="0" w:lastRow="0" w:firstColumn="1" w:lastColumn="0" w:oddVBand="0" w:evenVBand="0" w:oddHBand="0" w:evenHBand="0" w:firstRowFirstColumn="0" w:firstRowLastColumn="0" w:lastRowFirstColumn="0" w:lastRowLastColumn="0"/>
+            <w:tcW w:w="1803" w:type="dxa"/>
+          </w:tcPr>
+          <w:p>
+            <w:pPr>
+              <w:rPr>
+                <w:lang w:eastAsia="en-GB"/>
+              </w:rPr>
+            </w:pPr>
+            <w:r>
+              <w:rPr>
+                <w:lang w:eastAsia="en-GB"/>
+              </w:rPr>
+              <w:t>Khatter</w:t>
+            </w:r>
+          </w:p>
+        </w:tc>
+        <w:tc>
+          <w:tcPr>
+            <w:tcW w:w="1803" w:type="dxa"/>
+          </w:tcPr>
+          <w:p>
+            <w:pPr>
+              <w:pStyle w:val="ListParagraph"/>
+              <w:numPr>
+                <w:ilvl w:val="0"/>
+                <w:numId w:val="34"/>
+              </w:numPr>
+              <w:cnfStyle w:val="000000000000" w:firstRow="0" w:lastRow="0" w:firstColumn="0" w:lastColumn="0" w:oddVBand="0" w:evenVBand="0" w:oddHBand="0" w:evenHBand="0" w:firstRowFirstColumn="0" w:firstRowLastColumn="0" w:lastRowFirstColumn="0" w:lastRowLastColumn="0"/>
+              <w:rPr>
+                <w:lang w:eastAsia="en-GB"/>
+              </w:rPr>
+            </w:pPr>
+            <w:r>
+              <w:rPr>
+                <w:lang w:eastAsia="en-GB"/>
+              </w:rPr>
+              <w:t>1</w:t>
+            </w:r>
+            <w:r>
+              <w:rPr>
+                <w:vertAlign w:val="superscript"/>
+                <w:lang w:eastAsia="en-GB"/>
+              </w:rPr>
+              <w:t>st</w:t>
+            </w:r>
+            <w:r>
+              <w:rPr>
+                <w:lang w:eastAsia="en-GB"/>
+              </w:rPr>
+              <w:t xml:space="preserve"> dataset= /</w:t>
+            </w:r>
+          </w:p>
+          <w:p>
+            <w:pPr>
+              <w:pStyle w:val="ListParagraph"/>
+              <w:numPr>
+                <w:ilvl w:val="0"/>
+                <w:numId w:val="34"/>
+              </w:numPr>
+              <w:cnfStyle w:val="000000000000" w:firstRow="0" w:lastRow="0" w:firstColumn="0" w:lastColumn="0" w:oddVBand="0" w:evenVBand="0" w:oddHBand="0" w:evenHBand="0" w:firstRowFirstColumn="0" w:firstRowLastColumn="0" w:lastRowFirstColumn="0" w:lastRowLastColumn="0"/>
+              <w:rPr>
+                <w:lang w:eastAsia="en-GB"/>
+              </w:rPr>
+            </w:pPr>
+            <w:r>
+              <w:rPr>
+                <w:lang w:eastAsia="en-GB"/>
+              </w:rPr>
+              <w:t>2</w:t>
+            </w:r>
+            <w:r>
+              <w:rPr>
+                <w:vertAlign w:val="superscript"/>
+                <w:lang w:eastAsia="en-GB"/>
+              </w:rPr>
+              <w:t>nd</w:t>
+            </w:r>
+            <w:r>
+              <w:rPr>
+                <w:lang w:eastAsia="en-GB"/>
+              </w:rPr>
+              <w:t xml:space="preserve"> dataset=2 million +</w:t>
+            </w:r>
+          </w:p>
+          <w:p>
+            <w:pPr>
+              <w:cnfStyle w:val="000000000000" w:firstRow="0" w:lastRow="0" w:firstColumn="0" w:lastColumn="0" w:oddVBand="0" w:evenVBand="0" w:oddHBand="0" w:evenHBand="0" w:firstRowFirstColumn="0" w:firstRowLastColumn="0" w:lastRowFirstColumn="0" w:lastRowLastColumn="0"/>
+              <w:rPr>
+                <w:lang w:eastAsia="en-GB"/>
+              </w:rPr>
+            </w:pPr>
+          </w:p>
+        </w:tc>
+        <w:tc>
+          <w:tcPr>
+            <w:tcW w:w="1803" w:type="dxa"/>
+          </w:tcPr>
+          <w:p>
+            <w:pPr>
+              <w:pStyle w:val="ListParagraph"/>
+              <w:numPr>
+                <w:ilvl w:val="0"/>
+                <w:numId w:val="34"/>
+              </w:numPr>
+              <w:cnfStyle w:val="000000000000" w:firstRow="0" w:lastRow="0" w:firstColumn="0" w:lastColumn="0" w:oddVBand="0" w:evenVBand="0" w:oddHBand="0" w:evenHBand="0" w:firstRowFirstColumn="0" w:firstRowLastColumn="0" w:lastRowFirstColumn="0" w:lastRowLastColumn="0"/>
+              <w:rPr>
+                <w:lang w:eastAsia="en-GB"/>
+              </w:rPr>
+            </w:pPr>
+            <w:r>
+              <w:rPr>
+                <w:lang w:eastAsia="en-GB"/>
+              </w:rPr>
+              <w:t>8</w:t>
+            </w:r>
+          </w:p>
+          <w:p>
+            <w:pPr>
+              <w:pStyle w:val="ListParagraph"/>
+              <w:numPr>
+                <w:ilvl w:val="0"/>
+                <w:numId w:val="34"/>
+              </w:numPr>
+              <w:cnfStyle w:val="000000000000" w:firstRow="0" w:lastRow="0" w:firstColumn="0" w:lastColumn="0" w:oddVBand="0" w:evenVBand="0" w:oddHBand="0" w:evenHBand="0" w:firstRowFirstColumn="0" w:firstRowLastColumn="0" w:lastRowFirstColumn="0" w:lastRowLastColumn="0"/>
+              <w:rPr>
+                <w:lang w:eastAsia="en-GB"/>
+              </w:rPr>
+            </w:pPr>
+            <w:r>
+              <w:rPr>
+                <w:lang w:eastAsia="en-GB"/>
+              </w:rPr>
+              <w:t>4</w:t>
+            </w:r>
+          </w:p>
+        </w:tc>
+        <w:tc>
+          <w:tcPr>
+            <w:tcW w:w="1803" w:type="dxa"/>
+          </w:tcPr>
+          <w:p>
+            <w:pPr>
+              <w:pStyle w:val="ListParagraph"/>
+              <w:numPr>
+                <w:ilvl w:val="0"/>
+                <w:numId w:val="34"/>
+              </w:numPr>
+              <w:cnfStyle w:val="000000000000" w:firstRow="0" w:lastRow="0" w:firstColumn="0" w:lastColumn="0" w:oddVBand="0" w:evenVBand="0" w:oddHBand="0" w:evenHBand="0" w:firstRowFirstColumn="0" w:firstRowLastColumn="0" w:lastRowFirstColumn="0" w:lastRowLastColumn="0"/>
+              <w:rPr>
+                <w:lang w:eastAsia="en-GB"/>
+              </w:rPr>
+            </w:pPr>
+            <w:r>
+              <w:rPr>
+                <w:lang w:eastAsia="en-GB"/>
+              </w:rPr>
+              <w:t>Yes</w:t>
+            </w:r>
+          </w:p>
+          <w:p>
+            <w:pPr>
+              <w:pStyle w:val="ListParagraph"/>
+              <w:numPr>
+                <w:ilvl w:val="0"/>
+                <w:numId w:val="34"/>
+              </w:numPr>
+              <w:cnfStyle w:val="000000000000" w:firstRow="0" w:lastRow="0" w:firstColumn="0" w:lastColumn="0" w:oddVBand="0" w:evenVBand="0" w:oddHBand="0" w:evenHBand="0" w:firstRowFirstColumn="0" w:firstRowLastColumn="0" w:lastRowFirstColumn="0" w:lastRowLastColumn="0"/>
+              <w:rPr>
+                <w:lang w:eastAsia="en-GB"/>
+              </w:rPr>
+            </w:pPr>
+            <w:r>
+              <w:rPr>
+                <w:lang w:eastAsia="en-GB"/>
+              </w:rPr>
+              <w:t>Yes</w:t>
+            </w:r>
+          </w:p>
+        </w:tc>
+        <w:tc>
+          <w:tcPr>
+            <w:tcW w:w="1804" w:type="dxa"/>
+          </w:tcPr>
+          <w:p>
+            <w:pPr>
+              <w:pStyle w:val="ListParagraph"/>
+              <w:numPr>
+                <w:ilvl w:val="0"/>
+                <w:numId w:val="34"/>
+              </w:numPr>
+              <w:cnfStyle w:val="000000000000" w:firstRow="0" w:lastRow="0" w:firstColumn="0" w:lastColumn="0" w:oddVBand="0" w:evenVBand="0" w:oddHBand="0" w:evenHBand="0" w:firstRowFirstColumn="0" w:firstRowLastColumn="0" w:lastRowFirstColumn="0" w:lastRowLastColumn="0"/>
+              <w:rPr>
+                <w:lang w:eastAsia="en-GB"/>
+              </w:rPr>
+            </w:pPr>
+            <w:r>
+              <w:rPr>
+                <w:lang w:eastAsia="en-GB"/>
+              </w:rPr>
+              <w:t>2016</w:t>
+            </w:r>
+          </w:p>
+          <w:p>
+            <w:pPr>
+              <w:pStyle w:val="ListParagraph"/>
+              <w:numPr>
+                <w:ilvl w:val="0"/>
+                <w:numId w:val="34"/>
+              </w:numPr>
+              <w:cnfStyle w:val="000000000000" w:firstRow="0" w:lastRow="0" w:firstColumn="0" w:lastColumn="0" w:oddVBand="0" w:evenVBand="0" w:oddHBand="0" w:evenHBand="0" w:firstRowFirstColumn="0" w:firstRowLastColumn="0" w:lastRowFirstColumn="0" w:lastRowLastColumn="0"/>
+              <w:rPr>
+                <w:lang w:eastAsia="en-GB"/>
+              </w:rPr>
+            </w:pPr>
+            <w:r>
+              <w:rPr>
+                <w:lang w:eastAsia="en-GB"/>
+              </w:rPr>
+              <w:t>2018</w:t>
+            </w:r>
+          </w:p>
+        </w:tc>
+      </w:tr>
+      <w:tr>
+        <w:tc>
+          <w:tcPr>
+            <w:cnfStyle w:val="001000000000" w:firstRow="0" w:lastRow="0" w:firstColumn="1" w:lastColumn="0" w:oddVBand="0" w:evenVBand="0" w:oddHBand="0" w:evenHBand="0" w:firstRowFirstColumn="0" w:firstRowLastColumn="0" w:lastRowFirstColumn="0" w:lastRowLastColumn="0"/>
+            <w:tcW w:w="1803" w:type="dxa"/>
+          </w:tcPr>
+          <w:p>
+            <w:pPr>
+              <w:rPr>
+                <w:lang w:eastAsia="en-GB"/>
+              </w:rPr>
+            </w:pPr>
+            <w:r>
+              <w:rPr>
+                <w:lang w:eastAsia="en-GB"/>
+              </w:rPr>
+              <w:t>Huang</w:t>
+            </w:r>
+          </w:p>
+        </w:tc>
+        <w:tc>
+          <w:tcPr>
+            <w:tcW w:w="1803" w:type="dxa"/>
+          </w:tcPr>
+          <w:p>
+            <w:pPr>
+              <w:ind w:left="360"/>
+              <w:cnfStyle w:val="000000000000" w:firstRow="0" w:lastRow="0" w:firstColumn="0" w:lastColumn="0" w:oddVBand="0" w:evenVBand="0" w:oddHBand="0" w:evenHBand="0" w:firstRowFirstColumn="0" w:firstRowLastColumn="0" w:lastRowFirstColumn="0" w:lastRowLastColumn="0"/>
+              <w:rPr>
+                <w:lang w:eastAsia="en-GB"/>
+              </w:rPr>
+            </w:pPr>
+            <w:r>
+              <w:rPr>
+                <w:lang w:eastAsia="en-GB"/>
+              </w:rPr>
+              <w:t>/</w:t>
+            </w:r>
+          </w:p>
+        </w:tc>
+        <w:tc>
+          <w:tcPr>
+            <w:tcW w:w="1803" w:type="dxa"/>
+          </w:tcPr>
+          <w:p>
+            <w:pPr>
+              <w:ind w:left="360"/>
+              <w:cnfStyle w:val="000000000000" w:firstRow="0" w:lastRow="0" w:firstColumn="0" w:lastColumn="0" w:oddVBand="0" w:evenVBand="0" w:oddHBand="0" w:evenHBand="0" w:firstRowFirstColumn="0" w:firstRowLastColumn="0" w:lastRowFirstColumn="0" w:lastRowLastColumn="0"/>
+              <w:rPr>
+                <w:lang w:eastAsia="en-GB"/>
+              </w:rPr>
+            </w:pPr>
+            <w:r>
+              <w:rPr>
+                <w:lang w:eastAsia="en-GB"/>
+              </w:rPr>
+              <w:t>3</w:t>
+            </w:r>
+          </w:p>
+        </w:tc>
+        <w:tc>
+          <w:tcPr>
+            <w:tcW w:w="1803" w:type="dxa"/>
+          </w:tcPr>
+          <w:p>
+            <w:pPr>
+              <w:ind w:left="360"/>
+              <w:cnfStyle w:val="000000000000" w:firstRow="0" w:lastRow="0" w:firstColumn="0" w:lastColumn="0" w:oddVBand="0" w:evenVBand="0" w:oddHBand="0" w:evenHBand="0" w:firstRowFirstColumn="0" w:firstRowLastColumn="0" w:lastRowFirstColumn="0" w:lastRowLastColumn="0"/>
+              <w:rPr>
+                <w:lang w:eastAsia="en-GB"/>
+              </w:rPr>
+            </w:pPr>
+            <w:r>
+              <w:rPr>
+                <w:lang w:eastAsia="en-GB"/>
+              </w:rPr>
+              <w:t>No</w:t>
+            </w:r>
+          </w:p>
+        </w:tc>
+        <w:tc>
+          <w:tcPr>
+            <w:tcW w:w="1804" w:type="dxa"/>
+          </w:tcPr>
+          <w:p>
+            <w:pPr>
+              <w:ind w:left="360"/>
+              <w:cnfStyle w:val="000000000000" w:firstRow="0" w:lastRow="0" w:firstColumn="0" w:lastColumn="0" w:oddVBand="0" w:evenVBand="0" w:oddHBand="0" w:evenHBand="0" w:firstRowFirstColumn="0" w:firstRowLastColumn="0" w:lastRowFirstColumn="0" w:lastRowLastColumn="0"/>
+              <w:rPr>
+                <w:lang w:eastAsia="en-GB"/>
+              </w:rPr>
+            </w:pPr>
+            <w:r>
+              <w:rPr>
+                <w:lang w:eastAsia="en-GB"/>
+              </w:rPr>
+              <w:t>2014</w:t>
+            </w:r>
+          </w:p>
+        </w:tc>
+      </w:tr>
+      <w:tr>
+        <w:tc>
+          <w:tcPr>
+            <w:cnfStyle w:val="001000000000" w:firstRow="0" w:lastRow="0" w:firstColumn="1" w:lastColumn="0" w:oddVBand="0" w:evenVBand="0" w:oddHBand="0" w:evenHBand="0" w:firstRowFirstColumn="0" w:firstRowLastColumn="0" w:lastRowFirstColumn="0" w:lastRowLastColumn="0"/>
+            <w:tcW w:w="1803" w:type="dxa"/>
+          </w:tcPr>
+          <w:p>
+            <w:pPr>
+              <w:rPr>
+                <w:lang w:eastAsia="en-GB"/>
+              </w:rPr>
+            </w:pPr>
+            <w:r>
+              <w:rPr>
+                <w:lang w:eastAsia="en-GB"/>
+              </w:rPr>
+              <w:t>Farkas</w:t>
+            </w:r>
+          </w:p>
+        </w:tc>
+        <w:tc>
+          <w:tcPr>
+            <w:tcW w:w="1803" w:type="dxa"/>
+          </w:tcPr>
+          <w:p>
+            <w:pPr>
+              <w:ind w:left="360"/>
+              <w:cnfStyle w:val="000000000000" w:firstRow="0" w:lastRow="0" w:firstColumn="0" w:lastColumn="0" w:oddVBand="0" w:evenVBand="0" w:oddHBand="0" w:evenHBand="0" w:firstRowFirstColumn="0" w:firstRowLastColumn="0" w:lastRowFirstColumn="0" w:lastRowLastColumn="0"/>
+              <w:rPr>
+                <w:lang w:eastAsia="en-GB"/>
+              </w:rPr>
+            </w:pPr>
+            <w:r>
+              <w:rPr>
+                <w:lang w:eastAsia="en-GB"/>
+              </w:rPr>
+              <w:t>/</w:t>
+            </w:r>
+          </w:p>
+        </w:tc>
+        <w:tc>
+          <w:tcPr>
+            <w:tcW w:w="1803" w:type="dxa"/>
+          </w:tcPr>
+          <w:p>
+            <w:pPr>
+              <w:ind w:left="360"/>
+              <w:cnfStyle w:val="000000000000" w:firstRow="0" w:lastRow="0" w:firstColumn="0" w:lastColumn="0" w:oddVBand="0" w:evenVBand="0" w:oddHBand="0" w:evenHBand="0" w:firstRowFirstColumn="0" w:firstRowLastColumn="0" w:lastRowFirstColumn="0" w:lastRowLastColumn="0"/>
+              <w:rPr>
+                <w:lang w:eastAsia="en-GB"/>
+              </w:rPr>
+            </w:pPr>
+            <w:r>
+              <w:rPr>
+                <w:lang w:eastAsia="en-GB"/>
+              </w:rPr>
+              <w:t>/</w:t>
+            </w:r>
+          </w:p>
+        </w:tc>
+        <w:tc>
+          <w:tcPr>
+            <w:tcW w:w="1803" w:type="dxa"/>
+          </w:tcPr>
+          <w:p>
+            <w:pPr>
+              <w:ind w:left="360"/>
+              <w:cnfStyle w:val="000000000000" w:firstRow="0" w:lastRow="0" w:firstColumn="0" w:lastColumn="0" w:oddVBand="0" w:evenVBand="0" w:oddHBand="0" w:evenHBand="0" w:firstRowFirstColumn="0" w:firstRowLastColumn="0" w:lastRowFirstColumn="0" w:lastRowLastColumn="0"/>
+              <w:rPr>
+                <w:lang w:eastAsia="en-GB"/>
+              </w:rPr>
+            </w:pPr>
+            <w:r>
+              <w:rPr>
+                <w:lang w:eastAsia="en-GB"/>
+              </w:rPr>
+              <w:t>No</w:t>
+            </w:r>
+          </w:p>
+        </w:tc>
+        <w:tc>
+          <w:tcPr>
+            <w:tcW w:w="1804" w:type="dxa"/>
+          </w:tcPr>
+          <w:p>
+            <w:pPr>
+              <w:ind w:left="360"/>
+              <w:cnfStyle w:val="000000000000" w:firstRow="0" w:lastRow="0" w:firstColumn="0" w:lastColumn="0" w:oddVBand="0" w:evenVBand="0" w:oddHBand="0" w:evenHBand="0" w:firstRowFirstColumn="0" w:firstRowLastColumn="0" w:lastRowFirstColumn="0" w:lastRowLastColumn="0"/>
+              <w:rPr>
+                <w:lang w:eastAsia="en-GB"/>
+              </w:rPr>
+            </w:pPr>
+            <w:r>
+              <w:rPr>
+                <w:lang w:eastAsia="en-GB"/>
+              </w:rPr>
+              <w:t>/</w:t>
+            </w:r>
+          </w:p>
+        </w:tc>
+      </w:tr>
+      <w:tr>
+        <w:tc>
+          <w:tcPr>
+            <w:cnfStyle w:val="001000000000" w:firstRow="0" w:lastRow="0" w:firstColumn="1" w:lastColumn="0" w:oddVBand="0" w:evenVBand="0" w:oddHBand="0" w:evenHBand="0" w:firstRowFirstColumn="0" w:firstRowLastColumn="0" w:lastRowFirstColumn="0" w:lastRowLastColumn="0"/>
+            <w:tcW w:w="1803" w:type="dxa"/>
+          </w:tcPr>
+          <w:p>
+            <w:pPr>
+              <w:rPr>
+                <w:lang w:eastAsia="en-GB"/>
+              </w:rPr>
+            </w:pPr>
+            <w:r>
+              <w:rPr>
+                <w:lang w:eastAsia="en-GB"/>
+              </w:rPr>
+              <w:t>Desara</w:t>
+            </w:r>
+          </w:p>
+        </w:tc>
+        <w:tc>
+          <w:tcPr>
+            <w:tcW w:w="1803" w:type="dxa"/>
+          </w:tcPr>
+          <w:p>
+            <w:pPr>
+              <w:ind w:left="360"/>
+              <w:cnfStyle w:val="000000000000" w:firstRow="0" w:lastRow="0" w:firstColumn="0" w:lastColumn="0" w:oddVBand="0" w:evenVBand="0" w:oddHBand="0" w:evenHBand="0" w:firstRowFirstColumn="0" w:firstRowLastColumn="0" w:lastRowFirstColumn="0" w:lastRowLastColumn="0"/>
+              <w:rPr>
+                <w:lang w:eastAsia="en-GB"/>
+              </w:rPr>
+            </w:pPr>
+            <w:r>
+              <w:rPr>
+                <w:lang w:eastAsia="en-GB"/>
+              </w:rPr>
+              <w:t>222</w:t>
+            </w:r>
+          </w:p>
+        </w:tc>
+        <w:tc>
+          <w:tcPr>
+            <w:tcW w:w="1803" w:type="dxa"/>
+          </w:tcPr>
+          <w:p>
+            <w:pPr>
+              <w:ind w:left="360"/>
+              <w:cnfStyle w:val="000000000000" w:firstRow="0" w:lastRow="0" w:firstColumn="0" w:lastColumn="0" w:oddVBand="0" w:evenVBand="0" w:oddHBand="0" w:evenHBand="0" w:firstRowFirstColumn="0" w:firstRowLastColumn="0" w:lastRowFirstColumn="0" w:lastRowLastColumn="0"/>
+              <w:rPr>
+                <w:lang w:eastAsia="en-GB"/>
+              </w:rPr>
+            </w:pPr>
+            <w:r>
+              <w:rPr>
+                <w:lang w:eastAsia="en-GB"/>
+              </w:rPr>
+              <w:t>7</w:t>
+            </w:r>
+          </w:p>
+        </w:tc>
+        <w:tc>
+          <w:tcPr>
+            <w:tcW w:w="1803" w:type="dxa"/>
+          </w:tcPr>
+          <w:p>
+            <w:pPr>
+              <w:ind w:left="360"/>
+              <w:cnfStyle w:val="000000000000" w:firstRow="0" w:lastRow="0" w:firstColumn="0" w:lastColumn="0" w:oddVBand="0" w:evenVBand="0" w:oddHBand="0" w:evenHBand="0" w:firstRowFirstColumn="0" w:firstRowLastColumn="0" w:lastRowFirstColumn="0" w:lastRowLastColumn="0"/>
+              <w:rPr>
+                <w:lang w:eastAsia="en-GB"/>
+              </w:rPr>
+            </w:pPr>
+            <w:r>
+              <w:rPr>
+                <w:lang w:eastAsia="en-GB"/>
+              </w:rPr>
+              <w:t>No  (Personal Survey)</w:t>
+            </w:r>
+          </w:p>
+        </w:tc>
+        <w:tc>
+          <w:tcPr>
+            <w:tcW w:w="1804" w:type="dxa"/>
+          </w:tcPr>
+          <w:p>
+            <w:pPr>
+              <w:ind w:left="360"/>
+              <w:cnfStyle w:val="000000000000" w:firstRow="0" w:lastRow="0" w:firstColumn="0" w:lastColumn="0" w:oddVBand="0" w:evenVBand="0" w:oddHBand="0" w:evenHBand="0" w:firstRowFirstColumn="0" w:firstRowLastColumn="0" w:lastRowFirstColumn="0" w:lastRowLastColumn="0"/>
+              <w:rPr>
+                <w:lang w:eastAsia="en-GB"/>
+              </w:rPr>
+            </w:pPr>
+            <w:r>
+              <w:rPr>
+                <w:lang w:eastAsia="en-GB"/>
+              </w:rPr>
+              <w:t>2021</w:t>
+            </w:r>
+          </w:p>
+        </w:tc>
+      </w:tr>
     </w:tbl>
     <w:p>
       <w:pPr>
@@ -5409,6 +6236,11 @@
     </w:p>
     <w:p>
       <w:r>
+        <w:rPr>
+          <w:noProof/>
+          <w:lang w:eastAsia="en-GB"/>
+        </w:rPr>
+        <w:lastRenderedPageBreak/>
         <w:drawing>
           <wp:inline distT="0" distB="0" distL="0" distR="0" wp14:anchorId="27DC6467" wp14:editId="62987091">
             <wp:extent cx="4591691" cy="4696480"/>
@@ -9127,7 +9959,7 @@
   <w:abstractNum w:abstractNumId="32" w15:restartNumberingAfterBreak="0">
     <w:nsid w:val="6C70495B"/>
     <w:multiLevelType w:val="hybridMultilevel"/>
-    <w:tmpl w:val="DC08A5DA"/>
+    <w:tmpl w:val="7AE041CA"/>
     <w:lvl w:ilvl="0" w:tplc="08090001">
       <w:start w:val="1"/>
       <w:numFmt w:val="bullet"/>

</xml_diff>

<commit_message>
updates on points for lit
</commit_message>
<xml_diff>
--- a/doc/Points for lit.docx
+++ b/doc/Points for lit.docx
@@ -3899,7 +3899,429 @@
     </w:p>
     <w:p>
       <w:pPr>
+        <w:spacing w:after="0" w:line="240" w:lineRule="auto"/>
+        <w:rPr>
+          <w:rFonts w:eastAsia="Times New Roman" w:cstheme="minorHAnsi"/>
+          <w:sz w:val="24"/>
+          <w:szCs w:val="24"/>
+          <w:lang w:eastAsia="en-GB"/>
+        </w:rPr>
+      </w:pPr>
+    </w:p>
+    <w:p>
+      <w:pPr>
+        <w:spacing w:after="0" w:line="240" w:lineRule="auto"/>
+        <w:rPr>
+          <w:rFonts w:eastAsia="Times New Roman" w:cstheme="minorHAnsi"/>
+          <w:sz w:val="24"/>
+          <w:szCs w:val="24"/>
+          <w:lang w:eastAsia="en-GB"/>
+        </w:rPr>
+      </w:pPr>
+    </w:p>
+    <w:p>
+      <w:pPr>
+        <w:pStyle w:val="Title"/>
+        <w:rPr>
+          <w:rFonts w:eastAsia="Times New Roman"/>
+          <w:lang w:eastAsia="en-GB"/>
+        </w:rPr>
+      </w:pPr>
+      <w:r>
+        <w:rPr>
+          <w:rFonts w:eastAsia="Times New Roman"/>
+          <w:lang w:eastAsia="en-GB"/>
+        </w:rPr>
+        <w:t>Huang et al. (2014)</w:t>
+      </w:r>
+    </w:p>
+    <w:p>
+      <w:pPr>
+        <w:rPr>
+          <w:lang w:eastAsia="en-GB"/>
+        </w:rPr>
+      </w:pPr>
+    </w:p>
+    <w:p>
+      <w:pPr>
         <w:pStyle w:val="ListParagraph"/>
+        <w:numPr>
+          <w:ilvl w:val="0"/>
+          <w:numId w:val="34"/>
+        </w:numPr>
+        <w:rPr>
+          <w:lang w:eastAsia="en-GB"/>
+        </w:rPr>
+      </w:pPr>
+      <w:r>
+        <w:rPr>
+          <w:lang w:eastAsia="en-GB"/>
+        </w:rPr>
+        <w:t>Explores how data mining techniques combined with consumer behaviour can improve product assortment and shelf optimization in retail.</w:t>
+      </w:r>
+    </w:p>
+    <w:p>
+      <w:pPr>
+        <w:pStyle w:val="ListParagraph"/>
+        <w:numPr>
+          <w:ilvl w:val="0"/>
+          <w:numId w:val="34"/>
+        </w:numPr>
+        <w:rPr>
+          <w:lang w:eastAsia="en-GB"/>
+        </w:rPr>
+      </w:pPr>
+      <w:r>
+        <w:rPr>
+          <w:lang w:eastAsia="en-GB"/>
+        </w:rPr>
+        <w:t>Data set not public however taken from sales data together with demographics and transactional data from a supermarket chain.</w:t>
+      </w:r>
+    </w:p>
+    <w:p>
+      <w:pPr>
+        <w:pStyle w:val="ListParagraph"/>
+        <w:numPr>
+          <w:ilvl w:val="0"/>
+          <w:numId w:val="34"/>
+        </w:numPr>
+        <w:rPr>
+          <w:lang w:eastAsia="en-GB"/>
+        </w:rPr>
+      </w:pPr>
+      <w:r>
+        <w:rPr>
+          <w:lang w:eastAsia="en-GB"/>
+        </w:rPr>
+        <w:t>Algorithms used (explained already in previous notes.)</w:t>
+      </w:r>
+    </w:p>
+    <w:p>
+      <w:pPr>
+        <w:pStyle w:val="ListParagraph"/>
+        <w:numPr>
+          <w:ilvl w:val="1"/>
+          <w:numId w:val="34"/>
+        </w:numPr>
+        <w:rPr>
+          <w:lang w:eastAsia="en-GB"/>
+        </w:rPr>
+      </w:pPr>
+      <w:r>
+        <w:rPr>
+          <w:lang w:eastAsia="en-GB"/>
+        </w:rPr>
+        <w:t xml:space="preserve">Apriori </w:t>
+      </w:r>
+    </w:p>
+    <w:p>
+      <w:pPr>
+        <w:pStyle w:val="ListParagraph"/>
+        <w:numPr>
+          <w:ilvl w:val="1"/>
+          <w:numId w:val="34"/>
+        </w:numPr>
+        <w:rPr>
+          <w:lang w:eastAsia="en-GB"/>
+        </w:rPr>
+      </w:pPr>
+      <w:r>
+        <w:rPr>
+          <w:lang w:eastAsia="en-GB"/>
+        </w:rPr>
+        <w:t xml:space="preserve">K-means clustering </w:t>
+      </w:r>
+    </w:p>
+    <w:p>
+      <w:pPr>
+        <w:pStyle w:val="ListParagraph"/>
+        <w:numPr>
+          <w:ilvl w:val="0"/>
+          <w:numId w:val="34"/>
+        </w:numPr>
+        <w:rPr>
+          <w:lang w:eastAsia="en-GB"/>
+        </w:rPr>
+      </w:pPr>
+      <w:r>
+        <w:rPr>
+          <w:lang w:eastAsia="en-GB"/>
+        </w:rPr>
+        <w:t>Uses a data mining algorithm in order to determine with product placements are the best taking into account the rfm model (frequency of product purchase and preferences)</w:t>
+      </w:r>
+    </w:p>
+    <w:p>
+      <w:pPr>
+        <w:pStyle w:val="ListParagraph"/>
+        <w:numPr>
+          <w:ilvl w:val="0"/>
+          <w:numId w:val="34"/>
+        </w:numPr>
+        <w:rPr>
+          <w:lang w:eastAsia="en-GB"/>
+        </w:rPr>
+      </w:pPr>
+      <w:r>
+        <w:rPr>
+          <w:lang w:eastAsia="en-GB"/>
+        </w:rPr>
+        <w:t xml:space="preserve">Consumer behaviour is mentioned, to highlight the importance consumer demands and trends have on assortment strategies. </w:t>
+      </w:r>
+    </w:p>
+    <w:p>
+      <w:pPr>
+        <w:pStyle w:val="ListParagraph"/>
+        <w:numPr>
+          <w:ilvl w:val="0"/>
+          <w:numId w:val="34"/>
+        </w:numPr>
+        <w:rPr>
+          <w:lang w:eastAsia="en-GB"/>
+        </w:rPr>
+      </w:pPr>
+      <w:r>
+        <w:rPr>
+          <w:lang w:eastAsia="en-GB"/>
+        </w:rPr>
+        <w:lastRenderedPageBreak/>
+        <w:t xml:space="preserve">Successfully shows that the correlation between consumer historical data and shelf optimization is high and enhances product assortment leading to better sales and inventory management. </w:t>
+      </w:r>
+    </w:p>
+    <w:p>
+      <w:pPr>
+        <w:pStyle w:val="Title"/>
+        <w:rPr>
+          <w:lang w:eastAsia="en-GB"/>
+        </w:rPr>
+      </w:pPr>
+    </w:p>
+    <w:p>
+      <w:pPr>
+        <w:pStyle w:val="Title"/>
+        <w:rPr>
+          <w:lang w:eastAsia="en-GB"/>
+        </w:rPr>
+      </w:pPr>
+      <w:r>
+        <w:rPr>
+          <w:lang w:eastAsia="en-GB"/>
+        </w:rPr>
+        <w:t>Khatter et al.(2021)</w:t>
+      </w:r>
+    </w:p>
+    <w:p>
+      <w:pPr>
+        <w:rPr>
+          <w:lang w:eastAsia="en-GB"/>
+        </w:rPr>
+      </w:pPr>
+    </w:p>
+    <w:p>
+      <w:pPr>
+        <w:pStyle w:val="ListParagraph"/>
+        <w:numPr>
+          <w:ilvl w:val="0"/>
+          <w:numId w:val="35"/>
+        </w:numPr>
+        <w:rPr>
+          <w:lang w:eastAsia="en-GB"/>
+        </w:rPr>
+      </w:pPr>
+      <w:r>
+        <w:rPr>
+          <w:lang w:eastAsia="en-GB"/>
+        </w:rPr>
+        <w:t xml:space="preserve">Product </w:t>
+      </w:r>
+      <w:r>
+        <w:rPr>
+          <w:lang w:eastAsia="en-GB"/>
+        </w:rPr>
+        <w:t>r</w:t>
+      </w:r>
+      <w:r>
+        <w:rPr>
+          <w:lang w:eastAsia="en-GB"/>
+        </w:rPr>
+        <w:t>eccomendation system for e-commerce using collaborative filtering and textual clustering, useful for both new and existing users.</w:t>
+      </w:r>
+    </w:p>
+    <w:p>
+      <w:pPr>
+        <w:pStyle w:val="ListParagraph"/>
+        <w:numPr>
+          <w:ilvl w:val="0"/>
+          <w:numId w:val="35"/>
+        </w:numPr>
+        <w:rPr>
+          <w:lang w:eastAsia="en-GB"/>
+        </w:rPr>
+      </w:pPr>
+      <w:r>
+        <w:rPr>
+          <w:lang w:eastAsia="en-GB"/>
+        </w:rPr>
+        <w:t>Amazon product rating dataset for collaborative filtering based in past purchase behaviour.</w:t>
+      </w:r>
+    </w:p>
+    <w:p>
+      <w:pPr>
+        <w:pStyle w:val="ListParagraph"/>
+        <w:numPr>
+          <w:ilvl w:val="0"/>
+          <w:numId w:val="35"/>
+        </w:numPr>
+        <w:rPr>
+          <w:lang w:eastAsia="en-GB"/>
+        </w:rPr>
+      </w:pPr>
+      <w:r>
+        <w:rPr>
+          <w:lang w:eastAsia="en-GB"/>
+        </w:rPr>
+        <w:t>Home Depot Product Descriptions dataset used for textual clustering to be used where there is little to no data or ratings.</w:t>
+      </w:r>
+    </w:p>
+    <w:p>
+      <w:pPr>
+        <w:pStyle w:val="ListParagraph"/>
+        <w:numPr>
+          <w:ilvl w:val="0"/>
+          <w:numId w:val="35"/>
+        </w:numPr>
+        <w:rPr>
+          <w:lang w:eastAsia="en-GB"/>
+        </w:rPr>
+      </w:pPr>
+      <w:r>
+        <w:rPr>
+          <w:lang w:eastAsia="en-GB"/>
+        </w:rPr>
+        <w:t>Algorithms used</w:t>
+      </w:r>
+    </w:p>
+    <w:p>
+      <w:pPr>
+        <w:pStyle w:val="ListParagraph"/>
+        <w:numPr>
+          <w:ilvl w:val="1"/>
+          <w:numId w:val="35"/>
+        </w:numPr>
+        <w:rPr>
+          <w:lang w:eastAsia="en-GB"/>
+        </w:rPr>
+      </w:pPr>
+      <w:r>
+        <w:rPr>
+          <w:lang w:eastAsia="en-GB"/>
+        </w:rPr>
+        <w:t>Collaborative filtering</w:t>
+      </w:r>
+    </w:p>
+    <w:p>
+      <w:pPr>
+        <w:pStyle w:val="ListParagraph"/>
+        <w:numPr>
+          <w:ilvl w:val="1"/>
+          <w:numId w:val="35"/>
+        </w:numPr>
+        <w:rPr>
+          <w:lang w:eastAsia="en-GB"/>
+        </w:rPr>
+      </w:pPr>
+      <w:r>
+        <w:rPr>
+          <w:lang w:eastAsia="en-GB"/>
+        </w:rPr>
+        <w:t>Textual clustering</w:t>
+      </w:r>
+    </w:p>
+    <w:p>
+      <w:pPr>
+        <w:pStyle w:val="ListParagraph"/>
+        <w:numPr>
+          <w:ilvl w:val="1"/>
+          <w:numId w:val="35"/>
+        </w:numPr>
+        <w:rPr>
+          <w:lang w:eastAsia="en-GB"/>
+        </w:rPr>
+      </w:pPr>
+      <w:r>
+        <w:rPr>
+          <w:lang w:eastAsia="en-GB"/>
+        </w:rPr>
+        <w:t>Singular Value Decomposition</w:t>
+      </w:r>
+    </w:p>
+    <w:p>
+      <w:pPr>
+        <w:pStyle w:val="ListParagraph"/>
+        <w:numPr>
+          <w:ilvl w:val="0"/>
+          <w:numId w:val="35"/>
+        </w:numPr>
+        <w:rPr>
+          <w:lang w:eastAsia="en-GB"/>
+        </w:rPr>
+      </w:pPr>
+      <w:r>
+        <w:rPr>
+          <w:lang w:eastAsia="en-GB"/>
+        </w:rPr>
+        <w:t xml:space="preserve">By analysing user rating and purchase history the model </w:t>
+      </w:r>
+      <w:r>
+        <w:rPr>
+          <w:lang w:eastAsia="en-GB"/>
+        </w:rPr>
+        <w:t>recommends</w:t>
+      </w:r>
+      <w:r>
+        <w:rPr>
+          <w:lang w:eastAsia="en-GB"/>
+        </w:rPr>
+        <w:t xml:space="preserve"> products and identifies correlations between items purchased by different consumers.</w:t>
+      </w:r>
+    </w:p>
+    <w:p>
+      <w:pPr>
+        <w:pStyle w:val="ListParagraph"/>
+        <w:numPr>
+          <w:ilvl w:val="0"/>
+          <w:numId w:val="35"/>
+        </w:numPr>
+        <w:rPr>
+          <w:lang w:eastAsia="en-GB"/>
+        </w:rPr>
+      </w:pPr>
+      <w:r>
+        <w:rPr>
+          <w:lang w:eastAsia="en-GB"/>
+        </w:rPr>
+        <w:t>When data is unavailable textual clustering of product description was used to recommend similar products.</w:t>
+      </w:r>
+    </w:p>
+    <w:p>
+      <w:pPr>
+        <w:pStyle w:val="ListParagraph"/>
+        <w:numPr>
+          <w:ilvl w:val="0"/>
+          <w:numId w:val="35"/>
+        </w:numPr>
+        <w:rPr>
+          <w:lang w:eastAsia="en-GB"/>
+        </w:rPr>
+      </w:pPr>
+      <w:r>
+        <w:rPr>
+          <w:lang w:eastAsia="en-GB"/>
+        </w:rPr>
+        <w:t>The dual hybrid system enhances recommendation accuracy, for new users and suggestions catered to existing users.</w:t>
+      </w:r>
+    </w:p>
+    <w:p>
+      <w:pPr>
         <w:spacing w:after="0" w:line="240" w:lineRule="auto"/>
         <w:rPr>
           <w:rFonts w:eastAsia="Times New Roman" w:cstheme="minorHAnsi"/>
@@ -3911,6 +4333,321 @@
     </w:p>
     <w:p>
       <w:pPr>
+        <w:pStyle w:val="Title"/>
+        <w:rPr>
+          <w:rFonts w:eastAsia="Times New Roman"/>
+          <w:lang w:eastAsia="en-GB"/>
+        </w:rPr>
+      </w:pPr>
+      <w:r>
+        <w:rPr>
+          <w:rFonts w:eastAsia="Times New Roman"/>
+          <w:lang w:eastAsia="en-GB"/>
+        </w:rPr>
+        <w:t>Rusniati et al. (2024)</w:t>
+      </w:r>
+    </w:p>
+    <w:p>
+      <w:pPr>
+        <w:rPr>
+          <w:lang w:eastAsia="en-GB"/>
+        </w:rPr>
+      </w:pPr>
+    </w:p>
+    <w:p>
+      <w:pPr>
+        <w:pStyle w:val="ListParagraph"/>
+        <w:numPr>
+          <w:ilvl w:val="0"/>
+          <w:numId w:val="36"/>
+        </w:numPr>
+        <w:rPr>
+          <w:lang w:eastAsia="en-GB"/>
+        </w:rPr>
+      </w:pPr>
+      <w:r>
+        <w:rPr>
+          <w:lang w:eastAsia="en-GB"/>
+        </w:rPr>
+        <w:t>Investigating how product innovation and assortment influence online purchasing decisions, while aligning with consumer preferences.</w:t>
+      </w:r>
+    </w:p>
+    <w:p>
+      <w:pPr>
+        <w:pStyle w:val="ListParagraph"/>
+        <w:numPr>
+          <w:ilvl w:val="0"/>
+          <w:numId w:val="36"/>
+        </w:numPr>
+        <w:rPr>
+          <w:lang w:eastAsia="en-GB"/>
+        </w:rPr>
+      </w:pPr>
+      <w:r>
+        <w:rPr>
+          <w:lang w:eastAsia="en-GB"/>
+        </w:rPr>
+        <w:t xml:space="preserve">Survey based approach- 100 </w:t>
+      </w:r>
+      <w:r>
+        <w:rPr>
+          <w:lang w:eastAsia="en-GB"/>
+        </w:rPr>
+        <w:t>respondents</w:t>
+      </w:r>
+      <w:r>
+        <w:rPr>
+          <w:lang w:eastAsia="en-GB"/>
+        </w:rPr>
+        <w:t xml:space="preserve"> form Indonesia who regularly purchase online. How product innovation like new </w:t>
+      </w:r>
+      <w:r>
+        <w:rPr>
+          <w:lang w:eastAsia="en-GB"/>
+        </w:rPr>
+        <w:t>features</w:t>
+      </w:r>
+      <w:r>
+        <w:rPr>
+          <w:lang w:eastAsia="en-GB"/>
+        </w:rPr>
+        <w:t>, variety and product assortment( range or product options impact consumer behaviour and purchasing.</w:t>
+      </w:r>
+    </w:p>
+    <w:p>
+      <w:pPr>
+        <w:pStyle w:val="ListParagraph"/>
+        <w:numPr>
+          <w:ilvl w:val="0"/>
+          <w:numId w:val="36"/>
+        </w:numPr>
+        <w:rPr>
+          <w:lang w:eastAsia="en-GB"/>
+        </w:rPr>
+      </w:pPr>
+      <w:r>
+        <w:rPr>
+          <w:lang w:eastAsia="en-GB"/>
+        </w:rPr>
+        <w:t xml:space="preserve">Data </w:t>
+      </w:r>
+      <w:r>
+        <w:rPr>
+          <w:lang w:eastAsia="en-GB"/>
+        </w:rPr>
+        <w:t>analysis</w:t>
+      </w:r>
+      <w:r>
+        <w:rPr>
+          <w:lang w:eastAsia="en-GB"/>
+        </w:rPr>
+        <w:t xml:space="preserve"> was conducted using Multiple linear regression (a predictive model) and PLS-SEM in the examine the relationship between the two.</w:t>
+      </w:r>
+    </w:p>
+    <w:p>
+      <w:pPr>
+        <w:pStyle w:val="ListParagraph"/>
+        <w:numPr>
+          <w:ilvl w:val="0"/>
+          <w:numId w:val="36"/>
+        </w:numPr>
+        <w:rPr>
+          <w:lang w:eastAsia="en-GB"/>
+        </w:rPr>
+      </w:pPr>
+      <w:r>
+        <w:rPr>
+          <w:lang w:eastAsia="en-GB"/>
+        </w:rPr>
+        <w:t xml:space="preserve">Positive correlation was found between product innovation and product assortment with purchasing decisions. Customers were more likely to but when products were divers and innovative. Assortment size was important for consumers to find their unique needs and improve overall shopping experience. </w:t>
+      </w:r>
+    </w:p>
+    <w:p>
+      <w:pPr>
+        <w:pStyle w:val="ListParagraph"/>
+        <w:numPr>
+          <w:ilvl w:val="0"/>
+          <w:numId w:val="36"/>
+        </w:numPr>
+        <w:rPr>
+          <w:lang w:eastAsia="en-GB"/>
+        </w:rPr>
+      </w:pPr>
+      <w:r>
+        <w:rPr>
+          <w:lang w:eastAsia="en-GB"/>
+        </w:rPr>
+        <w:t>The researchers state that retailers should focus on continues product innovation and delivering a diverse assortment to align with consumer preferences.</w:t>
+      </w:r>
+    </w:p>
+    <w:p>
+      <w:pPr>
+        <w:ind w:left="360"/>
+        <w:rPr>
+          <w:lang w:eastAsia="en-GB"/>
+        </w:rPr>
+      </w:pPr>
+    </w:p>
+    <w:p>
+      <w:pPr>
+        <w:pStyle w:val="Title"/>
+        <w:rPr>
+          <w:lang w:eastAsia="en-GB"/>
+        </w:rPr>
+      </w:pPr>
+      <w:r>
+        <w:rPr>
+          <w:lang w:eastAsia="en-GB"/>
+        </w:rPr>
+        <w:lastRenderedPageBreak/>
+        <w:t>Farkas et al. (2020)</w:t>
+      </w:r>
+    </w:p>
+    <w:p>
+      <w:pPr>
+        <w:rPr>
+          <w:lang w:eastAsia="en-GB"/>
+        </w:rPr>
+      </w:pPr>
+    </w:p>
+    <w:p>
+      <w:pPr>
+        <w:pStyle w:val="ListParagraph"/>
+        <w:numPr>
+          <w:ilvl w:val="0"/>
+          <w:numId w:val="37"/>
+        </w:numPr>
+        <w:rPr>
+          <w:lang w:eastAsia="en-GB"/>
+        </w:rPr>
+      </w:pPr>
+      <w:r>
+        <w:rPr>
+          <w:lang w:eastAsia="en-GB"/>
+        </w:rPr>
+        <w:t xml:space="preserve">Focus: how space allocation strategies combined with product assortment can attract both loyal and no-loyal customers. </w:t>
+      </w:r>
+    </w:p>
+    <w:p>
+      <w:pPr>
+        <w:pStyle w:val="ListParagraph"/>
+        <w:numPr>
+          <w:ilvl w:val="0"/>
+          <w:numId w:val="37"/>
+        </w:numPr>
+        <w:rPr>
+          <w:lang w:eastAsia="en-GB"/>
+        </w:rPr>
+      </w:pPr>
+      <w:r>
+        <w:rPr>
+          <w:lang w:eastAsia="en-GB"/>
+        </w:rPr>
+        <w:t>Employed a bilevel optimisation model to understand how the allocate shelf space effectively both customer segments.</w:t>
+      </w:r>
+    </w:p>
+    <w:p>
+      <w:pPr>
+        <w:pStyle w:val="ListParagraph"/>
+        <w:numPr>
+          <w:ilvl w:val="0"/>
+          <w:numId w:val="37"/>
+        </w:numPr>
+        <w:rPr>
+          <w:lang w:eastAsia="en-GB"/>
+        </w:rPr>
+      </w:pPr>
+      <w:r>
+        <w:rPr>
+          <w:lang w:eastAsia="en-GB"/>
+        </w:rPr>
+        <w:t xml:space="preserve">Researchers use of stimulated demand data, could help them focus on how standard products for loyal customers and novelty products for non-loyal customer could be placed strategically without clash. The model considers </w:t>
+      </w:r>
+      <w:r>
+        <w:rPr>
+          <w:lang w:eastAsia="en-GB"/>
+        </w:rPr>
+        <w:t>product margins, preferences and store layout constraints. Iterative heuristics and linear relaxations (linear programming) were used to fine the optimal space allocations solutions.</w:t>
+      </w:r>
+    </w:p>
+    <w:p>
+      <w:pPr>
+        <w:pStyle w:val="ListParagraph"/>
+        <w:numPr>
+          <w:ilvl w:val="0"/>
+          <w:numId w:val="37"/>
+        </w:numPr>
+        <w:rPr>
+          <w:lang w:eastAsia="en-GB"/>
+        </w:rPr>
+      </w:pPr>
+      <w:r>
+        <w:rPr>
+          <w:lang w:eastAsia="en-GB"/>
+        </w:rPr>
+        <w:t>It was found that novelty items should be included to increase traffic from non-loyal customers whilst continuing the sale of standard products for loyal customers. This increase profitability and cross-selling between both segments.</w:t>
+      </w:r>
+    </w:p>
+    <w:p>
+      <w:pPr>
+        <w:pStyle w:val="ListParagraph"/>
+        <w:numPr>
+          <w:ilvl w:val="0"/>
+          <w:numId w:val="37"/>
+        </w:numPr>
+        <w:rPr>
+          <w:lang w:eastAsia="en-GB"/>
+        </w:rPr>
+      </w:pPr>
+      <w:r>
+        <w:rPr>
+          <w:lang w:eastAsia="en-GB"/>
+        </w:rPr>
+        <w:t xml:space="preserve">Dataset used was stimulated demand data and was modelled with Gaussian distribution (normal) . </w:t>
+      </w:r>
+    </w:p>
+    <w:p>
+      <w:pPr>
+        <w:pStyle w:val="ListParagraph"/>
+        <w:numPr>
+          <w:ilvl w:val="0"/>
+          <w:numId w:val="37"/>
+        </w:numPr>
+        <w:rPr>
+          <w:lang w:eastAsia="en-GB"/>
+        </w:rPr>
+      </w:pPr>
+      <w:r>
+        <w:rPr>
+          <w:lang w:eastAsia="en-GB"/>
+        </w:rPr>
+        <w:t>Highlights the need to balance assortment strategies for both types of customers and ensure a mix of novelty and familiar products to increase cross-selling and traffic.</w:t>
+      </w:r>
+    </w:p>
+    <w:p>
+      <w:pPr>
+        <w:pStyle w:val="ListParagraph"/>
+        <w:rPr>
+          <w:lang w:eastAsia="en-GB"/>
+        </w:rPr>
+      </w:pPr>
+    </w:p>
+    <w:p>
+      <w:pPr>
+        <w:pStyle w:val="Title"/>
+        <w:rPr>
+          <w:lang w:eastAsia="en-GB"/>
+        </w:rPr>
+      </w:pPr>
+      <w:r>
+        <w:rPr>
+          <w:lang w:eastAsia="en-GB"/>
+        </w:rPr>
+        <w:t>Desara et al (2021)</w:t>
+      </w:r>
+    </w:p>
+    <w:p>
+      <w:pPr>
         <w:spacing w:after="0" w:line="240" w:lineRule="auto"/>
         <w:rPr>
           <w:rFonts w:eastAsia="Times New Roman" w:cstheme="minorHAnsi"/>
@@ -3922,6 +4659,11 @@
     </w:p>
     <w:p>
       <w:pPr>
+        <w:pStyle w:val="ListParagraph"/>
+        <w:numPr>
+          <w:ilvl w:val="0"/>
+          <w:numId w:val="38"/>
+        </w:numPr>
         <w:spacing w:after="0" w:line="240" w:lineRule="auto"/>
         <w:rPr>
           <w:rFonts w:eastAsia="Times New Roman" w:cstheme="minorHAnsi"/>
@@ -3930,6 +4672,332 @@
           <w:lang w:eastAsia="en-GB"/>
         </w:rPr>
       </w:pPr>
+      <w:r>
+        <w:rPr>
+          <w:rFonts w:eastAsia="Times New Roman" w:cstheme="minorHAnsi"/>
+          <w:sz w:val="24"/>
+          <w:szCs w:val="24"/>
+          <w:lang w:eastAsia="en-GB"/>
+        </w:rPr>
+        <w:t xml:space="preserve">Investigates relationship between product </w:t>
+      </w:r>
+      <w:r>
+        <w:rPr>
+          <w:rFonts w:eastAsia="Times New Roman" w:cstheme="minorHAnsi"/>
+          <w:sz w:val="24"/>
+          <w:szCs w:val="24"/>
+          <w:lang w:eastAsia="en-GB"/>
+        </w:rPr>
+        <w:t>assortments</w:t>
+      </w:r>
+      <w:r>
+        <w:rPr>
+          <w:rFonts w:eastAsia="Times New Roman" w:cstheme="minorHAnsi"/>
+          <w:sz w:val="24"/>
+          <w:szCs w:val="24"/>
+          <w:lang w:eastAsia="en-GB"/>
+        </w:rPr>
+        <w:t>, service quality, consumer satisfaction and repurchase intentions.</w:t>
+      </w:r>
+    </w:p>
+    <w:p>
+      <w:pPr>
+        <w:pStyle w:val="ListParagraph"/>
+        <w:numPr>
+          <w:ilvl w:val="0"/>
+          <w:numId w:val="38"/>
+        </w:numPr>
+        <w:spacing w:after="0" w:line="240" w:lineRule="auto"/>
+        <w:rPr>
+          <w:rFonts w:eastAsia="Times New Roman" w:cstheme="minorHAnsi"/>
+          <w:sz w:val="24"/>
+          <w:szCs w:val="24"/>
+          <w:lang w:eastAsia="en-GB"/>
+        </w:rPr>
+      </w:pPr>
+      <w:r>
+        <w:rPr>
+          <w:rFonts w:eastAsia="Times New Roman" w:cstheme="minorHAnsi"/>
+          <w:sz w:val="24"/>
+          <w:szCs w:val="24"/>
+          <w:lang w:eastAsia="en-GB"/>
+        </w:rPr>
+        <w:t>Used survey data from 222 retail customers who recently made a purchase. Employs PLS-SEM to analyse how consumer satisfaction mediates the effect of service quality and assortment based on repurchase intentions</w:t>
+      </w:r>
+    </w:p>
+    <w:p>
+      <w:pPr>
+        <w:pStyle w:val="ListParagraph"/>
+        <w:numPr>
+          <w:ilvl w:val="0"/>
+          <w:numId w:val="38"/>
+        </w:numPr>
+        <w:spacing w:after="0" w:line="240" w:lineRule="auto"/>
+        <w:rPr>
+          <w:rFonts w:eastAsia="Times New Roman" w:cstheme="minorHAnsi"/>
+          <w:sz w:val="24"/>
+          <w:szCs w:val="24"/>
+          <w:lang w:eastAsia="en-GB"/>
+        </w:rPr>
+      </w:pPr>
+      <w:r>
+        <w:rPr>
+          <w:rFonts w:eastAsia="Times New Roman" w:cstheme="minorHAnsi"/>
+          <w:sz w:val="24"/>
+          <w:szCs w:val="24"/>
+          <w:lang w:eastAsia="en-GB"/>
+        </w:rPr>
+        <w:t>Findings were as previous papers that product assortment and service quality directly impact customer satisfaction thus repurchase intention.</w:t>
+      </w:r>
+    </w:p>
+    <w:p>
+      <w:pPr>
+        <w:pStyle w:val="ListParagraph"/>
+        <w:numPr>
+          <w:ilvl w:val="0"/>
+          <w:numId w:val="38"/>
+        </w:numPr>
+        <w:spacing w:after="0" w:line="240" w:lineRule="auto"/>
+        <w:rPr>
+          <w:rFonts w:eastAsia="Times New Roman" w:cstheme="minorHAnsi"/>
+          <w:sz w:val="24"/>
+          <w:szCs w:val="24"/>
+          <w:lang w:eastAsia="en-GB"/>
+        </w:rPr>
+      </w:pPr>
+      <w:r>
+        <w:rPr>
+          <w:rFonts w:eastAsia="Times New Roman" w:cstheme="minorHAnsi"/>
+          <w:sz w:val="24"/>
+          <w:szCs w:val="24"/>
+          <w:lang w:eastAsia="en-GB"/>
+        </w:rPr>
+        <w:t xml:space="preserve">Other factors may foster loyalty like ambience, staff, efficiency etc. </w:t>
+      </w:r>
+    </w:p>
+    <w:p>
+      <w:pPr>
+        <w:pStyle w:val="ListParagraph"/>
+        <w:numPr>
+          <w:ilvl w:val="0"/>
+          <w:numId w:val="38"/>
+        </w:numPr>
+        <w:spacing w:after="0" w:line="240" w:lineRule="auto"/>
+        <w:rPr>
+          <w:rFonts w:eastAsia="Times New Roman" w:cstheme="minorHAnsi"/>
+          <w:sz w:val="24"/>
+          <w:szCs w:val="24"/>
+          <w:lang w:eastAsia="en-GB"/>
+        </w:rPr>
+      </w:pPr>
+      <w:r>
+        <w:rPr>
+          <w:rFonts w:eastAsia="Times New Roman" w:cstheme="minorHAnsi"/>
+          <w:sz w:val="24"/>
+          <w:szCs w:val="24"/>
+          <w:lang w:eastAsia="en-GB"/>
+        </w:rPr>
+        <w:t xml:space="preserve">Unlike other papers, Desara includes service quality to the mix of what can potentially increase customer satisfaction. As stated it is essential and businesses can reap many benefits by adding this factor in with product assortment. </w:t>
+      </w:r>
+    </w:p>
+    <w:p>
+      <w:pPr>
+        <w:spacing w:after="0" w:line="240" w:lineRule="auto"/>
+        <w:rPr>
+          <w:rFonts w:eastAsia="Times New Roman" w:cstheme="minorHAnsi"/>
+          <w:sz w:val="24"/>
+          <w:szCs w:val="24"/>
+          <w:lang w:eastAsia="en-GB"/>
+        </w:rPr>
+      </w:pPr>
+    </w:p>
+    <w:p>
+      <w:pPr>
+        <w:pStyle w:val="Title"/>
+        <w:rPr>
+          <w:rFonts w:eastAsia="Times New Roman"/>
+          <w:lang w:eastAsia="en-GB"/>
+        </w:rPr>
+      </w:pPr>
+      <w:r>
+        <w:rPr>
+          <w:rFonts w:eastAsia="Times New Roman"/>
+          <w:lang w:eastAsia="en-GB"/>
+        </w:rPr>
+        <w:t>Safara (2022)</w:t>
+      </w:r>
+    </w:p>
+    <w:p>
+      <w:pPr>
+        <w:rPr>
+          <w:lang w:eastAsia="en-GB"/>
+        </w:rPr>
+      </w:pPr>
+    </w:p>
+    <w:p>
+      <w:pPr>
+        <w:pStyle w:val="ListParagraph"/>
+        <w:numPr>
+          <w:ilvl w:val="0"/>
+          <w:numId w:val="39"/>
+        </w:numPr>
+        <w:rPr>
+          <w:lang w:eastAsia="en-GB"/>
+        </w:rPr>
+      </w:pPr>
+      <w:r>
+        <w:rPr>
+          <w:lang w:eastAsia="en-GB"/>
+        </w:rPr>
+        <w:t>Employed machine learning techniques to predict consumer behaviour during the covid-19 pandemic. The goal was to figure out how consumer behaviour shifted when external factors played a heavy part in e-commerce purchases.</w:t>
+      </w:r>
+    </w:p>
+    <w:p>
+      <w:pPr>
+        <w:pStyle w:val="ListParagraph"/>
+        <w:numPr>
+          <w:ilvl w:val="0"/>
+          <w:numId w:val="39"/>
+        </w:numPr>
+        <w:rPr>
+          <w:lang w:eastAsia="en-GB"/>
+        </w:rPr>
+      </w:pPr>
+      <w:r>
+        <w:rPr>
+          <w:lang w:eastAsia="en-GB"/>
+        </w:rPr>
+        <w:t xml:space="preserve">Machine learning classifiers were used like, decision trees, support vector machines, neural networks etc. </w:t>
+      </w:r>
+    </w:p>
+    <w:p>
+      <w:pPr>
+        <w:pStyle w:val="ListParagraph"/>
+        <w:numPr>
+          <w:ilvl w:val="0"/>
+          <w:numId w:val="39"/>
+        </w:numPr>
+        <w:rPr>
+          <w:lang w:eastAsia="en-GB"/>
+        </w:rPr>
+      </w:pPr>
+      <w:r>
+        <w:rPr>
+          <w:lang w:eastAsia="en-GB"/>
+        </w:rPr>
+        <w:lastRenderedPageBreak/>
+        <w:t>Apart form these classifiers, ensemble methods like Bagging and Boosting were also used to enhance predictive accuracy of the models.</w:t>
+      </w:r>
+    </w:p>
+    <w:p>
+      <w:pPr>
+        <w:pStyle w:val="ListParagraph"/>
+        <w:numPr>
+          <w:ilvl w:val="0"/>
+          <w:numId w:val="39"/>
+        </w:numPr>
+        <w:rPr>
+          <w:lang w:eastAsia="en-GB"/>
+        </w:rPr>
+      </w:pPr>
+      <w:r>
+        <w:rPr>
+          <w:lang w:eastAsia="en-GB"/>
+        </w:rPr>
+        <w:t>Factors like product availability, delivery times and price flexibility were becoming more important during this time</w:t>
+      </w:r>
+      <w:r>
+        <w:rPr>
+          <w:lang w:eastAsia="en-GB"/>
+        </w:rPr>
+        <w:t xml:space="preserve">. Bagging decision tree model was the most successful model with 95.3% accuracy. This suggests that e –commerce platforms might want to reconsider adjusting their strategies to accommodate the new consumer priorities during unforeseen events like the pandemic </w:t>
+      </w:r>
+    </w:p>
+    <w:p>
+      <w:pPr>
+        <w:pStyle w:val="ListParagraph"/>
+        <w:numPr>
+          <w:ilvl w:val="0"/>
+          <w:numId w:val="39"/>
+        </w:numPr>
+        <w:rPr>
+          <w:lang w:eastAsia="en-GB"/>
+        </w:rPr>
+      </w:pPr>
+      <w:r>
+        <w:rPr>
+          <w:lang w:eastAsia="en-GB"/>
+        </w:rPr>
+        <w:t>Dataset was taken from online e-commerce website called DigiKala.</w:t>
+      </w:r>
+    </w:p>
+    <w:p>
+      <w:pPr>
+        <w:pStyle w:val="ListParagraph"/>
+        <w:numPr>
+          <w:ilvl w:val="0"/>
+          <w:numId w:val="39"/>
+        </w:numPr>
+        <w:rPr>
+          <w:lang w:eastAsia="en-GB"/>
+        </w:rPr>
+      </w:pPr>
+      <w:r>
+        <w:rPr>
+          <w:lang w:eastAsia="en-GB"/>
+        </w:rPr>
+        <w:t>This study proves the third research question in my research (</w:t>
+      </w:r>
+      <w:r>
+        <w:rPr>
+          <w:rStyle w:val="fontstyle01"/>
+          <w:rFonts w:asciiTheme="minorHAnsi" w:hAnsiTheme="minorHAnsi" w:cstheme="minorHAnsi"/>
+          <w:sz w:val="22"/>
+        </w:rPr>
+        <w:t>How do external factors like pricing strategies of competitors, consumer preferences, and economic situations</w:t>
+      </w:r>
+      <w:r>
+        <w:rPr>
+          <w:rFonts w:cstheme="minorHAnsi"/>
+          <w:color w:val="000000"/>
+          <w:szCs w:val="20"/>
+        </w:rPr>
+        <w:br/>
+      </w:r>
+      <w:r>
+        <w:rPr>
+          <w:rStyle w:val="fontstyle01"/>
+          <w:rFonts w:asciiTheme="minorHAnsi" w:hAnsiTheme="minorHAnsi" w:cstheme="minorHAnsi"/>
+          <w:sz w:val="22"/>
+        </w:rPr>
+        <w:t>effect the understanding of market basket analysis in</w:t>
+      </w:r>
+      <w:r>
+        <w:rPr>
+          <w:rFonts w:cstheme="minorHAnsi"/>
+          <w:color w:val="000000"/>
+          <w:szCs w:val="20"/>
+        </w:rPr>
+        <w:br/>
+      </w:r>
+      <w:r>
+        <w:rPr>
+          <w:rStyle w:val="fontstyle01"/>
+          <w:rFonts w:asciiTheme="minorHAnsi" w:hAnsiTheme="minorHAnsi" w:cstheme="minorHAnsi"/>
+          <w:sz w:val="22"/>
+        </w:rPr>
+        <w:t>supermarkets?</w:t>
+      </w:r>
+      <w:r>
+        <w:rPr>
+          <w:rStyle w:val="fontstyle01"/>
+          <w:rFonts w:asciiTheme="minorHAnsi" w:hAnsiTheme="minorHAnsi" w:cstheme="minorHAnsi"/>
+          <w:sz w:val="22"/>
+        </w:rPr>
+        <w:t>)  that external factors do influence consumer behaviour and purchases , and retailers need to use other techniques to adapt when found in a crisis.</w:t>
+      </w:r>
+      <w:bookmarkStart w:id="0" w:name="_GoBack"/>
+      <w:bookmarkEnd w:id="0"/>
     </w:p>
     <w:p>
       <w:pPr>
@@ -4195,6 +5263,7 @@
               <w:jc w:val="center"/>
             </w:pPr>
             <w:r>
+              <w:lastRenderedPageBreak/>
               <w:t>Shaikh et al.(2021)</w:t>
             </w:r>
           </w:p>
@@ -4526,7 +5595,6 @@
               <w:rPr>
                 <w:lang w:eastAsia="en-GB"/>
               </w:rPr>
-              <w:lastRenderedPageBreak/>
               <w:t>Author</w:t>
             </w:r>
             <w:r>
@@ -5372,7 +6440,6 @@
                 <w:lang w:eastAsia="en-GB"/>
               </w:rPr>
             </w:pPr>
-            <w:bookmarkStart w:id="0" w:name="_GoBack" w:colFirst="1" w:colLast="2"/>
             <w:r>
               <w:rPr>
                 <w:highlight w:val="yellow"/>
@@ -5467,7 +6534,6 @@
           </w:p>
         </w:tc>
       </w:tr>
-      <w:bookmarkEnd w:id="0"/>
       <w:tr>
         <w:tc>
           <w:tcPr>
@@ -5484,6 +6550,7 @@
               <w:rPr>
                 <w:lang w:eastAsia="en-GB"/>
               </w:rPr>
+              <w:lastRenderedPageBreak/>
               <w:t>Safara</w:t>
             </w:r>
           </w:p>
@@ -6329,7 +7396,6 @@
           <w:noProof/>
           <w:lang w:eastAsia="en-GB"/>
         </w:rPr>
-        <w:lastRenderedPageBreak/>
         <w:drawing>
           <wp:inline distT="0" distB="0" distL="0" distR="0" wp14:anchorId="27DC6467" wp14:editId="62987091">
             <wp:extent cx="4591691" cy="4696480"/>
@@ -6769,6 +7835,119 @@
     </w:lvl>
   </w:abstractNum>
   <w:abstractNum w:abstractNumId="3" w15:restartNumberingAfterBreak="0">
+    <w:nsid w:val="05FF3738"/>
+    <w:multiLevelType w:val="hybridMultilevel"/>
+    <w:tmpl w:val="E14A7CF4"/>
+    <w:lvl w:ilvl="0" w:tplc="08090001">
+      <w:start w:val="1"/>
+      <w:numFmt w:val="bullet"/>
+      <w:lvlText w:val=""/>
+      <w:lvlJc w:val="left"/>
+      <w:pPr>
+        <w:ind w:left="720" w:hanging="360"/>
+      </w:pPr>
+      <w:rPr>
+        <w:rFonts w:ascii="Symbol" w:hAnsi="Symbol" w:hint="default"/>
+      </w:rPr>
+    </w:lvl>
+    <w:lvl w:ilvl="1" w:tplc="08090003">
+      <w:start w:val="1"/>
+      <w:numFmt w:val="bullet"/>
+      <w:lvlText w:val="o"/>
+      <w:lvlJc w:val="left"/>
+      <w:pPr>
+        <w:ind w:left="1440" w:hanging="360"/>
+      </w:pPr>
+      <w:rPr>
+        <w:rFonts w:ascii="Courier New" w:hAnsi="Courier New" w:cs="Courier New" w:hint="default"/>
+      </w:rPr>
+    </w:lvl>
+    <w:lvl w:ilvl="2" w:tplc="08090005" w:tentative="1">
+      <w:start w:val="1"/>
+      <w:numFmt w:val="bullet"/>
+      <w:lvlText w:val=""/>
+      <w:lvlJc w:val="left"/>
+      <w:pPr>
+        <w:ind w:left="2160" w:hanging="360"/>
+      </w:pPr>
+      <w:rPr>
+        <w:rFonts w:ascii="Wingdings" w:hAnsi="Wingdings" w:hint="default"/>
+      </w:rPr>
+    </w:lvl>
+    <w:lvl w:ilvl="3" w:tplc="08090001" w:tentative="1">
+      <w:start w:val="1"/>
+      <w:numFmt w:val="bullet"/>
+      <w:lvlText w:val=""/>
+      <w:lvlJc w:val="left"/>
+      <w:pPr>
+        <w:ind w:left="2880" w:hanging="360"/>
+      </w:pPr>
+      <w:rPr>
+        <w:rFonts w:ascii="Symbol" w:hAnsi="Symbol" w:hint="default"/>
+      </w:rPr>
+    </w:lvl>
+    <w:lvl w:ilvl="4" w:tplc="08090003" w:tentative="1">
+      <w:start w:val="1"/>
+      <w:numFmt w:val="bullet"/>
+      <w:lvlText w:val="o"/>
+      <w:lvlJc w:val="left"/>
+      <w:pPr>
+        <w:ind w:left="3600" w:hanging="360"/>
+      </w:pPr>
+      <w:rPr>
+        <w:rFonts w:ascii="Courier New" w:hAnsi="Courier New" w:cs="Courier New" w:hint="default"/>
+      </w:rPr>
+    </w:lvl>
+    <w:lvl w:ilvl="5" w:tplc="08090005" w:tentative="1">
+      <w:start w:val="1"/>
+      <w:numFmt w:val="bullet"/>
+      <w:lvlText w:val=""/>
+      <w:lvlJc w:val="left"/>
+      <w:pPr>
+        <w:ind w:left="4320" w:hanging="360"/>
+      </w:pPr>
+      <w:rPr>
+        <w:rFonts w:ascii="Wingdings" w:hAnsi="Wingdings" w:hint="default"/>
+      </w:rPr>
+    </w:lvl>
+    <w:lvl w:ilvl="6" w:tplc="08090001" w:tentative="1">
+      <w:start w:val="1"/>
+      <w:numFmt w:val="bullet"/>
+      <w:lvlText w:val=""/>
+      <w:lvlJc w:val="left"/>
+      <w:pPr>
+        <w:ind w:left="5040" w:hanging="360"/>
+      </w:pPr>
+      <w:rPr>
+        <w:rFonts w:ascii="Symbol" w:hAnsi="Symbol" w:hint="default"/>
+      </w:rPr>
+    </w:lvl>
+    <w:lvl w:ilvl="7" w:tplc="08090003" w:tentative="1">
+      <w:start w:val="1"/>
+      <w:numFmt w:val="bullet"/>
+      <w:lvlText w:val="o"/>
+      <w:lvlJc w:val="left"/>
+      <w:pPr>
+        <w:ind w:left="5760" w:hanging="360"/>
+      </w:pPr>
+      <w:rPr>
+        <w:rFonts w:ascii="Courier New" w:hAnsi="Courier New" w:cs="Courier New" w:hint="default"/>
+      </w:rPr>
+    </w:lvl>
+    <w:lvl w:ilvl="8" w:tplc="08090005" w:tentative="1">
+      <w:start w:val="1"/>
+      <w:numFmt w:val="bullet"/>
+      <w:lvlText w:val=""/>
+      <w:lvlJc w:val="left"/>
+      <w:pPr>
+        <w:ind w:left="6480" w:hanging="360"/>
+      </w:pPr>
+      <w:rPr>
+        <w:rFonts w:ascii="Wingdings" w:hAnsi="Wingdings" w:hint="default"/>
+      </w:rPr>
+    </w:lvl>
+  </w:abstractNum>
+  <w:abstractNum w:abstractNumId="4" w15:restartNumberingAfterBreak="0">
     <w:nsid w:val="0611571D"/>
     <w:multiLevelType w:val="hybridMultilevel"/>
     <w:tmpl w:val="22DA90D8"/>
@@ -6881,7 +8060,120 @@
       </w:rPr>
     </w:lvl>
   </w:abstractNum>
-  <w:abstractNum w:abstractNumId="4" w15:restartNumberingAfterBreak="0">
+  <w:abstractNum w:abstractNumId="5" w15:restartNumberingAfterBreak="0">
+    <w:nsid w:val="0E6146AE"/>
+    <w:multiLevelType w:val="hybridMultilevel"/>
+    <w:tmpl w:val="8FE243D8"/>
+    <w:lvl w:ilvl="0" w:tplc="08090001">
+      <w:start w:val="1"/>
+      <w:numFmt w:val="bullet"/>
+      <w:lvlText w:val=""/>
+      <w:lvlJc w:val="left"/>
+      <w:pPr>
+        <w:ind w:left="720" w:hanging="360"/>
+      </w:pPr>
+      <w:rPr>
+        <w:rFonts w:ascii="Symbol" w:hAnsi="Symbol" w:hint="default"/>
+      </w:rPr>
+    </w:lvl>
+    <w:lvl w:ilvl="1" w:tplc="08090003" w:tentative="1">
+      <w:start w:val="1"/>
+      <w:numFmt w:val="bullet"/>
+      <w:lvlText w:val="o"/>
+      <w:lvlJc w:val="left"/>
+      <w:pPr>
+        <w:ind w:left="1440" w:hanging="360"/>
+      </w:pPr>
+      <w:rPr>
+        <w:rFonts w:ascii="Courier New" w:hAnsi="Courier New" w:cs="Courier New" w:hint="default"/>
+      </w:rPr>
+    </w:lvl>
+    <w:lvl w:ilvl="2" w:tplc="08090005" w:tentative="1">
+      <w:start w:val="1"/>
+      <w:numFmt w:val="bullet"/>
+      <w:lvlText w:val=""/>
+      <w:lvlJc w:val="left"/>
+      <w:pPr>
+        <w:ind w:left="2160" w:hanging="360"/>
+      </w:pPr>
+      <w:rPr>
+        <w:rFonts w:ascii="Wingdings" w:hAnsi="Wingdings" w:hint="default"/>
+      </w:rPr>
+    </w:lvl>
+    <w:lvl w:ilvl="3" w:tplc="08090001" w:tentative="1">
+      <w:start w:val="1"/>
+      <w:numFmt w:val="bullet"/>
+      <w:lvlText w:val=""/>
+      <w:lvlJc w:val="left"/>
+      <w:pPr>
+        <w:ind w:left="2880" w:hanging="360"/>
+      </w:pPr>
+      <w:rPr>
+        <w:rFonts w:ascii="Symbol" w:hAnsi="Symbol" w:hint="default"/>
+      </w:rPr>
+    </w:lvl>
+    <w:lvl w:ilvl="4" w:tplc="08090003" w:tentative="1">
+      <w:start w:val="1"/>
+      <w:numFmt w:val="bullet"/>
+      <w:lvlText w:val="o"/>
+      <w:lvlJc w:val="left"/>
+      <w:pPr>
+        <w:ind w:left="3600" w:hanging="360"/>
+      </w:pPr>
+      <w:rPr>
+        <w:rFonts w:ascii="Courier New" w:hAnsi="Courier New" w:cs="Courier New" w:hint="default"/>
+      </w:rPr>
+    </w:lvl>
+    <w:lvl w:ilvl="5" w:tplc="08090005" w:tentative="1">
+      <w:start w:val="1"/>
+      <w:numFmt w:val="bullet"/>
+      <w:lvlText w:val=""/>
+      <w:lvlJc w:val="left"/>
+      <w:pPr>
+        <w:ind w:left="4320" w:hanging="360"/>
+      </w:pPr>
+      <w:rPr>
+        <w:rFonts w:ascii="Wingdings" w:hAnsi="Wingdings" w:hint="default"/>
+      </w:rPr>
+    </w:lvl>
+    <w:lvl w:ilvl="6" w:tplc="08090001" w:tentative="1">
+      <w:start w:val="1"/>
+      <w:numFmt w:val="bullet"/>
+      <w:lvlText w:val=""/>
+      <w:lvlJc w:val="left"/>
+      <w:pPr>
+        <w:ind w:left="5040" w:hanging="360"/>
+      </w:pPr>
+      <w:rPr>
+        <w:rFonts w:ascii="Symbol" w:hAnsi="Symbol" w:hint="default"/>
+      </w:rPr>
+    </w:lvl>
+    <w:lvl w:ilvl="7" w:tplc="08090003" w:tentative="1">
+      <w:start w:val="1"/>
+      <w:numFmt w:val="bullet"/>
+      <w:lvlText w:val="o"/>
+      <w:lvlJc w:val="left"/>
+      <w:pPr>
+        <w:ind w:left="5760" w:hanging="360"/>
+      </w:pPr>
+      <w:rPr>
+        <w:rFonts w:ascii="Courier New" w:hAnsi="Courier New" w:cs="Courier New" w:hint="default"/>
+      </w:rPr>
+    </w:lvl>
+    <w:lvl w:ilvl="8" w:tplc="08090005" w:tentative="1">
+      <w:start w:val="1"/>
+      <w:numFmt w:val="bullet"/>
+      <w:lvlText w:val=""/>
+      <w:lvlJc w:val="left"/>
+      <w:pPr>
+        <w:ind w:left="6480" w:hanging="360"/>
+      </w:pPr>
+      <w:rPr>
+        <w:rFonts w:ascii="Wingdings" w:hAnsi="Wingdings" w:hint="default"/>
+      </w:rPr>
+    </w:lvl>
+  </w:abstractNum>
+  <w:abstractNum w:abstractNumId="6" w15:restartNumberingAfterBreak="0">
     <w:nsid w:val="10E5566D"/>
     <w:multiLevelType w:val="hybridMultilevel"/>
     <w:tmpl w:val="DCD09286"/>
@@ -6994,7 +8286,7 @@
       </w:rPr>
     </w:lvl>
   </w:abstractNum>
-  <w:abstractNum w:abstractNumId="5" w15:restartNumberingAfterBreak="0">
+  <w:abstractNum w:abstractNumId="7" w15:restartNumberingAfterBreak="0">
     <w:nsid w:val="15A17DCC"/>
     <w:multiLevelType w:val="hybridMultilevel"/>
     <w:tmpl w:val="B9DEED76"/>
@@ -7107,7 +8399,7 @@
       </w:rPr>
     </w:lvl>
   </w:abstractNum>
-  <w:abstractNum w:abstractNumId="6" w15:restartNumberingAfterBreak="0">
+  <w:abstractNum w:abstractNumId="8" w15:restartNumberingAfterBreak="0">
     <w:nsid w:val="1B8C713A"/>
     <w:multiLevelType w:val="hybridMultilevel"/>
     <w:tmpl w:val="1C4CEF0A"/>
@@ -7220,7 +8512,7 @@
       </w:rPr>
     </w:lvl>
   </w:abstractNum>
-  <w:abstractNum w:abstractNumId="7" w15:restartNumberingAfterBreak="0">
+  <w:abstractNum w:abstractNumId="9" w15:restartNumberingAfterBreak="0">
     <w:nsid w:val="1F6E0238"/>
     <w:multiLevelType w:val="hybridMultilevel"/>
     <w:tmpl w:val="A59CC520"/>
@@ -7333,7 +8625,7 @@
       </w:rPr>
     </w:lvl>
   </w:abstractNum>
-  <w:abstractNum w:abstractNumId="8" w15:restartNumberingAfterBreak="0">
+  <w:abstractNum w:abstractNumId="10" w15:restartNumberingAfterBreak="0">
     <w:nsid w:val="20825E67"/>
     <w:multiLevelType w:val="hybridMultilevel"/>
     <w:tmpl w:val="B2EA61DE"/>
@@ -7446,7 +8738,120 @@
       </w:rPr>
     </w:lvl>
   </w:abstractNum>
-  <w:abstractNum w:abstractNumId="9" w15:restartNumberingAfterBreak="0">
+  <w:abstractNum w:abstractNumId="11" w15:restartNumberingAfterBreak="0">
+    <w:nsid w:val="22304DF1"/>
+    <w:multiLevelType w:val="hybridMultilevel"/>
+    <w:tmpl w:val="9A5423E2"/>
+    <w:lvl w:ilvl="0" w:tplc="08090001">
+      <w:start w:val="1"/>
+      <w:numFmt w:val="bullet"/>
+      <w:lvlText w:val=""/>
+      <w:lvlJc w:val="left"/>
+      <w:pPr>
+        <w:ind w:left="720" w:hanging="360"/>
+      </w:pPr>
+      <w:rPr>
+        <w:rFonts w:ascii="Symbol" w:hAnsi="Symbol" w:hint="default"/>
+      </w:rPr>
+    </w:lvl>
+    <w:lvl w:ilvl="1" w:tplc="08090003" w:tentative="1">
+      <w:start w:val="1"/>
+      <w:numFmt w:val="bullet"/>
+      <w:lvlText w:val="o"/>
+      <w:lvlJc w:val="left"/>
+      <w:pPr>
+        <w:ind w:left="1440" w:hanging="360"/>
+      </w:pPr>
+      <w:rPr>
+        <w:rFonts w:ascii="Courier New" w:hAnsi="Courier New" w:cs="Courier New" w:hint="default"/>
+      </w:rPr>
+    </w:lvl>
+    <w:lvl w:ilvl="2" w:tplc="08090005" w:tentative="1">
+      <w:start w:val="1"/>
+      <w:numFmt w:val="bullet"/>
+      <w:lvlText w:val=""/>
+      <w:lvlJc w:val="left"/>
+      <w:pPr>
+        <w:ind w:left="2160" w:hanging="360"/>
+      </w:pPr>
+      <w:rPr>
+        <w:rFonts w:ascii="Wingdings" w:hAnsi="Wingdings" w:hint="default"/>
+      </w:rPr>
+    </w:lvl>
+    <w:lvl w:ilvl="3" w:tplc="08090001" w:tentative="1">
+      <w:start w:val="1"/>
+      <w:numFmt w:val="bullet"/>
+      <w:lvlText w:val=""/>
+      <w:lvlJc w:val="left"/>
+      <w:pPr>
+        <w:ind w:left="2880" w:hanging="360"/>
+      </w:pPr>
+      <w:rPr>
+        <w:rFonts w:ascii="Symbol" w:hAnsi="Symbol" w:hint="default"/>
+      </w:rPr>
+    </w:lvl>
+    <w:lvl w:ilvl="4" w:tplc="08090003" w:tentative="1">
+      <w:start w:val="1"/>
+      <w:numFmt w:val="bullet"/>
+      <w:lvlText w:val="o"/>
+      <w:lvlJc w:val="left"/>
+      <w:pPr>
+        <w:ind w:left="3600" w:hanging="360"/>
+      </w:pPr>
+      <w:rPr>
+        <w:rFonts w:ascii="Courier New" w:hAnsi="Courier New" w:cs="Courier New" w:hint="default"/>
+      </w:rPr>
+    </w:lvl>
+    <w:lvl w:ilvl="5" w:tplc="08090005" w:tentative="1">
+      <w:start w:val="1"/>
+      <w:numFmt w:val="bullet"/>
+      <w:lvlText w:val=""/>
+      <w:lvlJc w:val="left"/>
+      <w:pPr>
+        <w:ind w:left="4320" w:hanging="360"/>
+      </w:pPr>
+      <w:rPr>
+        <w:rFonts w:ascii="Wingdings" w:hAnsi="Wingdings" w:hint="default"/>
+      </w:rPr>
+    </w:lvl>
+    <w:lvl w:ilvl="6" w:tplc="08090001" w:tentative="1">
+      <w:start w:val="1"/>
+      <w:numFmt w:val="bullet"/>
+      <w:lvlText w:val=""/>
+      <w:lvlJc w:val="left"/>
+      <w:pPr>
+        <w:ind w:left="5040" w:hanging="360"/>
+      </w:pPr>
+      <w:rPr>
+        <w:rFonts w:ascii="Symbol" w:hAnsi="Symbol" w:hint="default"/>
+      </w:rPr>
+    </w:lvl>
+    <w:lvl w:ilvl="7" w:tplc="08090003" w:tentative="1">
+      <w:start w:val="1"/>
+      <w:numFmt w:val="bullet"/>
+      <w:lvlText w:val="o"/>
+      <w:lvlJc w:val="left"/>
+      <w:pPr>
+        <w:ind w:left="5760" w:hanging="360"/>
+      </w:pPr>
+      <w:rPr>
+        <w:rFonts w:ascii="Courier New" w:hAnsi="Courier New" w:cs="Courier New" w:hint="default"/>
+      </w:rPr>
+    </w:lvl>
+    <w:lvl w:ilvl="8" w:tplc="08090005" w:tentative="1">
+      <w:start w:val="1"/>
+      <w:numFmt w:val="bullet"/>
+      <w:lvlText w:val=""/>
+      <w:lvlJc w:val="left"/>
+      <w:pPr>
+        <w:ind w:left="6480" w:hanging="360"/>
+      </w:pPr>
+      <w:rPr>
+        <w:rFonts w:ascii="Wingdings" w:hAnsi="Wingdings" w:hint="default"/>
+      </w:rPr>
+    </w:lvl>
+  </w:abstractNum>
+  <w:abstractNum w:abstractNumId="12" w15:restartNumberingAfterBreak="0">
     <w:nsid w:val="24CF61FC"/>
     <w:multiLevelType w:val="hybridMultilevel"/>
     <w:tmpl w:val="53E00926"/>
@@ -7559,7 +8964,7 @@
       </w:rPr>
     </w:lvl>
   </w:abstractNum>
-  <w:abstractNum w:abstractNumId="10" w15:restartNumberingAfterBreak="0">
+  <w:abstractNum w:abstractNumId="13" w15:restartNumberingAfterBreak="0">
     <w:nsid w:val="27D13A45"/>
     <w:multiLevelType w:val="hybridMultilevel"/>
     <w:tmpl w:val="60C26A70"/>
@@ -7672,7 +9077,7 @@
       </w:rPr>
     </w:lvl>
   </w:abstractNum>
-  <w:abstractNum w:abstractNumId="11" w15:restartNumberingAfterBreak="0">
+  <w:abstractNum w:abstractNumId="14" w15:restartNumberingAfterBreak="0">
     <w:nsid w:val="2E291351"/>
     <w:multiLevelType w:val="hybridMultilevel"/>
     <w:tmpl w:val="749E576A"/>
@@ -7785,7 +9190,120 @@
       </w:rPr>
     </w:lvl>
   </w:abstractNum>
-  <w:abstractNum w:abstractNumId="12" w15:restartNumberingAfterBreak="0">
+  <w:abstractNum w:abstractNumId="15" w15:restartNumberingAfterBreak="0">
+    <w:nsid w:val="34682FBD"/>
+    <w:multiLevelType w:val="hybridMultilevel"/>
+    <w:tmpl w:val="5332F774"/>
+    <w:lvl w:ilvl="0" w:tplc="08090001">
+      <w:start w:val="1"/>
+      <w:numFmt w:val="bullet"/>
+      <w:lvlText w:val=""/>
+      <w:lvlJc w:val="left"/>
+      <w:pPr>
+        <w:ind w:left="720" w:hanging="360"/>
+      </w:pPr>
+      <w:rPr>
+        <w:rFonts w:ascii="Symbol" w:hAnsi="Symbol" w:hint="default"/>
+      </w:rPr>
+    </w:lvl>
+    <w:lvl w:ilvl="1" w:tplc="08090003" w:tentative="1">
+      <w:start w:val="1"/>
+      <w:numFmt w:val="bullet"/>
+      <w:lvlText w:val="o"/>
+      <w:lvlJc w:val="left"/>
+      <w:pPr>
+        <w:ind w:left="1440" w:hanging="360"/>
+      </w:pPr>
+      <w:rPr>
+        <w:rFonts w:ascii="Courier New" w:hAnsi="Courier New" w:cs="Courier New" w:hint="default"/>
+      </w:rPr>
+    </w:lvl>
+    <w:lvl w:ilvl="2" w:tplc="08090005" w:tentative="1">
+      <w:start w:val="1"/>
+      <w:numFmt w:val="bullet"/>
+      <w:lvlText w:val=""/>
+      <w:lvlJc w:val="left"/>
+      <w:pPr>
+        <w:ind w:left="2160" w:hanging="360"/>
+      </w:pPr>
+      <w:rPr>
+        <w:rFonts w:ascii="Wingdings" w:hAnsi="Wingdings" w:hint="default"/>
+      </w:rPr>
+    </w:lvl>
+    <w:lvl w:ilvl="3" w:tplc="08090001" w:tentative="1">
+      <w:start w:val="1"/>
+      <w:numFmt w:val="bullet"/>
+      <w:lvlText w:val=""/>
+      <w:lvlJc w:val="left"/>
+      <w:pPr>
+        <w:ind w:left="2880" w:hanging="360"/>
+      </w:pPr>
+      <w:rPr>
+        <w:rFonts w:ascii="Symbol" w:hAnsi="Symbol" w:hint="default"/>
+      </w:rPr>
+    </w:lvl>
+    <w:lvl w:ilvl="4" w:tplc="08090003" w:tentative="1">
+      <w:start w:val="1"/>
+      <w:numFmt w:val="bullet"/>
+      <w:lvlText w:val="o"/>
+      <w:lvlJc w:val="left"/>
+      <w:pPr>
+        <w:ind w:left="3600" w:hanging="360"/>
+      </w:pPr>
+      <w:rPr>
+        <w:rFonts w:ascii="Courier New" w:hAnsi="Courier New" w:cs="Courier New" w:hint="default"/>
+      </w:rPr>
+    </w:lvl>
+    <w:lvl w:ilvl="5" w:tplc="08090005" w:tentative="1">
+      <w:start w:val="1"/>
+      <w:numFmt w:val="bullet"/>
+      <w:lvlText w:val=""/>
+      <w:lvlJc w:val="left"/>
+      <w:pPr>
+        <w:ind w:left="4320" w:hanging="360"/>
+      </w:pPr>
+      <w:rPr>
+        <w:rFonts w:ascii="Wingdings" w:hAnsi="Wingdings" w:hint="default"/>
+      </w:rPr>
+    </w:lvl>
+    <w:lvl w:ilvl="6" w:tplc="08090001" w:tentative="1">
+      <w:start w:val="1"/>
+      <w:numFmt w:val="bullet"/>
+      <w:lvlText w:val=""/>
+      <w:lvlJc w:val="left"/>
+      <w:pPr>
+        <w:ind w:left="5040" w:hanging="360"/>
+      </w:pPr>
+      <w:rPr>
+        <w:rFonts w:ascii="Symbol" w:hAnsi="Symbol" w:hint="default"/>
+      </w:rPr>
+    </w:lvl>
+    <w:lvl w:ilvl="7" w:tplc="08090003" w:tentative="1">
+      <w:start w:val="1"/>
+      <w:numFmt w:val="bullet"/>
+      <w:lvlText w:val="o"/>
+      <w:lvlJc w:val="left"/>
+      <w:pPr>
+        <w:ind w:left="5760" w:hanging="360"/>
+      </w:pPr>
+      <w:rPr>
+        <w:rFonts w:ascii="Courier New" w:hAnsi="Courier New" w:cs="Courier New" w:hint="default"/>
+      </w:rPr>
+    </w:lvl>
+    <w:lvl w:ilvl="8" w:tplc="08090005" w:tentative="1">
+      <w:start w:val="1"/>
+      <w:numFmt w:val="bullet"/>
+      <w:lvlText w:val=""/>
+      <w:lvlJc w:val="left"/>
+      <w:pPr>
+        <w:ind w:left="6480" w:hanging="360"/>
+      </w:pPr>
+      <w:rPr>
+        <w:rFonts w:ascii="Wingdings" w:hAnsi="Wingdings" w:hint="default"/>
+      </w:rPr>
+    </w:lvl>
+  </w:abstractNum>
+  <w:abstractNum w:abstractNumId="16" w15:restartNumberingAfterBreak="0">
     <w:nsid w:val="3A976C02"/>
     <w:multiLevelType w:val="hybridMultilevel"/>
     <w:tmpl w:val="920C493C"/>
@@ -7898,7 +9416,7 @@
       </w:rPr>
     </w:lvl>
   </w:abstractNum>
-  <w:abstractNum w:abstractNumId="13" w15:restartNumberingAfterBreak="0">
+  <w:abstractNum w:abstractNumId="17" w15:restartNumberingAfterBreak="0">
     <w:nsid w:val="3AB455E8"/>
     <w:multiLevelType w:val="hybridMultilevel"/>
     <w:tmpl w:val="D03C4A70"/>
@@ -8011,7 +9529,7 @@
       </w:rPr>
     </w:lvl>
   </w:abstractNum>
-  <w:abstractNum w:abstractNumId="14" w15:restartNumberingAfterBreak="0">
+  <w:abstractNum w:abstractNumId="18" w15:restartNumberingAfterBreak="0">
     <w:nsid w:val="3BBE37DC"/>
     <w:multiLevelType w:val="hybridMultilevel"/>
     <w:tmpl w:val="5EC07706"/>
@@ -8124,7 +9642,7 @@
       </w:rPr>
     </w:lvl>
   </w:abstractNum>
-  <w:abstractNum w:abstractNumId="15" w15:restartNumberingAfterBreak="0">
+  <w:abstractNum w:abstractNumId="19" w15:restartNumberingAfterBreak="0">
     <w:nsid w:val="3E4A6398"/>
     <w:multiLevelType w:val="hybridMultilevel"/>
     <w:tmpl w:val="826850CE"/>
@@ -8237,7 +9755,7 @@
       </w:rPr>
     </w:lvl>
   </w:abstractNum>
-  <w:abstractNum w:abstractNumId="16" w15:restartNumberingAfterBreak="0">
+  <w:abstractNum w:abstractNumId="20" w15:restartNumberingAfterBreak="0">
     <w:nsid w:val="40117CFD"/>
     <w:multiLevelType w:val="hybridMultilevel"/>
     <w:tmpl w:val="8116CE7E"/>
@@ -8350,7 +9868,7 @@
       </w:rPr>
     </w:lvl>
   </w:abstractNum>
-  <w:abstractNum w:abstractNumId="17" w15:restartNumberingAfterBreak="0">
+  <w:abstractNum w:abstractNumId="21" w15:restartNumberingAfterBreak="0">
     <w:nsid w:val="476F42C7"/>
     <w:multiLevelType w:val="hybridMultilevel"/>
     <w:tmpl w:val="1DFA5A38"/>
@@ -8463,7 +9981,7 @@
       </w:rPr>
     </w:lvl>
   </w:abstractNum>
-  <w:abstractNum w:abstractNumId="18" w15:restartNumberingAfterBreak="0">
+  <w:abstractNum w:abstractNumId="22" w15:restartNumberingAfterBreak="0">
     <w:nsid w:val="4879173B"/>
     <w:multiLevelType w:val="hybridMultilevel"/>
     <w:tmpl w:val="E10C2264"/>
@@ -8576,7 +10094,7 @@
       </w:rPr>
     </w:lvl>
   </w:abstractNum>
-  <w:abstractNum w:abstractNumId="19" w15:restartNumberingAfterBreak="0">
+  <w:abstractNum w:abstractNumId="23" w15:restartNumberingAfterBreak="0">
     <w:nsid w:val="49E6310B"/>
     <w:multiLevelType w:val="hybridMultilevel"/>
     <w:tmpl w:val="7BF6FDE6"/>
@@ -8689,7 +10207,7 @@
       </w:rPr>
     </w:lvl>
   </w:abstractNum>
-  <w:abstractNum w:abstractNumId="20" w15:restartNumberingAfterBreak="0">
+  <w:abstractNum w:abstractNumId="24" w15:restartNumberingAfterBreak="0">
     <w:nsid w:val="4BC102A5"/>
     <w:multiLevelType w:val="hybridMultilevel"/>
     <w:tmpl w:val="66D0DA38"/>
@@ -8802,7 +10320,120 @@
       </w:rPr>
     </w:lvl>
   </w:abstractNum>
-  <w:abstractNum w:abstractNumId="21" w15:restartNumberingAfterBreak="0">
+  <w:abstractNum w:abstractNumId="25" w15:restartNumberingAfterBreak="0">
+    <w:nsid w:val="4D2D7F04"/>
+    <w:multiLevelType w:val="hybridMultilevel"/>
+    <w:tmpl w:val="432AFBC2"/>
+    <w:lvl w:ilvl="0" w:tplc="08090001">
+      <w:start w:val="1"/>
+      <w:numFmt w:val="bullet"/>
+      <w:lvlText w:val=""/>
+      <w:lvlJc w:val="left"/>
+      <w:pPr>
+        <w:ind w:left="720" w:hanging="360"/>
+      </w:pPr>
+      <w:rPr>
+        <w:rFonts w:ascii="Symbol" w:hAnsi="Symbol" w:hint="default"/>
+      </w:rPr>
+    </w:lvl>
+    <w:lvl w:ilvl="1" w:tplc="08090003" w:tentative="1">
+      <w:start w:val="1"/>
+      <w:numFmt w:val="bullet"/>
+      <w:lvlText w:val="o"/>
+      <w:lvlJc w:val="left"/>
+      <w:pPr>
+        <w:ind w:left="1440" w:hanging="360"/>
+      </w:pPr>
+      <w:rPr>
+        <w:rFonts w:ascii="Courier New" w:hAnsi="Courier New" w:cs="Courier New" w:hint="default"/>
+      </w:rPr>
+    </w:lvl>
+    <w:lvl w:ilvl="2" w:tplc="08090005" w:tentative="1">
+      <w:start w:val="1"/>
+      <w:numFmt w:val="bullet"/>
+      <w:lvlText w:val=""/>
+      <w:lvlJc w:val="left"/>
+      <w:pPr>
+        <w:ind w:left="2160" w:hanging="360"/>
+      </w:pPr>
+      <w:rPr>
+        <w:rFonts w:ascii="Wingdings" w:hAnsi="Wingdings" w:hint="default"/>
+      </w:rPr>
+    </w:lvl>
+    <w:lvl w:ilvl="3" w:tplc="08090001" w:tentative="1">
+      <w:start w:val="1"/>
+      <w:numFmt w:val="bullet"/>
+      <w:lvlText w:val=""/>
+      <w:lvlJc w:val="left"/>
+      <w:pPr>
+        <w:ind w:left="2880" w:hanging="360"/>
+      </w:pPr>
+      <w:rPr>
+        <w:rFonts w:ascii="Symbol" w:hAnsi="Symbol" w:hint="default"/>
+      </w:rPr>
+    </w:lvl>
+    <w:lvl w:ilvl="4" w:tplc="08090003" w:tentative="1">
+      <w:start w:val="1"/>
+      <w:numFmt w:val="bullet"/>
+      <w:lvlText w:val="o"/>
+      <w:lvlJc w:val="left"/>
+      <w:pPr>
+        <w:ind w:left="3600" w:hanging="360"/>
+      </w:pPr>
+      <w:rPr>
+        <w:rFonts w:ascii="Courier New" w:hAnsi="Courier New" w:cs="Courier New" w:hint="default"/>
+      </w:rPr>
+    </w:lvl>
+    <w:lvl w:ilvl="5" w:tplc="08090005" w:tentative="1">
+      <w:start w:val="1"/>
+      <w:numFmt w:val="bullet"/>
+      <w:lvlText w:val=""/>
+      <w:lvlJc w:val="left"/>
+      <w:pPr>
+        <w:ind w:left="4320" w:hanging="360"/>
+      </w:pPr>
+      <w:rPr>
+        <w:rFonts w:ascii="Wingdings" w:hAnsi="Wingdings" w:hint="default"/>
+      </w:rPr>
+    </w:lvl>
+    <w:lvl w:ilvl="6" w:tplc="08090001" w:tentative="1">
+      <w:start w:val="1"/>
+      <w:numFmt w:val="bullet"/>
+      <w:lvlText w:val=""/>
+      <w:lvlJc w:val="left"/>
+      <w:pPr>
+        <w:ind w:left="5040" w:hanging="360"/>
+      </w:pPr>
+      <w:rPr>
+        <w:rFonts w:ascii="Symbol" w:hAnsi="Symbol" w:hint="default"/>
+      </w:rPr>
+    </w:lvl>
+    <w:lvl w:ilvl="7" w:tplc="08090003" w:tentative="1">
+      <w:start w:val="1"/>
+      <w:numFmt w:val="bullet"/>
+      <w:lvlText w:val="o"/>
+      <w:lvlJc w:val="left"/>
+      <w:pPr>
+        <w:ind w:left="5760" w:hanging="360"/>
+      </w:pPr>
+      <w:rPr>
+        <w:rFonts w:ascii="Courier New" w:hAnsi="Courier New" w:cs="Courier New" w:hint="default"/>
+      </w:rPr>
+    </w:lvl>
+    <w:lvl w:ilvl="8" w:tplc="08090005" w:tentative="1">
+      <w:start w:val="1"/>
+      <w:numFmt w:val="bullet"/>
+      <w:lvlText w:val=""/>
+      <w:lvlJc w:val="left"/>
+      <w:pPr>
+        <w:ind w:left="6480" w:hanging="360"/>
+      </w:pPr>
+      <w:rPr>
+        <w:rFonts w:ascii="Wingdings" w:hAnsi="Wingdings" w:hint="default"/>
+      </w:rPr>
+    </w:lvl>
+  </w:abstractNum>
+  <w:abstractNum w:abstractNumId="26" w15:restartNumberingAfterBreak="0">
     <w:nsid w:val="4D976EFE"/>
     <w:multiLevelType w:val="hybridMultilevel"/>
     <w:tmpl w:val="C4DA9C32"/>
@@ -8915,7 +10546,7 @@
       </w:rPr>
     </w:lvl>
   </w:abstractNum>
-  <w:abstractNum w:abstractNumId="22" w15:restartNumberingAfterBreak="0">
+  <w:abstractNum w:abstractNumId="27" w15:restartNumberingAfterBreak="0">
     <w:nsid w:val="523B5F9F"/>
     <w:multiLevelType w:val="hybridMultilevel"/>
     <w:tmpl w:val="2000E3A8"/>
@@ -9028,7 +10659,7 @@
       </w:rPr>
     </w:lvl>
   </w:abstractNum>
-  <w:abstractNum w:abstractNumId="23" w15:restartNumberingAfterBreak="0">
+  <w:abstractNum w:abstractNumId="28" w15:restartNumberingAfterBreak="0">
     <w:nsid w:val="54C423C9"/>
     <w:multiLevelType w:val="hybridMultilevel"/>
     <w:tmpl w:val="FD0C4D48"/>
@@ -9141,7 +10772,7 @@
       </w:rPr>
     </w:lvl>
   </w:abstractNum>
-  <w:abstractNum w:abstractNumId="24" w15:restartNumberingAfterBreak="0">
+  <w:abstractNum w:abstractNumId="29" w15:restartNumberingAfterBreak="0">
     <w:nsid w:val="552700AD"/>
     <w:multiLevelType w:val="hybridMultilevel"/>
     <w:tmpl w:val="19E6028E"/>
@@ -9254,7 +10885,7 @@
       </w:rPr>
     </w:lvl>
   </w:abstractNum>
-  <w:abstractNum w:abstractNumId="25" w15:restartNumberingAfterBreak="0">
+  <w:abstractNum w:abstractNumId="30" w15:restartNumberingAfterBreak="0">
     <w:nsid w:val="55E45379"/>
     <w:multiLevelType w:val="hybridMultilevel"/>
     <w:tmpl w:val="02DABDF2"/>
@@ -9367,7 +10998,7 @@
       </w:rPr>
     </w:lvl>
   </w:abstractNum>
-  <w:abstractNum w:abstractNumId="26" w15:restartNumberingAfterBreak="0">
+  <w:abstractNum w:abstractNumId="31" w15:restartNumberingAfterBreak="0">
     <w:nsid w:val="582A7B31"/>
     <w:multiLevelType w:val="hybridMultilevel"/>
     <w:tmpl w:val="D9121D06"/>
@@ -9480,7 +11111,7 @@
       </w:rPr>
     </w:lvl>
   </w:abstractNum>
-  <w:abstractNum w:abstractNumId="27" w15:restartNumberingAfterBreak="0">
+  <w:abstractNum w:abstractNumId="32" w15:restartNumberingAfterBreak="0">
     <w:nsid w:val="5B604E4E"/>
     <w:multiLevelType w:val="hybridMultilevel"/>
     <w:tmpl w:val="92B49604"/>
@@ -9593,7 +11224,7 @@
       </w:rPr>
     </w:lvl>
   </w:abstractNum>
-  <w:abstractNum w:abstractNumId="28" w15:restartNumberingAfterBreak="0">
+  <w:abstractNum w:abstractNumId="33" w15:restartNumberingAfterBreak="0">
     <w:nsid w:val="5C6F5520"/>
     <w:multiLevelType w:val="hybridMultilevel"/>
     <w:tmpl w:val="4F40D9A2"/>
@@ -9706,7 +11337,7 @@
       </w:rPr>
     </w:lvl>
   </w:abstractNum>
-  <w:abstractNum w:abstractNumId="29" w15:restartNumberingAfterBreak="0">
+  <w:abstractNum w:abstractNumId="34" w15:restartNumberingAfterBreak="0">
     <w:nsid w:val="6A144279"/>
     <w:multiLevelType w:val="hybridMultilevel"/>
     <w:tmpl w:val="DB2E0A76"/>
@@ -9819,7 +11450,7 @@
       </w:rPr>
     </w:lvl>
   </w:abstractNum>
-  <w:abstractNum w:abstractNumId="30" w15:restartNumberingAfterBreak="0">
+  <w:abstractNum w:abstractNumId="35" w15:restartNumberingAfterBreak="0">
     <w:nsid w:val="6B6430AD"/>
     <w:multiLevelType w:val="hybridMultilevel"/>
     <w:tmpl w:val="2F703C30"/>
@@ -9932,7 +11563,7 @@
       </w:rPr>
     </w:lvl>
   </w:abstractNum>
-  <w:abstractNum w:abstractNumId="31" w15:restartNumberingAfterBreak="0">
+  <w:abstractNum w:abstractNumId="36" w15:restartNumberingAfterBreak="0">
     <w:nsid w:val="6BDB7867"/>
     <w:multiLevelType w:val="hybridMultilevel"/>
     <w:tmpl w:val="9B44FD5C"/>
@@ -10045,10 +11676,10 @@
       </w:rPr>
     </w:lvl>
   </w:abstractNum>
-  <w:abstractNum w:abstractNumId="32" w15:restartNumberingAfterBreak="0">
+  <w:abstractNum w:abstractNumId="37" w15:restartNumberingAfterBreak="0">
     <w:nsid w:val="6C70495B"/>
     <w:multiLevelType w:val="hybridMultilevel"/>
-    <w:tmpl w:val="7AE041CA"/>
+    <w:tmpl w:val="BC209442"/>
     <w:lvl w:ilvl="0" w:tplc="08090001">
       <w:start w:val="1"/>
       <w:numFmt w:val="bullet"/>
@@ -10061,7 +11692,7 @@
         <w:rFonts w:ascii="Symbol" w:hAnsi="Symbol" w:hint="default"/>
       </w:rPr>
     </w:lvl>
-    <w:lvl w:ilvl="1" w:tplc="08090003" w:tentative="1">
+    <w:lvl w:ilvl="1" w:tplc="08090003">
       <w:start w:val="1"/>
       <w:numFmt w:val="bullet"/>
       <w:lvlText w:val="o"/>
@@ -10158,7 +11789,7 @@
       </w:rPr>
     </w:lvl>
   </w:abstractNum>
-  <w:abstractNum w:abstractNumId="33" w15:restartNumberingAfterBreak="0">
+  <w:abstractNum w:abstractNumId="38" w15:restartNumberingAfterBreak="0">
     <w:nsid w:val="7E775FBB"/>
     <w:multiLevelType w:val="hybridMultilevel"/>
     <w:tmpl w:val="B510C636"/>
@@ -10275,103 +11906,118 @@
     <w:abstractNumId w:val="1"/>
   </w:num>
   <w:num w:numId="2">
-    <w:abstractNumId w:val="10"/>
+    <w:abstractNumId w:val="13"/>
   </w:num>
   <w:num w:numId="3">
+    <w:abstractNumId w:val="22"/>
+  </w:num>
+  <w:num w:numId="4">
+    <w:abstractNumId w:val="35"/>
+  </w:num>
+  <w:num w:numId="5">
     <w:abstractNumId w:val="18"/>
   </w:num>
-  <w:num w:numId="4">
-    <w:abstractNumId w:val="30"/>
-  </w:num>
-  <w:num w:numId="5">
-    <w:abstractNumId w:val="14"/>
-  </w:num>
   <w:num w:numId="6">
-    <w:abstractNumId w:val="9"/>
+    <w:abstractNumId w:val="12"/>
   </w:num>
   <w:num w:numId="7">
     <w:abstractNumId w:val="2"/>
   </w:num>
   <w:num w:numId="8">
-    <w:abstractNumId w:val="27"/>
+    <w:abstractNumId w:val="32"/>
   </w:num>
   <w:num w:numId="9">
+    <w:abstractNumId w:val="31"/>
+  </w:num>
+  <w:num w:numId="10">
+    <w:abstractNumId w:val="8"/>
+  </w:num>
+  <w:num w:numId="11">
+    <w:abstractNumId w:val="38"/>
+  </w:num>
+  <w:num w:numId="12">
+    <w:abstractNumId w:val="29"/>
+  </w:num>
+  <w:num w:numId="13">
+    <w:abstractNumId w:val="21"/>
+  </w:num>
+  <w:num w:numId="14">
+    <w:abstractNumId w:val="10"/>
+  </w:num>
+  <w:num w:numId="15">
+    <w:abstractNumId w:val="16"/>
+  </w:num>
+  <w:num w:numId="16">
+    <w:abstractNumId w:val="20"/>
+  </w:num>
+  <w:num w:numId="17">
+    <w:abstractNumId w:val="36"/>
+  </w:num>
+  <w:num w:numId="18">
+    <w:abstractNumId w:val="17"/>
+  </w:num>
+  <w:num w:numId="19">
+    <w:abstractNumId w:val="33"/>
+  </w:num>
+  <w:num w:numId="20">
+    <w:abstractNumId w:val="14"/>
+  </w:num>
+  <w:num w:numId="21">
     <w:abstractNumId w:val="26"/>
   </w:num>
-  <w:num w:numId="10">
-    <w:abstractNumId w:val="6"/>
-  </w:num>
-  <w:num w:numId="11">
-    <w:abstractNumId w:val="33"/>
-  </w:num>
-  <w:num w:numId="12">
-    <w:abstractNumId w:val="24"/>
-  </w:num>
-  <w:num w:numId="13">
-    <w:abstractNumId w:val="17"/>
-  </w:num>
-  <w:num w:numId="14">
-    <w:abstractNumId w:val="8"/>
-  </w:num>
-  <w:num w:numId="15">
-    <w:abstractNumId w:val="12"/>
-  </w:num>
-  <w:num w:numId="16">
-    <w:abstractNumId w:val="16"/>
-  </w:num>
-  <w:num w:numId="17">
-    <w:abstractNumId w:val="31"/>
-  </w:num>
-  <w:num w:numId="18">
-    <w:abstractNumId w:val="13"/>
-  </w:num>
-  <w:num w:numId="19">
-    <w:abstractNumId w:val="28"/>
-  </w:num>
-  <w:num w:numId="20">
-    <w:abstractNumId w:val="11"/>
-  </w:num>
-  <w:num w:numId="21">
-    <w:abstractNumId w:val="21"/>
-  </w:num>
   <w:num w:numId="22">
-    <w:abstractNumId w:val="7"/>
+    <w:abstractNumId w:val="9"/>
   </w:num>
   <w:num w:numId="23">
     <w:abstractNumId w:val="0"/>
   </w:num>
   <w:num w:numId="24">
+    <w:abstractNumId w:val="7"/>
+  </w:num>
+  <w:num w:numId="25">
+    <w:abstractNumId w:val="4"/>
+  </w:num>
+  <w:num w:numId="26">
+    <w:abstractNumId w:val="28"/>
+  </w:num>
+  <w:num w:numId="27">
+    <w:abstractNumId w:val="27"/>
+  </w:num>
+  <w:num w:numId="28">
+    <w:abstractNumId w:val="23"/>
+  </w:num>
+  <w:num w:numId="29">
+    <w:abstractNumId w:val="19"/>
+  </w:num>
+  <w:num w:numId="30">
+    <w:abstractNumId w:val="34"/>
+  </w:num>
+  <w:num w:numId="31">
+    <w:abstractNumId w:val="30"/>
+  </w:num>
+  <w:num w:numId="32">
+    <w:abstractNumId w:val="24"/>
+  </w:num>
+  <w:num w:numId="33">
+    <w:abstractNumId w:val="6"/>
+  </w:num>
+  <w:num w:numId="34">
+    <w:abstractNumId w:val="37"/>
+  </w:num>
+  <w:num w:numId="35">
+    <w:abstractNumId w:val="3"/>
+  </w:num>
+  <w:num w:numId="36">
+    <w:abstractNumId w:val="11"/>
+  </w:num>
+  <w:num w:numId="37">
     <w:abstractNumId w:val="5"/>
   </w:num>
-  <w:num w:numId="25">
-    <w:abstractNumId w:val="3"/>
-  </w:num>
-  <w:num w:numId="26">
-    <w:abstractNumId w:val="23"/>
-  </w:num>
-  <w:num w:numId="27">
-    <w:abstractNumId w:val="22"/>
-  </w:num>
-  <w:num w:numId="28">
-    <w:abstractNumId w:val="19"/>
-  </w:num>
-  <w:num w:numId="29">
-    <w:abstractNumId w:val="15"/>
-  </w:num>
-  <w:num w:numId="30">
-    <w:abstractNumId w:val="29"/>
-  </w:num>
-  <w:num w:numId="31">
+  <w:num w:numId="38">
     <w:abstractNumId w:val="25"/>
   </w:num>
-  <w:num w:numId="32">
-    <w:abstractNumId w:val="20"/>
-  </w:num>
-  <w:num w:numId="33">
-    <w:abstractNumId w:val="4"/>
-  </w:num>
-  <w:num w:numId="34">
-    <w:abstractNumId w:val="32"/>
+  <w:num w:numId="39">
+    <w:abstractNumId w:val="15"/>
   </w:num>
 </w:numbering>
 </file>
@@ -11114,6 +12760,21 @@
       </w:rPr>
     </w:tblStylePr>
   </w:style>
+  <w:style w:type="character" w:customStyle="1" w:styleId="fontstyle01">
+    <w:name w:val="fontstyle01"/>
+    <w:basedOn w:val="DefaultParagraphFont"/>
+    <w:rsid w:val="00304BED"/>
+    <w:rPr>
+      <w:rFonts w:ascii="NimbusRomNo9L-Regu" w:hAnsi="NimbusRomNo9L-Regu" w:hint="default"/>
+      <w:b w:val="0"/>
+      <w:bCs w:val="0"/>
+      <w:i w:val="0"/>
+      <w:iCs w:val="0"/>
+      <w:color w:val="000000"/>
+      <w:sz w:val="20"/>
+      <w:szCs w:val="20"/>
+    </w:rPr>
+  </w:style>
 </w:styles>
 </file>
 

</xml_diff>

<commit_message>
last version of prototype
</commit_message>
<xml_diff>
--- a/doc/Points for lit.docx
+++ b/doc/Points for lit.docx
@@ -6,6 +6,9 @@
       <w:pPr>
         <w:pStyle w:val="Title"/>
       </w:pPr>
+      <w:r>
+        <w:t xml:space="preserve"> </w:t>
+      </w:r>
       <w:r>
         <w:t>Vella (2023)</w:t>
       </w:r>
@@ -3953,6 +3956,7 @@
           <w:lang w:eastAsia="en-GB"/>
         </w:rPr>
       </w:pPr>
+      <w:bookmarkStart w:id="0" w:name="_GoBack"/>
       <w:r>
         <w:rPr>
           <w:lang w:eastAsia="en-GB"/>
@@ -3960,6 +3964,7 @@
         <w:t>Explores how data mining techniques combined with consumer behaviour can improve product assortment and shelf optimization in retail.</w:t>
       </w:r>
     </w:p>
+    <w:bookmarkEnd w:id="0"/>
     <w:p>
       <w:pPr>
         <w:pStyle w:val="ListParagraph"/>
@@ -4996,8 +5001,6 @@
         </w:rPr>
         <w:t>)  that external factors do influence consumer behaviour and purchases , and retailers need to use other techniques to adapt when found in a crisis.</w:t>
       </w:r>
-      <w:bookmarkStart w:id="0" w:name="_GoBack"/>
-      <w:bookmarkEnd w:id="0"/>
     </w:p>
     <w:p>
       <w:pPr>

</xml_diff>